<commit_message>
Level design and particles
</commit_message>
<xml_diff>
--- a/Dossier.docx
+++ b/Dossier.docx
@@ -3,7 +3,17 @@
 <w:document xmlns:wpc="http://schemas.microsoft.com/office/word/2010/wordprocessingCanvas" xmlns:cx="http://schemas.microsoft.com/office/drawing/2014/chartex" xmlns:cx1="http://schemas.microsoft.com/office/drawing/2015/9/8/chartex" xmlns:cx2="http://schemas.microsoft.com/office/drawing/2015/10/21/chartex" xmlns:cx3="http://schemas.microsoft.com/office/drawing/2016/5/9/chartex" xmlns:cx4="http://schemas.microsoft.com/office/drawing/2016/5/10/chartex" xmlns:cx5="http://schemas.microsoft.com/office/drawing/2016/5/11/chartex" xmlns:cx6="http://schemas.microsoft.com/office/drawing/2016/5/12/chartex" xmlns:cx7="http://schemas.microsoft.com/office/drawing/2016/5/13/chartex" xmlns:cx8="http://schemas.microsoft.com/office/drawing/2016/5/14/chartex" xmlns:mc="http://schemas.openxmlformats.org/markup-compatibility/2006" xmlns:aink="http://schemas.microsoft.com/office/drawing/2016/ink" xmlns:am3d="http://schemas.microsoft.com/office/drawing/2017/model3d" xmlns:o="urn:schemas-microsoft-com:office:office" xmlns:r="http://schemas.openxmlformats.org/officeDocument/2006/relationships" xmlns:m="http://schemas.openxmlformats.org/officeDocument/2006/math" xmlns:v="urn:schemas-microsoft-com:vml" xmlns:wp14="http://schemas.microsoft.com/office/word/2010/wordprocessingDrawing" xmlns:wp="http://schemas.openxmlformats.org/drawingml/2006/wordprocessingDrawing" xmlns:w10="urn:schemas-microsoft-com:office:word" xmlns:w="http://schemas.openxmlformats.org/wordprocessingml/2006/main" xmlns:w14="http://schemas.microsoft.com/office/word/2010/wordml" xmlns:w15="http://schemas.microsoft.com/office/word/2012/wordml" xmlns:w16cid="http://schemas.microsoft.com/office/word/2016/wordml/cid" xmlns:w16se="http://schemas.microsoft.com/office/word/2015/wordml/symex" xmlns:wpg="http://schemas.microsoft.com/office/word/2010/wordprocessingGroup" xmlns:wpi="http://schemas.microsoft.com/office/word/2010/wordprocessingInk" xmlns:wne="http://schemas.microsoft.com/office/word/2006/wordml" xmlns:wps="http://schemas.microsoft.com/office/word/2010/wordprocessingShape" mc:Ignorable="w14 w15 w16se w16cid wp14">
   <w:body>
     <w:p>
-      <w:r>
+      <w:pPr>
+        <w:rPr>
+          <w:b/>
+          <w:bCs/>
+        </w:rPr>
+      </w:pPr>
+      <w:r>
+        <w:rPr>
+          <w:b/>
+          <w:bCs/>
+        </w:rPr>
         <w:t>Contrôle.</w:t>
       </w:r>
     </w:p>
@@ -22,58 +32,75 @@
       <w:r>
         <w:t xml:space="preserve"> sur Start.</w:t>
       </w:r>
+    </w:p>
+    <w:p>
+      <w:r>
+        <w:t xml:space="preserve">Pour le clavier, on peut sauter en appuyant sur espace ou flèche vers le haut ou Z. On se déplace vers la gauche avec Q ou flèche vers la gauche et vers la droite avec D ou flèche vers la droite. On peut </w:t>
+      </w:r>
+      <w:proofErr w:type="spellStart"/>
+      <w:r>
+        <w:t>reommencer</w:t>
+      </w:r>
+      <w:proofErr w:type="spellEnd"/>
+      <w:r>
+        <w:t xml:space="preserve"> le niveau en appuyant sur R et changer les paramètres du jeu en appuyant sur P.</w:t>
+      </w:r>
+    </w:p>
+    <w:p>
+      <w:r>
+        <w:t xml:space="preserve">Le </w:t>
+      </w:r>
+      <w:proofErr w:type="spellStart"/>
+      <w:r>
+        <w:t>player</w:t>
+      </w:r>
+      <w:proofErr w:type="spellEnd"/>
+      <w:r>
+        <w:t xml:space="preserve"> peut faire un saut simple, un double saut, un saut sur les murs. Cependant, après un saut sur un mur, on ne peut pas resauter. Par ailleurs, en tombant d’une plateforme, on peut seulement faire un double saut s’il s’est déroulé moins d’un certain laps de temps (coyote time).</w:t>
+      </w:r>
+    </w:p>
+    <w:p>
+      <w:r>
+        <w:t>Il y a des plateformes que l’on peut traverser d’en dessous et d’autres qui ne sont pas du tout traversables. Il y a aussi des environnements représentés par des zones de couleur qui affecte</w:t>
+      </w:r>
+      <w:r>
+        <w:t>nt</w:t>
+      </w:r>
+      <w:r>
+        <w:t xml:space="preserve"> une vitesse dans une certaine direction </w:t>
+      </w:r>
+      <w:r>
+        <w:t xml:space="preserve">sur le </w:t>
+      </w:r>
+      <w:r>
+        <w:t>joueur.</w:t>
+      </w:r>
+      <w:r>
+        <w:t xml:space="preserve"> </w:t>
+      </w:r>
+    </w:p>
+    <w:p>
+      <w:pPr>
+        <w:rPr>
+          <w:b/>
+          <w:bCs/>
+        </w:rPr>
+      </w:pPr>
       <w:bookmarkStart w:id="0" w:name="_GoBack"/>
       <w:bookmarkEnd w:id="0"/>
     </w:p>
     <w:p>
-      <w:r>
-        <w:t xml:space="preserve">Pour le clavier, on peut sauter en appuyant sur espace ou flèche vers le haut ou Z. On se déplace vers la gauche avec Q ou flèche vers la gauche et vers la droite avec D ou flèche vers la droite. On peut </w:t>
-      </w:r>
-      <w:proofErr w:type="spellStart"/>
-      <w:r>
-        <w:t>reommencer</w:t>
-      </w:r>
-      <w:proofErr w:type="spellEnd"/>
-      <w:r>
-        <w:t xml:space="preserve"> le niveau en appuyant sur R et changer les paramètres du jeu en appuyant sur P.</w:t>
-      </w:r>
-    </w:p>
-    <w:p>
-      <w:r>
-        <w:t xml:space="preserve">Le </w:t>
-      </w:r>
-      <w:proofErr w:type="spellStart"/>
-      <w:r>
-        <w:t>player</w:t>
-      </w:r>
-      <w:proofErr w:type="spellEnd"/>
-      <w:r>
-        <w:t xml:space="preserve"> peut faire un saut simple, un double saut, un saut sur les murs. Cependant, après un saut sur un mur, on ne peut pas resauter. Par ailleurs, en tombant d’une plateforme, on peut seulement faire un double saut s’il s’est déroulé moins d’un certain laps de temps (coyote time).</w:t>
-      </w:r>
-    </w:p>
-    <w:p>
-      <w:r>
-        <w:t>Il y a des plateformes que l’on peut traverser d’en dessous et d’autres qui ne sont pas du tout traversables. Il y a aussi des environnements représentés par des zones de couleur qui affecte</w:t>
-      </w:r>
-      <w:r>
-        <w:t>nt</w:t>
-      </w:r>
-      <w:r>
-        <w:t xml:space="preserve"> une vitesse dans une certaine direction </w:t>
-      </w:r>
-      <w:r>
-        <w:t xml:space="preserve">sur le </w:t>
-      </w:r>
-      <w:r>
-        <w:t>joueur.</w:t>
-      </w:r>
-      <w:r>
-        <w:t xml:space="preserve"> </w:t>
-      </w:r>
-    </w:p>
-    <w:p/>
-    <w:p>
-      <w:r>
+      <w:pPr>
+        <w:rPr>
+          <w:b/>
+          <w:bCs/>
+        </w:rPr>
+      </w:pPr>
+      <w:r>
+        <w:rPr>
+          <w:b/>
+          <w:bCs/>
+        </w:rPr>
         <w:t>Paramètres :</w:t>
       </w:r>
     </w:p>
@@ -215,25 +242,19 @@
       </w:r>
     </w:p>
     <w:p>
+      <w:pPr>
+        <w:rPr>
+          <w:lang w:val="en-US"/>
+        </w:rPr>
+      </w:pPr>
       <w:r>
         <w:tab/>
-        <w:t xml:space="preserve">Wall </w:t>
-      </w:r>
-      <w:proofErr w:type="spellStart"/>
-      <w:r>
-        <w:t>detection</w:t>
-      </w:r>
-      <w:proofErr w:type="spellEnd"/>
-      <w:r>
-        <w:t xml:space="preserve"> </w:t>
-      </w:r>
-      <w:proofErr w:type="spellStart"/>
-      <w:r>
-        <w:t>height</w:t>
-      </w:r>
-      <w:proofErr w:type="spellEnd"/>
-      <w:r>
-        <w:t xml:space="preserve"> (default = 0.02)</w:t>
+      </w:r>
+      <w:r>
+        <w:rPr>
+          <w:lang w:val="en-US"/>
+        </w:rPr>
+        <w:t>Wall detection height (default = 0.02)</w:t>
       </w:r>
     </w:p>
     <w:p>
@@ -243,6 +264,9 @@
         </w:rPr>
       </w:pPr>
       <w:r>
+        <w:rPr>
+          <w:lang w:val="en-US"/>
+        </w:rPr>
         <w:tab/>
       </w:r>
       <w:r>
@@ -335,6 +359,11 @@
       </w:r>
     </w:p>
     <w:p>
+      <w:pPr>
+        <w:rPr>
+          <w:lang w:val="en-US"/>
+        </w:rPr>
+      </w:pPr>
       <w:r>
         <w:t>La force de la gravité (</w:t>
       </w:r>
@@ -344,65 +373,210 @@
       </w:r>
       <w:proofErr w:type="spellEnd"/>
       <w:r>
-        <w:t>*Physics2D.Gravity). (</w:t>
-      </w:r>
-      <w:proofErr w:type="gramStart"/>
-      <w:r>
-        <w:t>default</w:t>
-      </w:r>
-      <w:proofErr w:type="gramEnd"/>
-      <w:r>
-        <w:t xml:space="preserve"> = 2) </w:t>
-      </w:r>
-      <w:r>
-        <w:t> </w:t>
+        <w:t xml:space="preserve">*Physics2D.Gravity). </w:t>
+      </w:r>
+      <w:r>
+        <w:rPr>
+          <w:lang w:val="en-US"/>
+        </w:rPr>
+        <w:t>(default = 2)  </w:t>
       </w:r>
     </w:p>
     <w:p>
-      <w:r>
+      <w:pPr>
+        <w:rPr>
+          <w:lang w:val="en-US"/>
+        </w:rPr>
+      </w:pPr>
+      <w:r>
+        <w:rPr>
+          <w:lang w:val="en-US"/>
+        </w:rPr>
         <w:br w:type="page"/>
+      </w:r>
+    </w:p>
+    <w:p>
+      <w:pPr>
+        <w:rPr>
+          <w:b/>
+          <w:bCs/>
+          <w:lang w:val="en-US"/>
+        </w:rPr>
+      </w:pPr>
+    </w:p>
+    <w:p>
+      <w:pPr>
+        <w:rPr>
+          <w:b/>
+          <w:bCs/>
+          <w:lang w:val="en-US"/>
+        </w:rPr>
+      </w:pPr>
+      <w:r>
+        <w:rPr>
+          <w:b/>
+          <w:bCs/>
+          <w:lang w:val="en-US"/>
+        </w:rPr>
+        <w:t>Evaluation</w:t>
+      </w:r>
+    </w:p>
+    <w:p>
+      <w:pPr>
+        <w:rPr>
+          <w:lang w:val="en-US"/>
+        </w:rPr>
+      </w:pPr>
+      <w:r>
+        <w:rPr>
+          <w:lang w:val="en-US"/>
+        </w:rPr>
+        <w:t>Ground Detection Height = 0.02.</w:t>
+      </w:r>
+    </w:p>
+    <w:p>
+      <w:pPr>
+        <w:rPr>
+          <w:lang w:val="en-US"/>
+        </w:rPr>
+      </w:pPr>
+      <w:r>
+        <w:rPr>
+          <w:lang w:val="en-US"/>
+        </w:rPr>
+        <w:t>Ground Detection Epsilon Width = 0.05.</w:t>
+      </w:r>
+    </w:p>
+    <w:p>
+      <w:pPr>
+        <w:rPr>
+          <w:lang w:val="en-US"/>
+        </w:rPr>
+      </w:pPr>
+      <w:r>
+        <w:rPr>
+          <w:lang w:val="en-US"/>
+        </w:rPr>
+        <w:t>Wall Detection Height = 0.02.</w:t>
+      </w:r>
+    </w:p>
+    <w:p>
+      <w:pPr>
+        <w:rPr>
+          <w:lang w:val="en-US"/>
+        </w:rPr>
+      </w:pPr>
+      <w:r>
+        <w:rPr>
+          <w:lang w:val="en-US"/>
+        </w:rPr>
+        <w:t>Wall Detection Epsilon Width = 0.05.</w:t>
+      </w:r>
+    </w:p>
+    <w:p>
+      <w:pPr>
+        <w:rPr>
+          <w:lang w:val="en-US"/>
+        </w:rPr>
+      </w:pPr>
+      <w:r>
+        <w:rPr>
+          <w:lang w:val="en-US"/>
+        </w:rPr>
+        <w:t>Jump Impulsion Speed = 10.</w:t>
+      </w:r>
+    </w:p>
+    <w:p>
+      <w:pPr>
+        <w:rPr>
+          <w:lang w:val="en-US"/>
+        </w:rPr>
+      </w:pPr>
+      <w:r>
+        <w:rPr>
+          <w:lang w:val="en-US"/>
+        </w:rPr>
+        <w:t>Max Horizontal Speed = 6.</w:t>
+      </w:r>
+    </w:p>
+    <w:p>
+      <w:pPr>
+        <w:rPr>
+          <w:lang w:val="en-US"/>
+        </w:rPr>
+      </w:pPr>
+      <w:r>
+        <w:rPr>
+          <w:lang w:val="en-US"/>
+        </w:rPr>
+        <w:t>Coyote Time Double Jump = 0.1</w:t>
+      </w:r>
+    </w:p>
+    <w:p>
+      <w:r>
+        <w:t>Collision Epsilon = 0.01.</w:t>
+      </w:r>
+    </w:p>
+    <w:p>
+      <w:proofErr w:type="spellStart"/>
+      <w:r>
+        <w:t>Descending</w:t>
+      </w:r>
+      <w:proofErr w:type="spellEnd"/>
+      <w:r>
+        <w:t xml:space="preserve"> Gravity Modifier = 2.</w:t>
       </w:r>
     </w:p>
     <w:p/>
     <w:p>
       <w:r>
-        <w:t>Evaluation</w:t>
+        <w:t>Personne 1 :</w:t>
       </w:r>
     </w:p>
     <w:p>
       <w:r>
-        <w:t>Personne 1 :</w:t>
+        <w:t>Commentaire :</w:t>
       </w:r>
     </w:p>
     <w:p>
       <w:r>
-        <w:t>Commentaire :</w:t>
+        <w:t xml:space="preserve">Jeu un peu lent à part le </w:t>
+      </w:r>
+      <w:proofErr w:type="spellStart"/>
+      <w:r>
+        <w:t>level</w:t>
+      </w:r>
+      <w:proofErr w:type="spellEnd"/>
+      <w:r>
+        <w:t xml:space="preserve"> 3 avec l’eau qui dynamise le gameplay.</w:t>
       </w:r>
     </w:p>
     <w:p>
       <w:r>
-        <w:t xml:space="preserve">Jeu un peu lent à part le </w:t>
+        <w:t xml:space="preserve">Assez facile à prendre en main sauf l’environnement vert qui fait varier la vitesse du </w:t>
       </w:r>
       <w:proofErr w:type="spellStart"/>
       <w:r>
-        <w:t>level</w:t>
+        <w:t>player</w:t>
       </w:r>
       <w:proofErr w:type="spellEnd"/>
       <w:r>
-        <w:t xml:space="preserve"> 3 avec l’eau qui dynamise le gameplay.</w:t>
+        <w:t>.</w:t>
       </w:r>
     </w:p>
     <w:p>
       <w:r>
-        <w:t xml:space="preserve">Assez facile à prendre en main sauf l’environnement vert qui fait varier la vitesse du </w:t>
-      </w:r>
-      <w:proofErr w:type="spellStart"/>
-      <w:r>
-        <w:t>player</w:t>
-      </w:r>
-      <w:proofErr w:type="spellEnd"/>
-      <w:r>
-        <w:t>.</w:t>
+        <w:t>Difficile de comprendre les zones d’environnements. Tips : Ajouter des particules dans le sens de la vitesse.</w:t>
+      </w:r>
+    </w:p>
+    <w:p>
+      <w:r>
+        <w:t>Observation :</w:t>
+      </w:r>
+    </w:p>
+    <w:p>
+      <w:r>
+        <w:t>Bug collision en dessous d’une plateforme blanche quand on saute en entrant dans une zone verte.</w:t>
       </w:r>
     </w:p>
     <w:p/>
@@ -3696,6 +3870,7 @@
                 <w:sz w:val="20"/>
                 <w:szCs w:val="20"/>
               </w:rPr>
+              <w:lastRenderedPageBreak/>
               <w:t xml:space="preserve">The pace </w:t>
             </w:r>
             <w:proofErr w:type="spellStart"/>
@@ -4407,10 +4582,12 @@
       <w:r>
         <w:t xml:space="preserve"> mais ça </w:t>
       </w:r>
+      <w:proofErr w:type="spellStart"/>
       <w:proofErr w:type="gramStart"/>
       <w:r>
         <w:t>ca</w:t>
       </w:r>
+      <w:proofErr w:type="spellEnd"/>
       <w:proofErr w:type="gramEnd"/>
       <w:r>
         <w:t xml:space="preserve"> vient du </w:t>
@@ -4426,7 +4603,13 @@
     </w:p>
     <w:p>
       <w:r>
-        <w:t xml:space="preserve">Caméra qui gêne la vision d’en bas qui opprime le joueur. (Mais </w:t>
+        <w:t>Caméra qui gêne la vision d’en bas qui opprime le joueur. (Mais</w:t>
+      </w:r>
+      <w:r>
+        <w:t xml:space="preserve"> comme le</w:t>
+      </w:r>
+      <w:r>
+        <w:t xml:space="preserve"> </w:t>
       </w:r>
       <w:proofErr w:type="spellStart"/>
       <w:r>
@@ -4434,12 +4617,36 @@
       </w:r>
       <w:proofErr w:type="spellEnd"/>
       <w:r>
-        <w:t xml:space="preserve"> design montant, ça se discute).</w:t>
+        <w:t xml:space="preserve"> design</w:t>
+      </w:r>
+      <w:r>
+        <w:t xml:space="preserve"> est</w:t>
+      </w:r>
+      <w:r>
+        <w:t xml:space="preserve"> montant, ça se discute).</w:t>
       </w:r>
     </w:p>
     <w:p>
       <w:r>
         <w:t>Personnage lent.</w:t>
+      </w:r>
+    </w:p>
+    <w:p>
+      <w:r>
+        <w:t>Observation :</w:t>
+      </w:r>
+    </w:p>
+    <w:p>
+      <w:r>
+        <w:t xml:space="preserve">Niveau 3, on peut </w:t>
+      </w:r>
+      <w:proofErr w:type="spellStart"/>
+      <w:r>
+        <w:t>wall</w:t>
+      </w:r>
+      <w:proofErr w:type="spellEnd"/>
+      <w:r>
+        <w:t xml:space="preserve"> jump jusqu’au drapeau sans avoir à faire le niveau.</w:t>
       </w:r>
     </w:p>
     <w:p/>
@@ -5830,7 +6037,6 @@
                 <w:szCs w:val="20"/>
                 <w:lang w:val="en-US"/>
               </w:rPr>
-              <w:lastRenderedPageBreak/>
               <w:t>You felt rewarded for your actions.</w:t>
             </w:r>
           </w:p>
@@ -7233,8 +7439,3704 @@
         </w:tc>
       </w:tr>
     </w:tbl>
+    <w:p>
+      <w:pPr>
+        <w:rPr>
+          <w:b/>
+          <w:bCs/>
+        </w:rPr>
+      </w:pPr>
+    </w:p>
+    <w:p>
+      <w:pPr>
+        <w:rPr>
+          <w:b/>
+          <w:bCs/>
+        </w:rPr>
+      </w:pPr>
+      <w:r>
+        <w:rPr>
+          <w:b/>
+          <w:bCs/>
+        </w:rPr>
+        <w:t>Changement après test.</w:t>
+      </w:r>
+    </w:p>
+    <w:p>
+      <w:proofErr w:type="gramStart"/>
+      <w:r>
+        <w:t>Changement  des</w:t>
+      </w:r>
+      <w:proofErr w:type="gramEnd"/>
+      <w:r>
+        <w:t xml:space="preserve"> paramètres et c</w:t>
+      </w:r>
+      <w:r>
+        <w:t xml:space="preserve">orrection du </w:t>
+      </w:r>
+      <w:proofErr w:type="spellStart"/>
+      <w:r>
+        <w:t>level</w:t>
+      </w:r>
+      <w:proofErr w:type="spellEnd"/>
+      <w:r>
+        <w:t xml:space="preserve"> design du niveau 3 :</w:t>
+      </w:r>
+    </w:p>
+    <w:p>
+      <w:pPr>
+        <w:rPr>
+          <w:lang w:val="en-US"/>
+        </w:rPr>
+      </w:pPr>
+      <w:r>
+        <w:rPr>
+          <w:lang w:val="en-US"/>
+        </w:rPr>
+        <w:t>Ground Detection Height = 0.02.</w:t>
+      </w:r>
+    </w:p>
+    <w:p>
+      <w:pPr>
+        <w:rPr>
+          <w:lang w:val="en-US"/>
+        </w:rPr>
+      </w:pPr>
+      <w:r>
+        <w:rPr>
+          <w:lang w:val="en-US"/>
+        </w:rPr>
+        <w:t>Ground Detection Epsilon Width = 0.05.</w:t>
+      </w:r>
+    </w:p>
+    <w:p>
+      <w:pPr>
+        <w:rPr>
+          <w:lang w:val="en-US"/>
+        </w:rPr>
+      </w:pPr>
+      <w:r>
+        <w:rPr>
+          <w:lang w:val="en-US"/>
+        </w:rPr>
+        <w:t>Wall Detection Height = 0.02.</w:t>
+      </w:r>
+    </w:p>
+    <w:p>
+      <w:pPr>
+        <w:rPr>
+          <w:lang w:val="en-US"/>
+        </w:rPr>
+      </w:pPr>
+      <w:r>
+        <w:rPr>
+          <w:lang w:val="en-US"/>
+        </w:rPr>
+        <w:t>Wall Detection Epsilon Width = 0.05.</w:t>
+      </w:r>
+    </w:p>
+    <w:p>
+      <w:pPr>
+        <w:rPr>
+          <w:lang w:val="en-US"/>
+        </w:rPr>
+      </w:pPr>
+      <w:r>
+        <w:rPr>
+          <w:lang w:val="en-US"/>
+        </w:rPr>
+        <w:lastRenderedPageBreak/>
+        <w:t>Jump Impulsion Speed = 10.</w:t>
+      </w:r>
+    </w:p>
+    <w:p>
+      <w:pPr>
+        <w:rPr>
+          <w:lang w:val="en-US"/>
+        </w:rPr>
+      </w:pPr>
+      <w:r>
+        <w:rPr>
+          <w:lang w:val="en-US"/>
+        </w:rPr>
+        <w:t xml:space="preserve">Max Horizontal Speed = </w:t>
+      </w:r>
+      <w:r>
+        <w:rPr>
+          <w:lang w:val="en-US"/>
+        </w:rPr>
+        <w:t>10</w:t>
+      </w:r>
+      <w:r>
+        <w:rPr>
+          <w:lang w:val="en-US"/>
+        </w:rPr>
+        <w:t>.</w:t>
+      </w:r>
+    </w:p>
+    <w:p>
+      <w:pPr>
+        <w:rPr>
+          <w:lang w:val="en-US"/>
+        </w:rPr>
+      </w:pPr>
+      <w:r>
+        <w:rPr>
+          <w:lang w:val="en-US"/>
+        </w:rPr>
+        <w:t>Coyote Time Double Jump = 0.1</w:t>
+      </w:r>
+    </w:p>
+    <w:p>
+      <w:pPr>
+        <w:rPr>
+          <w:lang w:val="en-US"/>
+        </w:rPr>
+      </w:pPr>
+      <w:r>
+        <w:rPr>
+          <w:lang w:val="en-US"/>
+        </w:rPr>
+        <w:t>Collision Epsilon = 0.01.</w:t>
+      </w:r>
+    </w:p>
+    <w:p>
+      <w:pPr>
+        <w:rPr>
+          <w:lang w:val="en-US"/>
+        </w:rPr>
+      </w:pPr>
+      <w:r>
+        <w:rPr>
+          <w:lang w:val="en-US"/>
+        </w:rPr>
+        <w:t>Descending Gravity Modifier = 3.</w:t>
+      </w:r>
+    </w:p>
+    <w:p>
+      <w:pPr>
+        <w:rPr>
+          <w:lang w:val="en-US"/>
+        </w:rPr>
+      </w:pPr>
+    </w:p>
+    <w:p>
+      <w:pPr>
+        <w:rPr>
+          <w:lang w:val="en-US"/>
+        </w:rPr>
+      </w:pPr>
+      <w:proofErr w:type="spellStart"/>
+      <w:r>
+        <w:rPr>
+          <w:lang w:val="en-US"/>
+        </w:rPr>
+        <w:t>Personne</w:t>
+      </w:r>
+      <w:proofErr w:type="spellEnd"/>
+      <w:r>
+        <w:rPr>
+          <w:lang w:val="en-US"/>
+        </w:rPr>
+        <w:t xml:space="preserve"> 3:</w:t>
+      </w:r>
+    </w:p>
+    <w:p>
+      <w:pPr>
+        <w:rPr>
+          <w:lang w:val="en-US"/>
+        </w:rPr>
+      </w:pPr>
+      <w:r>
+        <w:rPr>
+          <w:lang w:val="en-US"/>
+        </w:rPr>
+        <w:t>Evaluation</w:t>
+      </w:r>
+      <w:r>
+        <w:rPr>
+          <w:lang w:val="en-US"/>
+        </w:rPr>
+        <w:t>:</w:t>
+      </w:r>
+      <w:r>
+        <w:rPr>
+          <w:lang w:val="en-US"/>
+        </w:rPr>
+        <w:t xml:space="preserve"> </w:t>
+      </w:r>
+    </w:p>
+    <w:p>
+      <w:r>
+        <w:t xml:space="preserve">Trop lent, flottant et </w:t>
+      </w:r>
+      <w:r>
+        <w:t>trop peu d’air control.</w:t>
+      </w:r>
+    </w:p>
+    <w:p>
+      <w:r>
+        <w:t>L’animation du saut aurait été mieux dans un autre sens. (</w:t>
+      </w:r>
+      <w:proofErr w:type="gramStart"/>
+      <w:r>
+        <w:t>écrasé</w:t>
+      </w:r>
+      <w:proofErr w:type="gramEnd"/>
+      <w:r>
+        <w:t xml:space="preserve"> vers le haut au lieu de vers le bas)</w:t>
+      </w:r>
+    </w:p>
     <w:p/>
+    <w:tbl>
+      <w:tblPr>
+        <w:tblW w:w="0" w:type="dxa"/>
+        <w:tblCellMar>
+          <w:left w:w="0" w:type="dxa"/>
+          <w:right w:w="0" w:type="dxa"/>
+        </w:tblCellMar>
+        <w:tblLook w:val="04A0" w:firstRow="1" w:lastRow="0" w:firstColumn="1" w:lastColumn="0" w:noHBand="0" w:noVBand="1"/>
+      </w:tblPr>
+      <w:tblGrid>
+        <w:gridCol w:w="4726"/>
+        <w:gridCol w:w="202"/>
+        <w:gridCol w:w="202"/>
+        <w:gridCol w:w="202"/>
+        <w:gridCol w:w="202"/>
+        <w:gridCol w:w="202"/>
+        <w:gridCol w:w="202"/>
+        <w:gridCol w:w="96"/>
+        <w:gridCol w:w="1324"/>
+      </w:tblGrid>
+      <w:tr>
+        <w:trPr>
+          <w:trHeight w:val="315"/>
+        </w:trPr>
+        <w:tc>
+          <w:tcPr>
+            <w:tcW w:w="0" w:type="auto"/>
+            <w:tcBorders>
+              <w:top w:val="single" w:sz="6" w:space="0" w:color="CCCCCC"/>
+              <w:left w:val="single" w:sz="6" w:space="0" w:color="CCCCCC"/>
+              <w:bottom w:val="single" w:sz="6" w:space="0" w:color="CCCCCC"/>
+              <w:right w:val="single" w:sz="6" w:space="0" w:color="CCCCCC"/>
+            </w:tcBorders>
+            <w:tcMar>
+              <w:top w:w="30" w:type="dxa"/>
+              <w:left w:w="45" w:type="dxa"/>
+              <w:bottom w:w="30" w:type="dxa"/>
+              <w:right w:w="45" w:type="dxa"/>
+            </w:tcMar>
+            <w:vAlign w:val="bottom"/>
+            <w:hideMark/>
+          </w:tcPr>
+          <w:p>
+            <w:pPr>
+              <w:spacing w:after="0" w:line="240" w:lineRule="auto"/>
+              <w:rPr>
+                <w:rFonts w:ascii="Arial" w:eastAsia="Times New Roman" w:hAnsi="Arial" w:cs="Arial"/>
+                <w:sz w:val="20"/>
+                <w:szCs w:val="20"/>
+              </w:rPr>
+            </w:pPr>
+            <w:proofErr w:type="spellStart"/>
+            <w:r>
+              <w:rPr>
+                <w:rFonts w:ascii="Arial" w:eastAsia="Times New Roman" w:hAnsi="Arial" w:cs="Arial"/>
+                <w:sz w:val="20"/>
+                <w:szCs w:val="20"/>
+              </w:rPr>
+              <w:t>Criteria</w:t>
+            </w:r>
+            <w:proofErr w:type="spellEnd"/>
+            <w:r>
+              <w:rPr>
+                <w:rFonts w:ascii="Arial" w:eastAsia="Times New Roman" w:hAnsi="Arial" w:cs="Arial"/>
+                <w:sz w:val="20"/>
+                <w:szCs w:val="20"/>
+              </w:rPr>
+              <w:t xml:space="preserve"> (</w:t>
+            </w:r>
+            <w:proofErr w:type="gramStart"/>
+            <w:r>
+              <w:rPr>
+                <w:rFonts w:ascii="Arial" w:eastAsia="Times New Roman" w:hAnsi="Arial" w:cs="Arial"/>
+                <w:sz w:val="20"/>
+                <w:szCs w:val="20"/>
+              </w:rPr>
+              <w:t>0:</w:t>
+            </w:r>
+            <w:proofErr w:type="gramEnd"/>
+            <w:r>
+              <w:rPr>
+                <w:rFonts w:ascii="Arial" w:eastAsia="Times New Roman" w:hAnsi="Arial" w:cs="Arial"/>
+                <w:sz w:val="20"/>
+                <w:szCs w:val="20"/>
+              </w:rPr>
+              <w:t xml:space="preserve"> </w:t>
+            </w:r>
+            <w:proofErr w:type="spellStart"/>
+            <w:r>
+              <w:rPr>
+                <w:rFonts w:ascii="Arial" w:eastAsia="Times New Roman" w:hAnsi="Arial" w:cs="Arial"/>
+                <w:sz w:val="20"/>
+                <w:szCs w:val="20"/>
+              </w:rPr>
+              <w:t>Wrong</w:t>
+            </w:r>
+            <w:proofErr w:type="spellEnd"/>
+            <w:r>
+              <w:rPr>
+                <w:rFonts w:ascii="Arial" w:eastAsia="Times New Roman" w:hAnsi="Arial" w:cs="Arial"/>
+                <w:sz w:val="20"/>
+                <w:szCs w:val="20"/>
+              </w:rPr>
+              <w:t xml:space="preserve">, 5: </w:t>
+            </w:r>
+            <w:proofErr w:type="spellStart"/>
+            <w:r>
+              <w:rPr>
+                <w:rFonts w:ascii="Arial" w:eastAsia="Times New Roman" w:hAnsi="Arial" w:cs="Arial"/>
+                <w:sz w:val="20"/>
+                <w:szCs w:val="20"/>
+              </w:rPr>
+              <w:t>True</w:t>
+            </w:r>
+            <w:proofErr w:type="spellEnd"/>
+            <w:r>
+              <w:rPr>
+                <w:rFonts w:ascii="Arial" w:eastAsia="Times New Roman" w:hAnsi="Arial" w:cs="Arial"/>
+                <w:sz w:val="20"/>
+                <w:szCs w:val="20"/>
+              </w:rPr>
+              <w:t>)</w:t>
+            </w:r>
+          </w:p>
+        </w:tc>
+        <w:tc>
+          <w:tcPr>
+            <w:tcW w:w="0" w:type="auto"/>
+            <w:tcBorders>
+              <w:top w:val="single" w:sz="6" w:space="0" w:color="CCCCCC"/>
+              <w:left w:val="single" w:sz="6" w:space="0" w:color="CCCCCC"/>
+              <w:bottom w:val="single" w:sz="6" w:space="0" w:color="CCCCCC"/>
+              <w:right w:val="single" w:sz="6" w:space="0" w:color="CCCCCC"/>
+            </w:tcBorders>
+            <w:tcMar>
+              <w:top w:w="30" w:type="dxa"/>
+              <w:left w:w="45" w:type="dxa"/>
+              <w:bottom w:w="30" w:type="dxa"/>
+              <w:right w:w="45" w:type="dxa"/>
+            </w:tcMar>
+            <w:vAlign w:val="bottom"/>
+            <w:hideMark/>
+          </w:tcPr>
+          <w:p>
+            <w:pPr>
+              <w:spacing w:after="0" w:line="240" w:lineRule="auto"/>
+              <w:jc w:val="right"/>
+              <w:rPr>
+                <w:rFonts w:ascii="Arial" w:eastAsia="Times New Roman" w:hAnsi="Arial" w:cs="Arial"/>
+                <w:sz w:val="20"/>
+                <w:szCs w:val="20"/>
+              </w:rPr>
+            </w:pPr>
+            <w:r>
+              <w:rPr>
+                <w:rFonts w:ascii="Arial" w:eastAsia="Times New Roman" w:hAnsi="Arial" w:cs="Arial"/>
+                <w:sz w:val="20"/>
+                <w:szCs w:val="20"/>
+              </w:rPr>
+              <w:t>0</w:t>
+            </w:r>
+          </w:p>
+        </w:tc>
+        <w:tc>
+          <w:tcPr>
+            <w:tcW w:w="0" w:type="auto"/>
+            <w:tcBorders>
+              <w:top w:val="single" w:sz="6" w:space="0" w:color="CCCCCC"/>
+              <w:left w:val="single" w:sz="6" w:space="0" w:color="CCCCCC"/>
+              <w:bottom w:val="single" w:sz="6" w:space="0" w:color="CCCCCC"/>
+              <w:right w:val="single" w:sz="6" w:space="0" w:color="CCCCCC"/>
+            </w:tcBorders>
+            <w:tcMar>
+              <w:top w:w="30" w:type="dxa"/>
+              <w:left w:w="45" w:type="dxa"/>
+              <w:bottom w:w="30" w:type="dxa"/>
+              <w:right w:w="45" w:type="dxa"/>
+            </w:tcMar>
+            <w:vAlign w:val="bottom"/>
+            <w:hideMark/>
+          </w:tcPr>
+          <w:p>
+            <w:pPr>
+              <w:spacing w:after="0" w:line="240" w:lineRule="auto"/>
+              <w:jc w:val="right"/>
+              <w:rPr>
+                <w:rFonts w:ascii="Arial" w:eastAsia="Times New Roman" w:hAnsi="Arial" w:cs="Arial"/>
+                <w:sz w:val="20"/>
+                <w:szCs w:val="20"/>
+              </w:rPr>
+            </w:pPr>
+            <w:r>
+              <w:rPr>
+                <w:rFonts w:ascii="Arial" w:eastAsia="Times New Roman" w:hAnsi="Arial" w:cs="Arial"/>
+                <w:sz w:val="20"/>
+                <w:szCs w:val="20"/>
+              </w:rPr>
+              <w:t>1</w:t>
+            </w:r>
+          </w:p>
+        </w:tc>
+        <w:tc>
+          <w:tcPr>
+            <w:tcW w:w="0" w:type="auto"/>
+            <w:tcBorders>
+              <w:top w:val="single" w:sz="6" w:space="0" w:color="CCCCCC"/>
+              <w:left w:val="single" w:sz="6" w:space="0" w:color="CCCCCC"/>
+              <w:bottom w:val="single" w:sz="6" w:space="0" w:color="CCCCCC"/>
+              <w:right w:val="single" w:sz="6" w:space="0" w:color="CCCCCC"/>
+            </w:tcBorders>
+            <w:tcMar>
+              <w:top w:w="30" w:type="dxa"/>
+              <w:left w:w="45" w:type="dxa"/>
+              <w:bottom w:w="30" w:type="dxa"/>
+              <w:right w:w="45" w:type="dxa"/>
+            </w:tcMar>
+            <w:vAlign w:val="bottom"/>
+            <w:hideMark/>
+          </w:tcPr>
+          <w:p>
+            <w:pPr>
+              <w:spacing w:after="0" w:line="240" w:lineRule="auto"/>
+              <w:jc w:val="right"/>
+              <w:rPr>
+                <w:rFonts w:ascii="Arial" w:eastAsia="Times New Roman" w:hAnsi="Arial" w:cs="Arial"/>
+                <w:sz w:val="20"/>
+                <w:szCs w:val="20"/>
+              </w:rPr>
+            </w:pPr>
+            <w:r>
+              <w:rPr>
+                <w:rFonts w:ascii="Arial" w:eastAsia="Times New Roman" w:hAnsi="Arial" w:cs="Arial"/>
+                <w:sz w:val="20"/>
+                <w:szCs w:val="20"/>
+              </w:rPr>
+              <w:t>2</w:t>
+            </w:r>
+          </w:p>
+        </w:tc>
+        <w:tc>
+          <w:tcPr>
+            <w:tcW w:w="0" w:type="auto"/>
+            <w:tcBorders>
+              <w:top w:val="single" w:sz="6" w:space="0" w:color="CCCCCC"/>
+              <w:left w:val="single" w:sz="6" w:space="0" w:color="CCCCCC"/>
+              <w:bottom w:val="single" w:sz="6" w:space="0" w:color="CCCCCC"/>
+              <w:right w:val="single" w:sz="6" w:space="0" w:color="CCCCCC"/>
+            </w:tcBorders>
+            <w:tcMar>
+              <w:top w:w="30" w:type="dxa"/>
+              <w:left w:w="45" w:type="dxa"/>
+              <w:bottom w:w="30" w:type="dxa"/>
+              <w:right w:w="45" w:type="dxa"/>
+            </w:tcMar>
+            <w:vAlign w:val="bottom"/>
+            <w:hideMark/>
+          </w:tcPr>
+          <w:p>
+            <w:pPr>
+              <w:spacing w:after="0" w:line="240" w:lineRule="auto"/>
+              <w:jc w:val="right"/>
+              <w:rPr>
+                <w:rFonts w:ascii="Arial" w:eastAsia="Times New Roman" w:hAnsi="Arial" w:cs="Arial"/>
+                <w:sz w:val="20"/>
+                <w:szCs w:val="20"/>
+              </w:rPr>
+            </w:pPr>
+            <w:r>
+              <w:rPr>
+                <w:rFonts w:ascii="Arial" w:eastAsia="Times New Roman" w:hAnsi="Arial" w:cs="Arial"/>
+                <w:sz w:val="20"/>
+                <w:szCs w:val="20"/>
+              </w:rPr>
+              <w:t>3</w:t>
+            </w:r>
+          </w:p>
+        </w:tc>
+        <w:tc>
+          <w:tcPr>
+            <w:tcW w:w="0" w:type="auto"/>
+            <w:tcBorders>
+              <w:top w:val="single" w:sz="6" w:space="0" w:color="CCCCCC"/>
+              <w:left w:val="single" w:sz="6" w:space="0" w:color="CCCCCC"/>
+              <w:bottom w:val="single" w:sz="6" w:space="0" w:color="CCCCCC"/>
+              <w:right w:val="single" w:sz="6" w:space="0" w:color="CCCCCC"/>
+            </w:tcBorders>
+            <w:tcMar>
+              <w:top w:w="30" w:type="dxa"/>
+              <w:left w:w="45" w:type="dxa"/>
+              <w:bottom w:w="30" w:type="dxa"/>
+              <w:right w:w="45" w:type="dxa"/>
+            </w:tcMar>
+            <w:vAlign w:val="bottom"/>
+            <w:hideMark/>
+          </w:tcPr>
+          <w:p>
+            <w:pPr>
+              <w:spacing w:after="0" w:line="240" w:lineRule="auto"/>
+              <w:jc w:val="right"/>
+              <w:rPr>
+                <w:rFonts w:ascii="Arial" w:eastAsia="Times New Roman" w:hAnsi="Arial" w:cs="Arial"/>
+                <w:sz w:val="20"/>
+                <w:szCs w:val="20"/>
+              </w:rPr>
+            </w:pPr>
+            <w:r>
+              <w:rPr>
+                <w:rFonts w:ascii="Arial" w:eastAsia="Times New Roman" w:hAnsi="Arial" w:cs="Arial"/>
+                <w:sz w:val="20"/>
+                <w:szCs w:val="20"/>
+              </w:rPr>
+              <w:t>4</w:t>
+            </w:r>
+          </w:p>
+        </w:tc>
+        <w:tc>
+          <w:tcPr>
+            <w:tcW w:w="0" w:type="auto"/>
+            <w:tcBorders>
+              <w:top w:val="single" w:sz="6" w:space="0" w:color="CCCCCC"/>
+              <w:left w:val="single" w:sz="6" w:space="0" w:color="CCCCCC"/>
+              <w:bottom w:val="single" w:sz="6" w:space="0" w:color="CCCCCC"/>
+              <w:right w:val="single" w:sz="6" w:space="0" w:color="CCCCCC"/>
+            </w:tcBorders>
+            <w:tcMar>
+              <w:top w:w="30" w:type="dxa"/>
+              <w:left w:w="45" w:type="dxa"/>
+              <w:bottom w:w="30" w:type="dxa"/>
+              <w:right w:w="45" w:type="dxa"/>
+            </w:tcMar>
+            <w:vAlign w:val="bottom"/>
+            <w:hideMark/>
+          </w:tcPr>
+          <w:p>
+            <w:pPr>
+              <w:spacing w:after="0" w:line="240" w:lineRule="auto"/>
+              <w:jc w:val="right"/>
+              <w:rPr>
+                <w:rFonts w:ascii="Arial" w:eastAsia="Times New Roman" w:hAnsi="Arial" w:cs="Arial"/>
+                <w:sz w:val="20"/>
+                <w:szCs w:val="20"/>
+              </w:rPr>
+            </w:pPr>
+            <w:r>
+              <w:rPr>
+                <w:rFonts w:ascii="Arial" w:eastAsia="Times New Roman" w:hAnsi="Arial" w:cs="Arial"/>
+                <w:sz w:val="20"/>
+                <w:szCs w:val="20"/>
+              </w:rPr>
+              <w:t>5</w:t>
+            </w:r>
+          </w:p>
+        </w:tc>
+        <w:tc>
+          <w:tcPr>
+            <w:tcW w:w="0" w:type="auto"/>
+            <w:tcBorders>
+              <w:top w:val="single" w:sz="6" w:space="0" w:color="CCCCCC"/>
+              <w:left w:val="single" w:sz="6" w:space="0" w:color="CCCCCC"/>
+              <w:bottom w:val="single" w:sz="6" w:space="0" w:color="CCCCCC"/>
+              <w:right w:val="single" w:sz="6" w:space="0" w:color="CCCCCC"/>
+            </w:tcBorders>
+            <w:tcMar>
+              <w:top w:w="30" w:type="dxa"/>
+              <w:left w:w="45" w:type="dxa"/>
+              <w:bottom w:w="30" w:type="dxa"/>
+              <w:right w:w="45" w:type="dxa"/>
+            </w:tcMar>
+            <w:vAlign w:val="bottom"/>
+            <w:hideMark/>
+          </w:tcPr>
+          <w:p>
+            <w:pPr>
+              <w:spacing w:after="0" w:line="240" w:lineRule="auto"/>
+              <w:jc w:val="right"/>
+              <w:rPr>
+                <w:rFonts w:ascii="Arial" w:eastAsia="Times New Roman" w:hAnsi="Arial" w:cs="Arial"/>
+                <w:sz w:val="20"/>
+                <w:szCs w:val="20"/>
+              </w:rPr>
+            </w:pPr>
+          </w:p>
+        </w:tc>
+        <w:tc>
+          <w:tcPr>
+            <w:tcW w:w="0" w:type="auto"/>
+            <w:tcBorders>
+              <w:top w:val="single" w:sz="6" w:space="0" w:color="CCCCCC"/>
+              <w:left w:val="single" w:sz="6" w:space="0" w:color="CCCCCC"/>
+              <w:bottom w:val="single" w:sz="6" w:space="0" w:color="CCCCCC"/>
+              <w:right w:val="single" w:sz="6" w:space="0" w:color="CCCCCC"/>
+            </w:tcBorders>
+            <w:tcMar>
+              <w:top w:w="30" w:type="dxa"/>
+              <w:left w:w="45" w:type="dxa"/>
+              <w:bottom w:w="30" w:type="dxa"/>
+              <w:right w:w="45" w:type="dxa"/>
+            </w:tcMar>
+            <w:vAlign w:val="bottom"/>
+            <w:hideMark/>
+          </w:tcPr>
+          <w:p>
+            <w:pPr>
+              <w:spacing w:after="0" w:line="240" w:lineRule="auto"/>
+              <w:rPr>
+                <w:rFonts w:ascii="Arial" w:eastAsia="Times New Roman" w:hAnsi="Arial" w:cs="Arial"/>
+                <w:sz w:val="20"/>
+                <w:szCs w:val="20"/>
+              </w:rPr>
+            </w:pPr>
+            <w:r>
+              <w:rPr>
+                <w:rFonts w:ascii="Arial" w:eastAsia="Times New Roman" w:hAnsi="Arial" w:cs="Arial"/>
+                <w:sz w:val="20"/>
+                <w:szCs w:val="20"/>
+              </w:rPr>
+              <w:t>NO ANSWER</w:t>
+            </w:r>
+          </w:p>
+        </w:tc>
+      </w:tr>
+      <w:tr>
+        <w:trPr>
+          <w:trHeight w:val="315"/>
+        </w:trPr>
+        <w:tc>
+          <w:tcPr>
+            <w:tcW w:w="0" w:type="auto"/>
+            <w:tcBorders>
+              <w:top w:val="single" w:sz="6" w:space="0" w:color="CCCCCC"/>
+              <w:left w:val="single" w:sz="6" w:space="0" w:color="CCCCCC"/>
+              <w:bottom w:val="single" w:sz="6" w:space="0" w:color="CCCCCC"/>
+              <w:right w:val="single" w:sz="6" w:space="0" w:color="CCCCCC"/>
+            </w:tcBorders>
+            <w:tcMar>
+              <w:top w:w="30" w:type="dxa"/>
+              <w:left w:w="45" w:type="dxa"/>
+              <w:bottom w:w="30" w:type="dxa"/>
+              <w:right w:w="45" w:type="dxa"/>
+            </w:tcMar>
+            <w:vAlign w:val="bottom"/>
+            <w:hideMark/>
+          </w:tcPr>
+          <w:p>
+            <w:pPr>
+              <w:spacing w:after="0" w:line="240" w:lineRule="auto"/>
+              <w:rPr>
+                <w:rFonts w:ascii="Arial" w:eastAsia="Times New Roman" w:hAnsi="Arial" w:cs="Arial"/>
+                <w:sz w:val="20"/>
+                <w:szCs w:val="20"/>
+                <w:lang w:val="en-US"/>
+              </w:rPr>
+            </w:pPr>
+            <w:r>
+              <w:rPr>
+                <w:rFonts w:ascii="Arial" w:eastAsia="Times New Roman" w:hAnsi="Arial" w:cs="Arial"/>
+                <w:sz w:val="20"/>
+                <w:szCs w:val="20"/>
+                <w:lang w:val="en-US"/>
+              </w:rPr>
+              <w:t>The goal of the game was clear.</w:t>
+            </w:r>
+          </w:p>
+        </w:tc>
+        <w:tc>
+          <w:tcPr>
+            <w:tcW w:w="0" w:type="auto"/>
+            <w:tcBorders>
+              <w:top w:val="single" w:sz="6" w:space="0" w:color="CCCCCC"/>
+              <w:left w:val="single" w:sz="6" w:space="0" w:color="CCCCCC"/>
+              <w:bottom w:val="single" w:sz="6" w:space="0" w:color="CCCCCC"/>
+              <w:right w:val="single" w:sz="6" w:space="0" w:color="CCCCCC"/>
+            </w:tcBorders>
+            <w:tcMar>
+              <w:top w:w="30" w:type="dxa"/>
+              <w:left w:w="45" w:type="dxa"/>
+              <w:bottom w:w="30" w:type="dxa"/>
+              <w:right w:w="45" w:type="dxa"/>
+            </w:tcMar>
+            <w:vAlign w:val="bottom"/>
+            <w:hideMark/>
+          </w:tcPr>
+          <w:p>
+            <w:pPr>
+              <w:spacing w:after="0" w:line="240" w:lineRule="auto"/>
+              <w:rPr>
+                <w:rFonts w:ascii="Arial" w:eastAsia="Times New Roman" w:hAnsi="Arial" w:cs="Arial"/>
+                <w:sz w:val="20"/>
+                <w:szCs w:val="20"/>
+                <w:lang w:val="en-US"/>
+              </w:rPr>
+            </w:pPr>
+          </w:p>
+        </w:tc>
+        <w:tc>
+          <w:tcPr>
+            <w:tcW w:w="0" w:type="auto"/>
+            <w:tcBorders>
+              <w:top w:val="single" w:sz="6" w:space="0" w:color="CCCCCC"/>
+              <w:left w:val="single" w:sz="6" w:space="0" w:color="CCCCCC"/>
+              <w:bottom w:val="single" w:sz="6" w:space="0" w:color="CCCCCC"/>
+              <w:right w:val="single" w:sz="6" w:space="0" w:color="CCCCCC"/>
+            </w:tcBorders>
+            <w:tcMar>
+              <w:top w:w="30" w:type="dxa"/>
+              <w:left w:w="45" w:type="dxa"/>
+              <w:bottom w:w="30" w:type="dxa"/>
+              <w:right w:w="45" w:type="dxa"/>
+            </w:tcMar>
+            <w:vAlign w:val="bottom"/>
+            <w:hideMark/>
+          </w:tcPr>
+          <w:p>
+            <w:pPr>
+              <w:spacing w:after="0" w:line="240" w:lineRule="auto"/>
+              <w:rPr>
+                <w:rFonts w:ascii="Times New Roman" w:eastAsia="Times New Roman" w:hAnsi="Times New Roman" w:cs="Times New Roman"/>
+                <w:sz w:val="20"/>
+                <w:szCs w:val="20"/>
+                <w:lang w:val="en-US"/>
+              </w:rPr>
+            </w:pPr>
+          </w:p>
+        </w:tc>
+        <w:tc>
+          <w:tcPr>
+            <w:tcW w:w="0" w:type="auto"/>
+            <w:tcBorders>
+              <w:top w:val="single" w:sz="6" w:space="0" w:color="CCCCCC"/>
+              <w:left w:val="single" w:sz="6" w:space="0" w:color="CCCCCC"/>
+              <w:bottom w:val="single" w:sz="6" w:space="0" w:color="CCCCCC"/>
+              <w:right w:val="single" w:sz="6" w:space="0" w:color="CCCCCC"/>
+            </w:tcBorders>
+            <w:tcMar>
+              <w:top w:w="30" w:type="dxa"/>
+              <w:left w:w="45" w:type="dxa"/>
+              <w:bottom w:w="30" w:type="dxa"/>
+              <w:right w:w="45" w:type="dxa"/>
+            </w:tcMar>
+            <w:vAlign w:val="bottom"/>
+            <w:hideMark/>
+          </w:tcPr>
+          <w:p>
+            <w:pPr>
+              <w:spacing w:after="0" w:line="240" w:lineRule="auto"/>
+              <w:rPr>
+                <w:rFonts w:ascii="Times New Roman" w:eastAsia="Times New Roman" w:hAnsi="Times New Roman" w:cs="Times New Roman"/>
+                <w:sz w:val="20"/>
+                <w:szCs w:val="20"/>
+                <w:lang w:val="en-US"/>
+              </w:rPr>
+            </w:pPr>
+          </w:p>
+        </w:tc>
+        <w:tc>
+          <w:tcPr>
+            <w:tcW w:w="0" w:type="auto"/>
+            <w:tcBorders>
+              <w:top w:val="single" w:sz="6" w:space="0" w:color="CCCCCC"/>
+              <w:left w:val="single" w:sz="6" w:space="0" w:color="CCCCCC"/>
+              <w:bottom w:val="single" w:sz="6" w:space="0" w:color="CCCCCC"/>
+              <w:right w:val="single" w:sz="6" w:space="0" w:color="CCCCCC"/>
+            </w:tcBorders>
+            <w:tcMar>
+              <w:top w:w="30" w:type="dxa"/>
+              <w:left w:w="45" w:type="dxa"/>
+              <w:bottom w:w="30" w:type="dxa"/>
+              <w:right w:w="45" w:type="dxa"/>
+            </w:tcMar>
+            <w:vAlign w:val="bottom"/>
+            <w:hideMark/>
+          </w:tcPr>
+          <w:p>
+            <w:pPr>
+              <w:spacing w:after="0" w:line="240" w:lineRule="auto"/>
+              <w:rPr>
+                <w:rFonts w:ascii="Arial" w:eastAsia="Times New Roman" w:hAnsi="Arial" w:cs="Arial"/>
+                <w:sz w:val="20"/>
+                <w:szCs w:val="20"/>
+              </w:rPr>
+            </w:pPr>
+            <w:proofErr w:type="gramStart"/>
+            <w:r>
+              <w:rPr>
+                <w:rFonts w:ascii="Arial" w:eastAsia="Times New Roman" w:hAnsi="Arial" w:cs="Arial"/>
+                <w:sz w:val="20"/>
+                <w:szCs w:val="20"/>
+              </w:rPr>
+              <w:t>x</w:t>
+            </w:r>
+            <w:proofErr w:type="gramEnd"/>
+          </w:p>
+        </w:tc>
+        <w:tc>
+          <w:tcPr>
+            <w:tcW w:w="0" w:type="auto"/>
+            <w:tcBorders>
+              <w:top w:val="single" w:sz="6" w:space="0" w:color="CCCCCC"/>
+              <w:left w:val="single" w:sz="6" w:space="0" w:color="CCCCCC"/>
+              <w:bottom w:val="single" w:sz="6" w:space="0" w:color="CCCCCC"/>
+              <w:right w:val="single" w:sz="6" w:space="0" w:color="CCCCCC"/>
+            </w:tcBorders>
+            <w:tcMar>
+              <w:top w:w="30" w:type="dxa"/>
+              <w:left w:w="45" w:type="dxa"/>
+              <w:bottom w:w="30" w:type="dxa"/>
+              <w:right w:w="45" w:type="dxa"/>
+            </w:tcMar>
+            <w:vAlign w:val="bottom"/>
+            <w:hideMark/>
+          </w:tcPr>
+          <w:p>
+            <w:pPr>
+              <w:spacing w:after="0" w:line="240" w:lineRule="auto"/>
+              <w:rPr>
+                <w:rFonts w:ascii="Arial" w:eastAsia="Times New Roman" w:hAnsi="Arial" w:cs="Arial"/>
+                <w:sz w:val="20"/>
+                <w:szCs w:val="20"/>
+              </w:rPr>
+            </w:pPr>
+          </w:p>
+        </w:tc>
+        <w:tc>
+          <w:tcPr>
+            <w:tcW w:w="0" w:type="auto"/>
+            <w:tcBorders>
+              <w:top w:val="single" w:sz="6" w:space="0" w:color="CCCCCC"/>
+              <w:left w:val="single" w:sz="6" w:space="0" w:color="CCCCCC"/>
+              <w:bottom w:val="single" w:sz="6" w:space="0" w:color="CCCCCC"/>
+              <w:right w:val="single" w:sz="6" w:space="0" w:color="CCCCCC"/>
+            </w:tcBorders>
+            <w:tcMar>
+              <w:top w:w="30" w:type="dxa"/>
+              <w:left w:w="45" w:type="dxa"/>
+              <w:bottom w:w="30" w:type="dxa"/>
+              <w:right w:w="45" w:type="dxa"/>
+            </w:tcMar>
+            <w:vAlign w:val="bottom"/>
+            <w:hideMark/>
+          </w:tcPr>
+          <w:p>
+            <w:pPr>
+              <w:spacing w:after="0" w:line="240" w:lineRule="auto"/>
+              <w:rPr>
+                <w:rFonts w:ascii="Times New Roman" w:eastAsia="Times New Roman" w:hAnsi="Times New Roman" w:cs="Times New Roman"/>
+                <w:sz w:val="20"/>
+                <w:szCs w:val="20"/>
+              </w:rPr>
+            </w:pPr>
+          </w:p>
+        </w:tc>
+        <w:tc>
+          <w:tcPr>
+            <w:tcW w:w="0" w:type="auto"/>
+            <w:tcBorders>
+              <w:top w:val="single" w:sz="6" w:space="0" w:color="CCCCCC"/>
+              <w:left w:val="single" w:sz="6" w:space="0" w:color="CCCCCC"/>
+              <w:bottom w:val="single" w:sz="6" w:space="0" w:color="CCCCCC"/>
+              <w:right w:val="single" w:sz="6" w:space="0" w:color="CCCCCC"/>
+            </w:tcBorders>
+            <w:tcMar>
+              <w:top w:w="30" w:type="dxa"/>
+              <w:left w:w="45" w:type="dxa"/>
+              <w:bottom w:w="30" w:type="dxa"/>
+              <w:right w:w="45" w:type="dxa"/>
+            </w:tcMar>
+            <w:vAlign w:val="bottom"/>
+            <w:hideMark/>
+          </w:tcPr>
+          <w:p>
+            <w:pPr>
+              <w:spacing w:after="0" w:line="240" w:lineRule="auto"/>
+              <w:rPr>
+                <w:rFonts w:ascii="Times New Roman" w:eastAsia="Times New Roman" w:hAnsi="Times New Roman" w:cs="Times New Roman"/>
+                <w:sz w:val="20"/>
+                <w:szCs w:val="20"/>
+              </w:rPr>
+            </w:pPr>
+          </w:p>
+        </w:tc>
+        <w:tc>
+          <w:tcPr>
+            <w:tcW w:w="0" w:type="auto"/>
+            <w:tcBorders>
+              <w:top w:val="single" w:sz="6" w:space="0" w:color="CCCCCC"/>
+              <w:left w:val="single" w:sz="6" w:space="0" w:color="CCCCCC"/>
+              <w:bottom w:val="single" w:sz="6" w:space="0" w:color="CCCCCC"/>
+              <w:right w:val="single" w:sz="6" w:space="0" w:color="CCCCCC"/>
+            </w:tcBorders>
+            <w:tcMar>
+              <w:top w:w="30" w:type="dxa"/>
+              <w:left w:w="45" w:type="dxa"/>
+              <w:bottom w:w="30" w:type="dxa"/>
+              <w:right w:w="45" w:type="dxa"/>
+            </w:tcMar>
+            <w:vAlign w:val="bottom"/>
+            <w:hideMark/>
+          </w:tcPr>
+          <w:p>
+            <w:pPr>
+              <w:spacing w:after="0" w:line="240" w:lineRule="auto"/>
+              <w:rPr>
+                <w:rFonts w:ascii="Times New Roman" w:eastAsia="Times New Roman" w:hAnsi="Times New Roman" w:cs="Times New Roman"/>
+                <w:sz w:val="20"/>
+                <w:szCs w:val="20"/>
+              </w:rPr>
+            </w:pPr>
+          </w:p>
+        </w:tc>
+      </w:tr>
+      <w:tr>
+        <w:trPr>
+          <w:trHeight w:val="315"/>
+        </w:trPr>
+        <w:tc>
+          <w:tcPr>
+            <w:tcW w:w="0" w:type="auto"/>
+            <w:tcBorders>
+              <w:top w:val="single" w:sz="6" w:space="0" w:color="CCCCCC"/>
+              <w:left w:val="single" w:sz="6" w:space="0" w:color="CCCCCC"/>
+              <w:bottom w:val="single" w:sz="6" w:space="0" w:color="CCCCCC"/>
+              <w:right w:val="single" w:sz="6" w:space="0" w:color="CCCCCC"/>
+            </w:tcBorders>
+            <w:tcMar>
+              <w:top w:w="30" w:type="dxa"/>
+              <w:left w:w="45" w:type="dxa"/>
+              <w:bottom w:w="30" w:type="dxa"/>
+              <w:right w:w="45" w:type="dxa"/>
+            </w:tcMar>
+            <w:vAlign w:val="bottom"/>
+            <w:hideMark/>
+          </w:tcPr>
+          <w:p>
+            <w:pPr>
+              <w:spacing w:after="0" w:line="240" w:lineRule="auto"/>
+              <w:rPr>
+                <w:rFonts w:ascii="Arial" w:eastAsia="Times New Roman" w:hAnsi="Arial" w:cs="Arial"/>
+                <w:sz w:val="20"/>
+                <w:szCs w:val="20"/>
+                <w:lang w:val="en-US"/>
+              </w:rPr>
+            </w:pPr>
+            <w:r>
+              <w:rPr>
+                <w:rFonts w:ascii="Arial" w:eastAsia="Times New Roman" w:hAnsi="Arial" w:cs="Arial"/>
+                <w:sz w:val="20"/>
+                <w:szCs w:val="20"/>
+                <w:lang w:val="en-US"/>
+              </w:rPr>
+              <w:t>You understood rapidly how to play.</w:t>
+            </w:r>
+          </w:p>
+        </w:tc>
+        <w:tc>
+          <w:tcPr>
+            <w:tcW w:w="0" w:type="auto"/>
+            <w:tcBorders>
+              <w:top w:val="single" w:sz="6" w:space="0" w:color="CCCCCC"/>
+              <w:left w:val="single" w:sz="6" w:space="0" w:color="CCCCCC"/>
+              <w:bottom w:val="single" w:sz="6" w:space="0" w:color="CCCCCC"/>
+              <w:right w:val="single" w:sz="6" w:space="0" w:color="CCCCCC"/>
+            </w:tcBorders>
+            <w:tcMar>
+              <w:top w:w="30" w:type="dxa"/>
+              <w:left w:w="45" w:type="dxa"/>
+              <w:bottom w:w="30" w:type="dxa"/>
+              <w:right w:w="45" w:type="dxa"/>
+            </w:tcMar>
+            <w:vAlign w:val="bottom"/>
+            <w:hideMark/>
+          </w:tcPr>
+          <w:p>
+            <w:pPr>
+              <w:spacing w:after="0" w:line="240" w:lineRule="auto"/>
+              <w:rPr>
+                <w:rFonts w:ascii="Arial" w:eastAsia="Times New Roman" w:hAnsi="Arial" w:cs="Arial"/>
+                <w:sz w:val="20"/>
+                <w:szCs w:val="20"/>
+                <w:lang w:val="en-US"/>
+              </w:rPr>
+            </w:pPr>
+          </w:p>
+        </w:tc>
+        <w:tc>
+          <w:tcPr>
+            <w:tcW w:w="0" w:type="auto"/>
+            <w:tcBorders>
+              <w:top w:val="single" w:sz="6" w:space="0" w:color="CCCCCC"/>
+              <w:left w:val="single" w:sz="6" w:space="0" w:color="CCCCCC"/>
+              <w:bottom w:val="single" w:sz="6" w:space="0" w:color="CCCCCC"/>
+              <w:right w:val="single" w:sz="6" w:space="0" w:color="CCCCCC"/>
+            </w:tcBorders>
+            <w:tcMar>
+              <w:top w:w="30" w:type="dxa"/>
+              <w:left w:w="45" w:type="dxa"/>
+              <w:bottom w:w="30" w:type="dxa"/>
+              <w:right w:w="45" w:type="dxa"/>
+            </w:tcMar>
+            <w:vAlign w:val="bottom"/>
+            <w:hideMark/>
+          </w:tcPr>
+          <w:p>
+            <w:pPr>
+              <w:spacing w:after="0" w:line="240" w:lineRule="auto"/>
+              <w:rPr>
+                <w:rFonts w:ascii="Times New Roman" w:eastAsia="Times New Roman" w:hAnsi="Times New Roman" w:cs="Times New Roman"/>
+                <w:sz w:val="20"/>
+                <w:szCs w:val="20"/>
+                <w:lang w:val="en-US"/>
+              </w:rPr>
+            </w:pPr>
+          </w:p>
+        </w:tc>
+        <w:tc>
+          <w:tcPr>
+            <w:tcW w:w="0" w:type="auto"/>
+            <w:tcBorders>
+              <w:top w:val="single" w:sz="6" w:space="0" w:color="CCCCCC"/>
+              <w:left w:val="single" w:sz="6" w:space="0" w:color="CCCCCC"/>
+              <w:bottom w:val="single" w:sz="6" w:space="0" w:color="CCCCCC"/>
+              <w:right w:val="single" w:sz="6" w:space="0" w:color="CCCCCC"/>
+            </w:tcBorders>
+            <w:tcMar>
+              <w:top w:w="30" w:type="dxa"/>
+              <w:left w:w="45" w:type="dxa"/>
+              <w:bottom w:w="30" w:type="dxa"/>
+              <w:right w:w="45" w:type="dxa"/>
+            </w:tcMar>
+            <w:vAlign w:val="bottom"/>
+            <w:hideMark/>
+          </w:tcPr>
+          <w:p>
+            <w:pPr>
+              <w:spacing w:after="0" w:line="240" w:lineRule="auto"/>
+              <w:rPr>
+                <w:rFonts w:ascii="Times New Roman" w:eastAsia="Times New Roman" w:hAnsi="Times New Roman" w:cs="Times New Roman"/>
+                <w:sz w:val="20"/>
+                <w:szCs w:val="20"/>
+                <w:lang w:val="en-US"/>
+              </w:rPr>
+            </w:pPr>
+          </w:p>
+        </w:tc>
+        <w:tc>
+          <w:tcPr>
+            <w:tcW w:w="0" w:type="auto"/>
+            <w:tcBorders>
+              <w:top w:val="single" w:sz="6" w:space="0" w:color="CCCCCC"/>
+              <w:left w:val="single" w:sz="6" w:space="0" w:color="CCCCCC"/>
+              <w:bottom w:val="single" w:sz="6" w:space="0" w:color="CCCCCC"/>
+              <w:right w:val="single" w:sz="6" w:space="0" w:color="CCCCCC"/>
+            </w:tcBorders>
+            <w:tcMar>
+              <w:top w:w="30" w:type="dxa"/>
+              <w:left w:w="45" w:type="dxa"/>
+              <w:bottom w:w="30" w:type="dxa"/>
+              <w:right w:w="45" w:type="dxa"/>
+            </w:tcMar>
+            <w:vAlign w:val="bottom"/>
+            <w:hideMark/>
+          </w:tcPr>
+          <w:p>
+            <w:pPr>
+              <w:spacing w:after="0" w:line="240" w:lineRule="auto"/>
+              <w:rPr>
+                <w:rFonts w:ascii="Times New Roman" w:eastAsia="Times New Roman" w:hAnsi="Times New Roman" w:cs="Times New Roman"/>
+                <w:sz w:val="20"/>
+                <w:szCs w:val="20"/>
+                <w:lang w:val="en-US"/>
+              </w:rPr>
+            </w:pPr>
+          </w:p>
+        </w:tc>
+        <w:tc>
+          <w:tcPr>
+            <w:tcW w:w="0" w:type="auto"/>
+            <w:tcBorders>
+              <w:top w:val="single" w:sz="6" w:space="0" w:color="CCCCCC"/>
+              <w:left w:val="single" w:sz="6" w:space="0" w:color="CCCCCC"/>
+              <w:bottom w:val="single" w:sz="6" w:space="0" w:color="CCCCCC"/>
+              <w:right w:val="single" w:sz="6" w:space="0" w:color="CCCCCC"/>
+            </w:tcBorders>
+            <w:tcMar>
+              <w:top w:w="30" w:type="dxa"/>
+              <w:left w:w="45" w:type="dxa"/>
+              <w:bottom w:w="30" w:type="dxa"/>
+              <w:right w:w="45" w:type="dxa"/>
+            </w:tcMar>
+            <w:vAlign w:val="bottom"/>
+            <w:hideMark/>
+          </w:tcPr>
+          <w:p>
+            <w:pPr>
+              <w:spacing w:after="0" w:line="240" w:lineRule="auto"/>
+              <w:rPr>
+                <w:rFonts w:ascii="Times New Roman" w:eastAsia="Times New Roman" w:hAnsi="Times New Roman" w:cs="Times New Roman"/>
+                <w:sz w:val="20"/>
+                <w:szCs w:val="20"/>
+                <w:lang w:val="en-US"/>
+              </w:rPr>
+            </w:pPr>
+          </w:p>
+        </w:tc>
+        <w:tc>
+          <w:tcPr>
+            <w:tcW w:w="0" w:type="auto"/>
+            <w:tcBorders>
+              <w:top w:val="single" w:sz="6" w:space="0" w:color="CCCCCC"/>
+              <w:left w:val="single" w:sz="6" w:space="0" w:color="CCCCCC"/>
+              <w:bottom w:val="single" w:sz="6" w:space="0" w:color="CCCCCC"/>
+              <w:right w:val="single" w:sz="6" w:space="0" w:color="CCCCCC"/>
+            </w:tcBorders>
+            <w:tcMar>
+              <w:top w:w="30" w:type="dxa"/>
+              <w:left w:w="45" w:type="dxa"/>
+              <w:bottom w:w="30" w:type="dxa"/>
+              <w:right w:w="45" w:type="dxa"/>
+            </w:tcMar>
+            <w:vAlign w:val="bottom"/>
+            <w:hideMark/>
+          </w:tcPr>
+          <w:p>
+            <w:pPr>
+              <w:spacing w:after="0" w:line="240" w:lineRule="auto"/>
+              <w:rPr>
+                <w:rFonts w:ascii="Arial" w:eastAsia="Times New Roman" w:hAnsi="Arial" w:cs="Arial"/>
+                <w:sz w:val="20"/>
+                <w:szCs w:val="20"/>
+              </w:rPr>
+            </w:pPr>
+            <w:proofErr w:type="gramStart"/>
+            <w:r>
+              <w:rPr>
+                <w:rFonts w:ascii="Arial" w:eastAsia="Times New Roman" w:hAnsi="Arial" w:cs="Arial"/>
+                <w:sz w:val="20"/>
+                <w:szCs w:val="20"/>
+              </w:rPr>
+              <w:t>x</w:t>
+            </w:r>
+            <w:proofErr w:type="gramEnd"/>
+          </w:p>
+        </w:tc>
+        <w:tc>
+          <w:tcPr>
+            <w:tcW w:w="0" w:type="auto"/>
+            <w:tcBorders>
+              <w:top w:val="single" w:sz="6" w:space="0" w:color="CCCCCC"/>
+              <w:left w:val="single" w:sz="6" w:space="0" w:color="CCCCCC"/>
+              <w:bottom w:val="single" w:sz="6" w:space="0" w:color="CCCCCC"/>
+              <w:right w:val="single" w:sz="6" w:space="0" w:color="CCCCCC"/>
+            </w:tcBorders>
+            <w:tcMar>
+              <w:top w:w="30" w:type="dxa"/>
+              <w:left w:w="45" w:type="dxa"/>
+              <w:bottom w:w="30" w:type="dxa"/>
+              <w:right w:w="45" w:type="dxa"/>
+            </w:tcMar>
+            <w:vAlign w:val="bottom"/>
+            <w:hideMark/>
+          </w:tcPr>
+          <w:p>
+            <w:pPr>
+              <w:spacing w:after="0" w:line="240" w:lineRule="auto"/>
+              <w:rPr>
+                <w:rFonts w:ascii="Arial" w:eastAsia="Times New Roman" w:hAnsi="Arial" w:cs="Arial"/>
+                <w:sz w:val="20"/>
+                <w:szCs w:val="20"/>
+              </w:rPr>
+            </w:pPr>
+          </w:p>
+        </w:tc>
+        <w:tc>
+          <w:tcPr>
+            <w:tcW w:w="0" w:type="auto"/>
+            <w:tcBorders>
+              <w:top w:val="single" w:sz="6" w:space="0" w:color="CCCCCC"/>
+              <w:left w:val="single" w:sz="6" w:space="0" w:color="CCCCCC"/>
+              <w:bottom w:val="single" w:sz="6" w:space="0" w:color="CCCCCC"/>
+              <w:right w:val="single" w:sz="6" w:space="0" w:color="CCCCCC"/>
+            </w:tcBorders>
+            <w:tcMar>
+              <w:top w:w="30" w:type="dxa"/>
+              <w:left w:w="45" w:type="dxa"/>
+              <w:bottom w:w="30" w:type="dxa"/>
+              <w:right w:w="45" w:type="dxa"/>
+            </w:tcMar>
+            <w:vAlign w:val="bottom"/>
+            <w:hideMark/>
+          </w:tcPr>
+          <w:p>
+            <w:pPr>
+              <w:spacing w:after="0" w:line="240" w:lineRule="auto"/>
+              <w:rPr>
+                <w:rFonts w:ascii="Times New Roman" w:eastAsia="Times New Roman" w:hAnsi="Times New Roman" w:cs="Times New Roman"/>
+                <w:sz w:val="20"/>
+                <w:szCs w:val="20"/>
+              </w:rPr>
+            </w:pPr>
+          </w:p>
+        </w:tc>
+      </w:tr>
+      <w:tr>
+        <w:trPr>
+          <w:trHeight w:val="315"/>
+        </w:trPr>
+        <w:tc>
+          <w:tcPr>
+            <w:tcW w:w="0" w:type="auto"/>
+            <w:tcBorders>
+              <w:top w:val="single" w:sz="6" w:space="0" w:color="CCCCCC"/>
+              <w:left w:val="single" w:sz="6" w:space="0" w:color="CCCCCC"/>
+              <w:bottom w:val="single" w:sz="6" w:space="0" w:color="CCCCCC"/>
+              <w:right w:val="single" w:sz="6" w:space="0" w:color="CCCCCC"/>
+            </w:tcBorders>
+            <w:tcMar>
+              <w:top w:w="30" w:type="dxa"/>
+              <w:left w:w="45" w:type="dxa"/>
+              <w:bottom w:w="30" w:type="dxa"/>
+              <w:right w:w="45" w:type="dxa"/>
+            </w:tcMar>
+            <w:vAlign w:val="bottom"/>
+            <w:hideMark/>
+          </w:tcPr>
+          <w:p>
+            <w:pPr>
+              <w:spacing w:after="0" w:line="240" w:lineRule="auto"/>
+              <w:rPr>
+                <w:rFonts w:ascii="Arial" w:eastAsia="Times New Roman" w:hAnsi="Arial" w:cs="Arial"/>
+                <w:sz w:val="20"/>
+                <w:szCs w:val="20"/>
+                <w:lang w:val="en-US"/>
+              </w:rPr>
+            </w:pPr>
+            <w:r>
+              <w:rPr>
+                <w:rFonts w:ascii="Arial" w:eastAsia="Times New Roman" w:hAnsi="Arial" w:cs="Arial"/>
+                <w:sz w:val="20"/>
+                <w:szCs w:val="20"/>
+                <w:lang w:val="en-US"/>
+              </w:rPr>
+              <w:t xml:space="preserve">You felt that you </w:t>
+            </w:r>
+            <w:proofErr w:type="gramStart"/>
+            <w:r>
+              <w:rPr>
+                <w:rFonts w:ascii="Arial" w:eastAsia="Times New Roman" w:hAnsi="Arial" w:cs="Arial"/>
+                <w:sz w:val="20"/>
+                <w:szCs w:val="20"/>
+                <w:lang w:val="en-US"/>
+              </w:rPr>
+              <w:t>was</w:t>
+            </w:r>
+            <w:proofErr w:type="gramEnd"/>
+            <w:r>
+              <w:rPr>
+                <w:rFonts w:ascii="Arial" w:eastAsia="Times New Roman" w:hAnsi="Arial" w:cs="Arial"/>
+                <w:sz w:val="20"/>
+                <w:szCs w:val="20"/>
+                <w:lang w:val="en-US"/>
+              </w:rPr>
+              <w:t xml:space="preserve"> fully in control of the character.</w:t>
+            </w:r>
+          </w:p>
+        </w:tc>
+        <w:tc>
+          <w:tcPr>
+            <w:tcW w:w="0" w:type="auto"/>
+            <w:tcBorders>
+              <w:top w:val="single" w:sz="6" w:space="0" w:color="CCCCCC"/>
+              <w:left w:val="single" w:sz="6" w:space="0" w:color="CCCCCC"/>
+              <w:bottom w:val="single" w:sz="6" w:space="0" w:color="CCCCCC"/>
+              <w:right w:val="single" w:sz="6" w:space="0" w:color="CCCCCC"/>
+            </w:tcBorders>
+            <w:tcMar>
+              <w:top w:w="30" w:type="dxa"/>
+              <w:left w:w="45" w:type="dxa"/>
+              <w:bottom w:w="30" w:type="dxa"/>
+              <w:right w:w="45" w:type="dxa"/>
+            </w:tcMar>
+            <w:vAlign w:val="bottom"/>
+            <w:hideMark/>
+          </w:tcPr>
+          <w:p>
+            <w:pPr>
+              <w:spacing w:after="0" w:line="240" w:lineRule="auto"/>
+              <w:rPr>
+                <w:rFonts w:ascii="Arial" w:eastAsia="Times New Roman" w:hAnsi="Arial" w:cs="Arial"/>
+                <w:sz w:val="20"/>
+                <w:szCs w:val="20"/>
+                <w:lang w:val="en-US"/>
+              </w:rPr>
+            </w:pPr>
+          </w:p>
+        </w:tc>
+        <w:tc>
+          <w:tcPr>
+            <w:tcW w:w="0" w:type="auto"/>
+            <w:tcBorders>
+              <w:top w:val="single" w:sz="6" w:space="0" w:color="CCCCCC"/>
+              <w:left w:val="single" w:sz="6" w:space="0" w:color="CCCCCC"/>
+              <w:bottom w:val="single" w:sz="6" w:space="0" w:color="CCCCCC"/>
+              <w:right w:val="single" w:sz="6" w:space="0" w:color="CCCCCC"/>
+            </w:tcBorders>
+            <w:tcMar>
+              <w:top w:w="30" w:type="dxa"/>
+              <w:left w:w="45" w:type="dxa"/>
+              <w:bottom w:w="30" w:type="dxa"/>
+              <w:right w:w="45" w:type="dxa"/>
+            </w:tcMar>
+            <w:vAlign w:val="bottom"/>
+            <w:hideMark/>
+          </w:tcPr>
+          <w:p>
+            <w:pPr>
+              <w:spacing w:after="0" w:line="240" w:lineRule="auto"/>
+              <w:rPr>
+                <w:rFonts w:ascii="Arial" w:eastAsia="Times New Roman" w:hAnsi="Arial" w:cs="Arial"/>
+                <w:sz w:val="20"/>
+                <w:szCs w:val="20"/>
+              </w:rPr>
+            </w:pPr>
+            <w:proofErr w:type="gramStart"/>
+            <w:r>
+              <w:rPr>
+                <w:rFonts w:ascii="Arial" w:eastAsia="Times New Roman" w:hAnsi="Arial" w:cs="Arial"/>
+                <w:sz w:val="20"/>
+                <w:szCs w:val="20"/>
+              </w:rPr>
+              <w:t>x</w:t>
+            </w:r>
+            <w:proofErr w:type="gramEnd"/>
+          </w:p>
+        </w:tc>
+        <w:tc>
+          <w:tcPr>
+            <w:tcW w:w="0" w:type="auto"/>
+            <w:tcBorders>
+              <w:top w:val="single" w:sz="6" w:space="0" w:color="CCCCCC"/>
+              <w:left w:val="single" w:sz="6" w:space="0" w:color="CCCCCC"/>
+              <w:bottom w:val="single" w:sz="6" w:space="0" w:color="CCCCCC"/>
+              <w:right w:val="single" w:sz="6" w:space="0" w:color="CCCCCC"/>
+            </w:tcBorders>
+            <w:tcMar>
+              <w:top w:w="30" w:type="dxa"/>
+              <w:left w:w="45" w:type="dxa"/>
+              <w:bottom w:w="30" w:type="dxa"/>
+              <w:right w:w="45" w:type="dxa"/>
+            </w:tcMar>
+            <w:vAlign w:val="bottom"/>
+            <w:hideMark/>
+          </w:tcPr>
+          <w:p>
+            <w:pPr>
+              <w:spacing w:after="0" w:line="240" w:lineRule="auto"/>
+              <w:rPr>
+                <w:rFonts w:ascii="Arial" w:eastAsia="Times New Roman" w:hAnsi="Arial" w:cs="Arial"/>
+                <w:sz w:val="20"/>
+                <w:szCs w:val="20"/>
+              </w:rPr>
+            </w:pPr>
+          </w:p>
+        </w:tc>
+        <w:tc>
+          <w:tcPr>
+            <w:tcW w:w="0" w:type="auto"/>
+            <w:tcBorders>
+              <w:top w:val="single" w:sz="6" w:space="0" w:color="CCCCCC"/>
+              <w:left w:val="single" w:sz="6" w:space="0" w:color="CCCCCC"/>
+              <w:bottom w:val="single" w:sz="6" w:space="0" w:color="CCCCCC"/>
+              <w:right w:val="single" w:sz="6" w:space="0" w:color="CCCCCC"/>
+            </w:tcBorders>
+            <w:tcMar>
+              <w:top w:w="30" w:type="dxa"/>
+              <w:left w:w="45" w:type="dxa"/>
+              <w:bottom w:w="30" w:type="dxa"/>
+              <w:right w:w="45" w:type="dxa"/>
+            </w:tcMar>
+            <w:vAlign w:val="bottom"/>
+            <w:hideMark/>
+          </w:tcPr>
+          <w:p>
+            <w:pPr>
+              <w:spacing w:after="0" w:line="240" w:lineRule="auto"/>
+              <w:rPr>
+                <w:rFonts w:ascii="Times New Roman" w:eastAsia="Times New Roman" w:hAnsi="Times New Roman" w:cs="Times New Roman"/>
+                <w:sz w:val="20"/>
+                <w:szCs w:val="20"/>
+              </w:rPr>
+            </w:pPr>
+          </w:p>
+        </w:tc>
+        <w:tc>
+          <w:tcPr>
+            <w:tcW w:w="0" w:type="auto"/>
+            <w:tcBorders>
+              <w:top w:val="single" w:sz="6" w:space="0" w:color="CCCCCC"/>
+              <w:left w:val="single" w:sz="6" w:space="0" w:color="CCCCCC"/>
+              <w:bottom w:val="single" w:sz="6" w:space="0" w:color="CCCCCC"/>
+              <w:right w:val="single" w:sz="6" w:space="0" w:color="CCCCCC"/>
+            </w:tcBorders>
+            <w:tcMar>
+              <w:top w:w="30" w:type="dxa"/>
+              <w:left w:w="45" w:type="dxa"/>
+              <w:bottom w:w="30" w:type="dxa"/>
+              <w:right w:w="45" w:type="dxa"/>
+            </w:tcMar>
+            <w:vAlign w:val="bottom"/>
+            <w:hideMark/>
+          </w:tcPr>
+          <w:p>
+            <w:pPr>
+              <w:spacing w:after="0" w:line="240" w:lineRule="auto"/>
+              <w:rPr>
+                <w:rFonts w:ascii="Arial" w:eastAsia="Times New Roman" w:hAnsi="Arial" w:cs="Arial"/>
+                <w:sz w:val="20"/>
+                <w:szCs w:val="20"/>
+              </w:rPr>
+            </w:pPr>
+          </w:p>
+        </w:tc>
+        <w:tc>
+          <w:tcPr>
+            <w:tcW w:w="0" w:type="auto"/>
+            <w:tcBorders>
+              <w:top w:val="single" w:sz="6" w:space="0" w:color="CCCCCC"/>
+              <w:left w:val="single" w:sz="6" w:space="0" w:color="CCCCCC"/>
+              <w:bottom w:val="single" w:sz="6" w:space="0" w:color="CCCCCC"/>
+              <w:right w:val="single" w:sz="6" w:space="0" w:color="CCCCCC"/>
+            </w:tcBorders>
+            <w:tcMar>
+              <w:top w:w="30" w:type="dxa"/>
+              <w:left w:w="45" w:type="dxa"/>
+              <w:bottom w:w="30" w:type="dxa"/>
+              <w:right w:w="45" w:type="dxa"/>
+            </w:tcMar>
+            <w:vAlign w:val="bottom"/>
+            <w:hideMark/>
+          </w:tcPr>
+          <w:p>
+            <w:pPr>
+              <w:spacing w:after="0" w:line="240" w:lineRule="auto"/>
+              <w:rPr>
+                <w:rFonts w:ascii="Arial" w:eastAsia="Times New Roman" w:hAnsi="Arial" w:cs="Arial"/>
+                <w:sz w:val="20"/>
+                <w:szCs w:val="20"/>
+              </w:rPr>
+            </w:pPr>
+          </w:p>
+        </w:tc>
+        <w:tc>
+          <w:tcPr>
+            <w:tcW w:w="0" w:type="auto"/>
+            <w:tcBorders>
+              <w:top w:val="single" w:sz="6" w:space="0" w:color="CCCCCC"/>
+              <w:left w:val="single" w:sz="6" w:space="0" w:color="CCCCCC"/>
+              <w:bottom w:val="single" w:sz="6" w:space="0" w:color="CCCCCC"/>
+              <w:right w:val="single" w:sz="6" w:space="0" w:color="CCCCCC"/>
+            </w:tcBorders>
+            <w:tcMar>
+              <w:top w:w="30" w:type="dxa"/>
+              <w:left w:w="45" w:type="dxa"/>
+              <w:bottom w:w="30" w:type="dxa"/>
+              <w:right w:w="45" w:type="dxa"/>
+            </w:tcMar>
+            <w:vAlign w:val="bottom"/>
+            <w:hideMark/>
+          </w:tcPr>
+          <w:p>
+            <w:pPr>
+              <w:spacing w:after="0" w:line="240" w:lineRule="auto"/>
+              <w:rPr>
+                <w:rFonts w:ascii="Times New Roman" w:eastAsia="Times New Roman" w:hAnsi="Times New Roman" w:cs="Times New Roman"/>
+                <w:sz w:val="20"/>
+                <w:szCs w:val="20"/>
+              </w:rPr>
+            </w:pPr>
+          </w:p>
+        </w:tc>
+        <w:tc>
+          <w:tcPr>
+            <w:tcW w:w="0" w:type="auto"/>
+            <w:tcBorders>
+              <w:top w:val="single" w:sz="6" w:space="0" w:color="CCCCCC"/>
+              <w:left w:val="single" w:sz="6" w:space="0" w:color="CCCCCC"/>
+              <w:bottom w:val="single" w:sz="6" w:space="0" w:color="CCCCCC"/>
+              <w:right w:val="single" w:sz="6" w:space="0" w:color="CCCCCC"/>
+            </w:tcBorders>
+            <w:tcMar>
+              <w:top w:w="30" w:type="dxa"/>
+              <w:left w:w="45" w:type="dxa"/>
+              <w:bottom w:w="30" w:type="dxa"/>
+              <w:right w:w="45" w:type="dxa"/>
+            </w:tcMar>
+            <w:vAlign w:val="bottom"/>
+            <w:hideMark/>
+          </w:tcPr>
+          <w:p>
+            <w:pPr>
+              <w:spacing w:after="0" w:line="240" w:lineRule="auto"/>
+              <w:rPr>
+                <w:rFonts w:ascii="Times New Roman" w:eastAsia="Times New Roman" w:hAnsi="Times New Roman" w:cs="Times New Roman"/>
+                <w:sz w:val="20"/>
+                <w:szCs w:val="20"/>
+              </w:rPr>
+            </w:pPr>
+          </w:p>
+        </w:tc>
+      </w:tr>
+      <w:tr>
+        <w:trPr>
+          <w:trHeight w:val="315"/>
+        </w:trPr>
+        <w:tc>
+          <w:tcPr>
+            <w:tcW w:w="0" w:type="auto"/>
+            <w:tcBorders>
+              <w:top w:val="single" w:sz="6" w:space="0" w:color="CCCCCC"/>
+              <w:left w:val="single" w:sz="6" w:space="0" w:color="CCCCCC"/>
+              <w:bottom w:val="single" w:sz="6" w:space="0" w:color="CCCCCC"/>
+              <w:right w:val="single" w:sz="6" w:space="0" w:color="CCCCCC"/>
+            </w:tcBorders>
+            <w:tcMar>
+              <w:top w:w="30" w:type="dxa"/>
+              <w:left w:w="45" w:type="dxa"/>
+              <w:bottom w:w="30" w:type="dxa"/>
+              <w:right w:w="45" w:type="dxa"/>
+            </w:tcMar>
+            <w:vAlign w:val="bottom"/>
+            <w:hideMark/>
+          </w:tcPr>
+          <w:p>
+            <w:pPr>
+              <w:spacing w:after="0" w:line="240" w:lineRule="auto"/>
+              <w:rPr>
+                <w:rFonts w:ascii="Arial" w:eastAsia="Times New Roman" w:hAnsi="Arial" w:cs="Arial"/>
+                <w:sz w:val="20"/>
+                <w:szCs w:val="20"/>
+              </w:rPr>
+            </w:pPr>
+            <w:r>
+              <w:rPr>
+                <w:rFonts w:ascii="Arial" w:eastAsia="Times New Roman" w:hAnsi="Arial" w:cs="Arial"/>
+                <w:sz w:val="20"/>
+                <w:szCs w:val="20"/>
+              </w:rPr>
+              <w:t xml:space="preserve">The </w:t>
+            </w:r>
+            <w:proofErr w:type="spellStart"/>
+            <w:r>
+              <w:rPr>
+                <w:rFonts w:ascii="Arial" w:eastAsia="Times New Roman" w:hAnsi="Arial" w:cs="Arial"/>
+                <w:sz w:val="20"/>
+                <w:szCs w:val="20"/>
+              </w:rPr>
+              <w:t>game</w:t>
+            </w:r>
+            <w:proofErr w:type="spellEnd"/>
+            <w:r>
+              <w:rPr>
+                <w:rFonts w:ascii="Arial" w:eastAsia="Times New Roman" w:hAnsi="Arial" w:cs="Arial"/>
+                <w:sz w:val="20"/>
+                <w:szCs w:val="20"/>
+              </w:rPr>
+              <w:t xml:space="preserve"> </w:t>
+            </w:r>
+            <w:proofErr w:type="spellStart"/>
+            <w:r>
+              <w:rPr>
+                <w:rFonts w:ascii="Arial" w:eastAsia="Times New Roman" w:hAnsi="Arial" w:cs="Arial"/>
+                <w:sz w:val="20"/>
+                <w:szCs w:val="20"/>
+              </w:rPr>
+              <w:t>was</w:t>
+            </w:r>
+            <w:proofErr w:type="spellEnd"/>
+            <w:r>
+              <w:rPr>
+                <w:rFonts w:ascii="Arial" w:eastAsia="Times New Roman" w:hAnsi="Arial" w:cs="Arial"/>
+                <w:sz w:val="20"/>
+                <w:szCs w:val="20"/>
+              </w:rPr>
+              <w:t xml:space="preserve"> </w:t>
+            </w:r>
+            <w:proofErr w:type="spellStart"/>
+            <w:r>
+              <w:rPr>
+                <w:rFonts w:ascii="Arial" w:eastAsia="Times New Roman" w:hAnsi="Arial" w:cs="Arial"/>
+                <w:sz w:val="20"/>
+                <w:szCs w:val="20"/>
+              </w:rPr>
+              <w:t>challenging</w:t>
+            </w:r>
+            <w:proofErr w:type="spellEnd"/>
+            <w:r>
+              <w:rPr>
+                <w:rFonts w:ascii="Arial" w:eastAsia="Times New Roman" w:hAnsi="Arial" w:cs="Arial"/>
+                <w:sz w:val="20"/>
+                <w:szCs w:val="20"/>
+              </w:rPr>
+              <w:t>.</w:t>
+            </w:r>
+          </w:p>
+        </w:tc>
+        <w:tc>
+          <w:tcPr>
+            <w:tcW w:w="0" w:type="auto"/>
+            <w:tcBorders>
+              <w:top w:val="single" w:sz="6" w:space="0" w:color="CCCCCC"/>
+              <w:left w:val="single" w:sz="6" w:space="0" w:color="CCCCCC"/>
+              <w:bottom w:val="single" w:sz="6" w:space="0" w:color="CCCCCC"/>
+              <w:right w:val="single" w:sz="6" w:space="0" w:color="CCCCCC"/>
+            </w:tcBorders>
+            <w:tcMar>
+              <w:top w:w="30" w:type="dxa"/>
+              <w:left w:w="45" w:type="dxa"/>
+              <w:bottom w:w="30" w:type="dxa"/>
+              <w:right w:w="45" w:type="dxa"/>
+            </w:tcMar>
+            <w:vAlign w:val="bottom"/>
+            <w:hideMark/>
+          </w:tcPr>
+          <w:p>
+            <w:pPr>
+              <w:spacing w:after="0" w:line="240" w:lineRule="auto"/>
+              <w:rPr>
+                <w:rFonts w:ascii="Arial" w:eastAsia="Times New Roman" w:hAnsi="Arial" w:cs="Arial"/>
+                <w:sz w:val="20"/>
+                <w:szCs w:val="20"/>
+              </w:rPr>
+            </w:pPr>
+          </w:p>
+        </w:tc>
+        <w:tc>
+          <w:tcPr>
+            <w:tcW w:w="0" w:type="auto"/>
+            <w:tcBorders>
+              <w:top w:val="single" w:sz="6" w:space="0" w:color="CCCCCC"/>
+              <w:left w:val="single" w:sz="6" w:space="0" w:color="CCCCCC"/>
+              <w:bottom w:val="single" w:sz="6" w:space="0" w:color="CCCCCC"/>
+              <w:right w:val="single" w:sz="6" w:space="0" w:color="CCCCCC"/>
+            </w:tcBorders>
+            <w:tcMar>
+              <w:top w:w="30" w:type="dxa"/>
+              <w:left w:w="45" w:type="dxa"/>
+              <w:bottom w:w="30" w:type="dxa"/>
+              <w:right w:w="45" w:type="dxa"/>
+            </w:tcMar>
+            <w:vAlign w:val="bottom"/>
+            <w:hideMark/>
+          </w:tcPr>
+          <w:p>
+            <w:pPr>
+              <w:spacing w:after="0" w:line="240" w:lineRule="auto"/>
+              <w:rPr>
+                <w:rFonts w:ascii="Arial" w:eastAsia="Times New Roman" w:hAnsi="Arial" w:cs="Arial"/>
+                <w:sz w:val="20"/>
+                <w:szCs w:val="20"/>
+              </w:rPr>
+            </w:pPr>
+          </w:p>
+        </w:tc>
+        <w:tc>
+          <w:tcPr>
+            <w:tcW w:w="0" w:type="auto"/>
+            <w:tcBorders>
+              <w:top w:val="single" w:sz="6" w:space="0" w:color="CCCCCC"/>
+              <w:left w:val="single" w:sz="6" w:space="0" w:color="CCCCCC"/>
+              <w:bottom w:val="single" w:sz="6" w:space="0" w:color="CCCCCC"/>
+              <w:right w:val="single" w:sz="6" w:space="0" w:color="CCCCCC"/>
+            </w:tcBorders>
+            <w:tcMar>
+              <w:top w:w="30" w:type="dxa"/>
+              <w:left w:w="45" w:type="dxa"/>
+              <w:bottom w:w="30" w:type="dxa"/>
+              <w:right w:w="45" w:type="dxa"/>
+            </w:tcMar>
+            <w:vAlign w:val="bottom"/>
+            <w:hideMark/>
+          </w:tcPr>
+          <w:p>
+            <w:pPr>
+              <w:spacing w:after="0" w:line="240" w:lineRule="auto"/>
+              <w:rPr>
+                <w:rFonts w:ascii="Arial" w:eastAsia="Times New Roman" w:hAnsi="Arial" w:cs="Arial"/>
+                <w:sz w:val="20"/>
+                <w:szCs w:val="20"/>
+              </w:rPr>
+            </w:pPr>
+            <w:proofErr w:type="gramStart"/>
+            <w:r>
+              <w:rPr>
+                <w:rFonts w:ascii="Arial" w:eastAsia="Times New Roman" w:hAnsi="Arial" w:cs="Arial"/>
+                <w:sz w:val="20"/>
+                <w:szCs w:val="20"/>
+              </w:rPr>
+              <w:t>x</w:t>
+            </w:r>
+            <w:proofErr w:type="gramEnd"/>
+          </w:p>
+        </w:tc>
+        <w:tc>
+          <w:tcPr>
+            <w:tcW w:w="0" w:type="auto"/>
+            <w:tcBorders>
+              <w:top w:val="single" w:sz="6" w:space="0" w:color="CCCCCC"/>
+              <w:left w:val="single" w:sz="6" w:space="0" w:color="CCCCCC"/>
+              <w:bottom w:val="single" w:sz="6" w:space="0" w:color="CCCCCC"/>
+              <w:right w:val="single" w:sz="6" w:space="0" w:color="CCCCCC"/>
+            </w:tcBorders>
+            <w:tcMar>
+              <w:top w:w="30" w:type="dxa"/>
+              <w:left w:w="45" w:type="dxa"/>
+              <w:bottom w:w="30" w:type="dxa"/>
+              <w:right w:w="45" w:type="dxa"/>
+            </w:tcMar>
+            <w:vAlign w:val="bottom"/>
+            <w:hideMark/>
+          </w:tcPr>
+          <w:p>
+            <w:pPr>
+              <w:spacing w:after="0" w:line="240" w:lineRule="auto"/>
+              <w:rPr>
+                <w:rFonts w:ascii="Arial" w:eastAsia="Times New Roman" w:hAnsi="Arial" w:cs="Arial"/>
+                <w:sz w:val="20"/>
+                <w:szCs w:val="20"/>
+              </w:rPr>
+            </w:pPr>
+          </w:p>
+        </w:tc>
+        <w:tc>
+          <w:tcPr>
+            <w:tcW w:w="0" w:type="auto"/>
+            <w:tcBorders>
+              <w:top w:val="single" w:sz="6" w:space="0" w:color="CCCCCC"/>
+              <w:left w:val="single" w:sz="6" w:space="0" w:color="CCCCCC"/>
+              <w:bottom w:val="single" w:sz="6" w:space="0" w:color="CCCCCC"/>
+              <w:right w:val="single" w:sz="6" w:space="0" w:color="CCCCCC"/>
+            </w:tcBorders>
+            <w:tcMar>
+              <w:top w:w="30" w:type="dxa"/>
+              <w:left w:w="45" w:type="dxa"/>
+              <w:bottom w:w="30" w:type="dxa"/>
+              <w:right w:w="45" w:type="dxa"/>
+            </w:tcMar>
+            <w:vAlign w:val="bottom"/>
+            <w:hideMark/>
+          </w:tcPr>
+          <w:p>
+            <w:pPr>
+              <w:spacing w:after="0" w:line="240" w:lineRule="auto"/>
+              <w:rPr>
+                <w:rFonts w:ascii="Times New Roman" w:eastAsia="Times New Roman" w:hAnsi="Times New Roman" w:cs="Times New Roman"/>
+                <w:sz w:val="20"/>
+                <w:szCs w:val="20"/>
+              </w:rPr>
+            </w:pPr>
+          </w:p>
+        </w:tc>
+        <w:tc>
+          <w:tcPr>
+            <w:tcW w:w="0" w:type="auto"/>
+            <w:tcBorders>
+              <w:top w:val="single" w:sz="6" w:space="0" w:color="CCCCCC"/>
+              <w:left w:val="single" w:sz="6" w:space="0" w:color="CCCCCC"/>
+              <w:bottom w:val="single" w:sz="6" w:space="0" w:color="CCCCCC"/>
+              <w:right w:val="single" w:sz="6" w:space="0" w:color="CCCCCC"/>
+            </w:tcBorders>
+            <w:tcMar>
+              <w:top w:w="30" w:type="dxa"/>
+              <w:left w:w="45" w:type="dxa"/>
+              <w:bottom w:w="30" w:type="dxa"/>
+              <w:right w:w="45" w:type="dxa"/>
+            </w:tcMar>
+            <w:vAlign w:val="bottom"/>
+            <w:hideMark/>
+          </w:tcPr>
+          <w:p>
+            <w:pPr>
+              <w:spacing w:after="0" w:line="240" w:lineRule="auto"/>
+              <w:rPr>
+                <w:rFonts w:ascii="Times New Roman" w:eastAsia="Times New Roman" w:hAnsi="Times New Roman" w:cs="Times New Roman"/>
+                <w:sz w:val="20"/>
+                <w:szCs w:val="20"/>
+              </w:rPr>
+            </w:pPr>
+          </w:p>
+        </w:tc>
+        <w:tc>
+          <w:tcPr>
+            <w:tcW w:w="0" w:type="auto"/>
+            <w:tcBorders>
+              <w:top w:val="single" w:sz="6" w:space="0" w:color="CCCCCC"/>
+              <w:left w:val="single" w:sz="6" w:space="0" w:color="CCCCCC"/>
+              <w:bottom w:val="single" w:sz="6" w:space="0" w:color="CCCCCC"/>
+              <w:right w:val="single" w:sz="6" w:space="0" w:color="CCCCCC"/>
+            </w:tcBorders>
+            <w:tcMar>
+              <w:top w:w="30" w:type="dxa"/>
+              <w:left w:w="45" w:type="dxa"/>
+              <w:bottom w:w="30" w:type="dxa"/>
+              <w:right w:w="45" w:type="dxa"/>
+            </w:tcMar>
+            <w:vAlign w:val="bottom"/>
+            <w:hideMark/>
+          </w:tcPr>
+          <w:p>
+            <w:pPr>
+              <w:spacing w:after="0" w:line="240" w:lineRule="auto"/>
+              <w:rPr>
+                <w:rFonts w:ascii="Times New Roman" w:eastAsia="Times New Roman" w:hAnsi="Times New Roman" w:cs="Times New Roman"/>
+                <w:sz w:val="20"/>
+                <w:szCs w:val="20"/>
+              </w:rPr>
+            </w:pPr>
+          </w:p>
+        </w:tc>
+        <w:tc>
+          <w:tcPr>
+            <w:tcW w:w="0" w:type="auto"/>
+            <w:tcBorders>
+              <w:top w:val="single" w:sz="6" w:space="0" w:color="CCCCCC"/>
+              <w:left w:val="single" w:sz="6" w:space="0" w:color="CCCCCC"/>
+              <w:bottom w:val="single" w:sz="6" w:space="0" w:color="CCCCCC"/>
+              <w:right w:val="single" w:sz="6" w:space="0" w:color="CCCCCC"/>
+            </w:tcBorders>
+            <w:tcMar>
+              <w:top w:w="30" w:type="dxa"/>
+              <w:left w:w="45" w:type="dxa"/>
+              <w:bottom w:w="30" w:type="dxa"/>
+              <w:right w:w="45" w:type="dxa"/>
+            </w:tcMar>
+            <w:vAlign w:val="bottom"/>
+            <w:hideMark/>
+          </w:tcPr>
+          <w:p>
+            <w:pPr>
+              <w:spacing w:after="0" w:line="240" w:lineRule="auto"/>
+              <w:rPr>
+                <w:rFonts w:ascii="Times New Roman" w:eastAsia="Times New Roman" w:hAnsi="Times New Roman" w:cs="Times New Roman"/>
+                <w:sz w:val="20"/>
+                <w:szCs w:val="20"/>
+              </w:rPr>
+            </w:pPr>
+          </w:p>
+        </w:tc>
+      </w:tr>
+      <w:tr>
+        <w:trPr>
+          <w:trHeight w:val="315"/>
+        </w:trPr>
+        <w:tc>
+          <w:tcPr>
+            <w:tcW w:w="0" w:type="auto"/>
+            <w:tcBorders>
+              <w:top w:val="single" w:sz="6" w:space="0" w:color="CCCCCC"/>
+              <w:left w:val="single" w:sz="6" w:space="0" w:color="CCCCCC"/>
+              <w:bottom w:val="single" w:sz="6" w:space="0" w:color="CCCCCC"/>
+              <w:right w:val="single" w:sz="6" w:space="0" w:color="CCCCCC"/>
+            </w:tcBorders>
+            <w:tcMar>
+              <w:top w:w="30" w:type="dxa"/>
+              <w:left w:w="45" w:type="dxa"/>
+              <w:bottom w:w="30" w:type="dxa"/>
+              <w:right w:w="45" w:type="dxa"/>
+            </w:tcMar>
+            <w:vAlign w:val="bottom"/>
+            <w:hideMark/>
+          </w:tcPr>
+          <w:p>
+            <w:pPr>
+              <w:spacing w:after="0" w:line="240" w:lineRule="auto"/>
+              <w:rPr>
+                <w:rFonts w:ascii="Arial" w:eastAsia="Times New Roman" w:hAnsi="Arial" w:cs="Arial"/>
+                <w:sz w:val="20"/>
+                <w:szCs w:val="20"/>
+                <w:lang w:val="en-US"/>
+              </w:rPr>
+            </w:pPr>
+            <w:r>
+              <w:rPr>
+                <w:rFonts w:ascii="Arial" w:eastAsia="Times New Roman" w:hAnsi="Arial" w:cs="Arial"/>
+                <w:sz w:val="20"/>
+                <w:szCs w:val="20"/>
+                <w:lang w:val="en-US"/>
+              </w:rPr>
+              <w:t>You felt rewarded for your actions.</w:t>
+            </w:r>
+          </w:p>
+        </w:tc>
+        <w:tc>
+          <w:tcPr>
+            <w:tcW w:w="0" w:type="auto"/>
+            <w:tcBorders>
+              <w:top w:val="single" w:sz="6" w:space="0" w:color="CCCCCC"/>
+              <w:left w:val="single" w:sz="6" w:space="0" w:color="CCCCCC"/>
+              <w:bottom w:val="single" w:sz="6" w:space="0" w:color="CCCCCC"/>
+              <w:right w:val="single" w:sz="6" w:space="0" w:color="CCCCCC"/>
+            </w:tcBorders>
+            <w:tcMar>
+              <w:top w:w="30" w:type="dxa"/>
+              <w:left w:w="45" w:type="dxa"/>
+              <w:bottom w:w="30" w:type="dxa"/>
+              <w:right w:w="45" w:type="dxa"/>
+            </w:tcMar>
+            <w:vAlign w:val="bottom"/>
+            <w:hideMark/>
+          </w:tcPr>
+          <w:p>
+            <w:pPr>
+              <w:spacing w:after="0" w:line="240" w:lineRule="auto"/>
+              <w:rPr>
+                <w:rFonts w:ascii="Arial" w:eastAsia="Times New Roman" w:hAnsi="Arial" w:cs="Arial"/>
+                <w:sz w:val="20"/>
+                <w:szCs w:val="20"/>
+                <w:lang w:val="en-US"/>
+              </w:rPr>
+            </w:pPr>
+          </w:p>
+        </w:tc>
+        <w:tc>
+          <w:tcPr>
+            <w:tcW w:w="0" w:type="auto"/>
+            <w:tcBorders>
+              <w:top w:val="single" w:sz="6" w:space="0" w:color="CCCCCC"/>
+              <w:left w:val="single" w:sz="6" w:space="0" w:color="CCCCCC"/>
+              <w:bottom w:val="single" w:sz="6" w:space="0" w:color="CCCCCC"/>
+              <w:right w:val="single" w:sz="6" w:space="0" w:color="CCCCCC"/>
+            </w:tcBorders>
+            <w:tcMar>
+              <w:top w:w="30" w:type="dxa"/>
+              <w:left w:w="45" w:type="dxa"/>
+              <w:bottom w:w="30" w:type="dxa"/>
+              <w:right w:w="45" w:type="dxa"/>
+            </w:tcMar>
+            <w:vAlign w:val="bottom"/>
+            <w:hideMark/>
+          </w:tcPr>
+          <w:p>
+            <w:pPr>
+              <w:spacing w:after="0" w:line="240" w:lineRule="auto"/>
+              <w:rPr>
+                <w:rFonts w:ascii="Times New Roman" w:eastAsia="Times New Roman" w:hAnsi="Times New Roman" w:cs="Times New Roman"/>
+                <w:sz w:val="20"/>
+                <w:szCs w:val="20"/>
+                <w:lang w:val="en-US"/>
+              </w:rPr>
+            </w:pPr>
+          </w:p>
+        </w:tc>
+        <w:tc>
+          <w:tcPr>
+            <w:tcW w:w="0" w:type="auto"/>
+            <w:tcBorders>
+              <w:top w:val="single" w:sz="6" w:space="0" w:color="CCCCCC"/>
+              <w:left w:val="single" w:sz="6" w:space="0" w:color="CCCCCC"/>
+              <w:bottom w:val="single" w:sz="6" w:space="0" w:color="CCCCCC"/>
+              <w:right w:val="single" w:sz="6" w:space="0" w:color="CCCCCC"/>
+            </w:tcBorders>
+            <w:tcMar>
+              <w:top w:w="30" w:type="dxa"/>
+              <w:left w:w="45" w:type="dxa"/>
+              <w:bottom w:w="30" w:type="dxa"/>
+              <w:right w:w="45" w:type="dxa"/>
+            </w:tcMar>
+            <w:vAlign w:val="bottom"/>
+            <w:hideMark/>
+          </w:tcPr>
+          <w:p>
+            <w:pPr>
+              <w:spacing w:after="0" w:line="240" w:lineRule="auto"/>
+              <w:rPr>
+                <w:rFonts w:ascii="Arial" w:eastAsia="Times New Roman" w:hAnsi="Arial" w:cs="Arial"/>
+                <w:sz w:val="20"/>
+                <w:szCs w:val="20"/>
+              </w:rPr>
+            </w:pPr>
+            <w:proofErr w:type="gramStart"/>
+            <w:r>
+              <w:rPr>
+                <w:rFonts w:ascii="Arial" w:eastAsia="Times New Roman" w:hAnsi="Arial" w:cs="Arial"/>
+                <w:sz w:val="20"/>
+                <w:szCs w:val="20"/>
+              </w:rPr>
+              <w:t>x</w:t>
+            </w:r>
+            <w:proofErr w:type="gramEnd"/>
+          </w:p>
+        </w:tc>
+        <w:tc>
+          <w:tcPr>
+            <w:tcW w:w="0" w:type="auto"/>
+            <w:tcBorders>
+              <w:top w:val="single" w:sz="6" w:space="0" w:color="CCCCCC"/>
+              <w:left w:val="single" w:sz="6" w:space="0" w:color="CCCCCC"/>
+              <w:bottom w:val="single" w:sz="6" w:space="0" w:color="CCCCCC"/>
+              <w:right w:val="single" w:sz="6" w:space="0" w:color="CCCCCC"/>
+            </w:tcBorders>
+            <w:tcMar>
+              <w:top w:w="30" w:type="dxa"/>
+              <w:left w:w="45" w:type="dxa"/>
+              <w:bottom w:w="30" w:type="dxa"/>
+              <w:right w:w="45" w:type="dxa"/>
+            </w:tcMar>
+            <w:vAlign w:val="bottom"/>
+            <w:hideMark/>
+          </w:tcPr>
+          <w:p>
+            <w:pPr>
+              <w:spacing w:after="0" w:line="240" w:lineRule="auto"/>
+              <w:rPr>
+                <w:rFonts w:ascii="Arial" w:eastAsia="Times New Roman" w:hAnsi="Arial" w:cs="Arial"/>
+                <w:sz w:val="20"/>
+                <w:szCs w:val="20"/>
+              </w:rPr>
+            </w:pPr>
+          </w:p>
+        </w:tc>
+        <w:tc>
+          <w:tcPr>
+            <w:tcW w:w="0" w:type="auto"/>
+            <w:tcBorders>
+              <w:top w:val="single" w:sz="6" w:space="0" w:color="CCCCCC"/>
+              <w:left w:val="single" w:sz="6" w:space="0" w:color="CCCCCC"/>
+              <w:bottom w:val="single" w:sz="6" w:space="0" w:color="CCCCCC"/>
+              <w:right w:val="single" w:sz="6" w:space="0" w:color="CCCCCC"/>
+            </w:tcBorders>
+            <w:tcMar>
+              <w:top w:w="30" w:type="dxa"/>
+              <w:left w:w="45" w:type="dxa"/>
+              <w:bottom w:w="30" w:type="dxa"/>
+              <w:right w:w="45" w:type="dxa"/>
+            </w:tcMar>
+            <w:vAlign w:val="bottom"/>
+            <w:hideMark/>
+          </w:tcPr>
+          <w:p>
+            <w:pPr>
+              <w:spacing w:after="0" w:line="240" w:lineRule="auto"/>
+              <w:rPr>
+                <w:rFonts w:ascii="Arial" w:eastAsia="Times New Roman" w:hAnsi="Arial" w:cs="Arial"/>
+                <w:sz w:val="20"/>
+                <w:szCs w:val="20"/>
+              </w:rPr>
+            </w:pPr>
+          </w:p>
+        </w:tc>
+        <w:tc>
+          <w:tcPr>
+            <w:tcW w:w="0" w:type="auto"/>
+            <w:tcBorders>
+              <w:top w:val="single" w:sz="6" w:space="0" w:color="CCCCCC"/>
+              <w:left w:val="single" w:sz="6" w:space="0" w:color="CCCCCC"/>
+              <w:bottom w:val="single" w:sz="6" w:space="0" w:color="CCCCCC"/>
+              <w:right w:val="single" w:sz="6" w:space="0" w:color="CCCCCC"/>
+            </w:tcBorders>
+            <w:tcMar>
+              <w:top w:w="30" w:type="dxa"/>
+              <w:left w:w="45" w:type="dxa"/>
+              <w:bottom w:w="30" w:type="dxa"/>
+              <w:right w:w="45" w:type="dxa"/>
+            </w:tcMar>
+            <w:vAlign w:val="bottom"/>
+            <w:hideMark/>
+          </w:tcPr>
+          <w:p>
+            <w:pPr>
+              <w:spacing w:after="0" w:line="240" w:lineRule="auto"/>
+              <w:rPr>
+                <w:rFonts w:ascii="Times New Roman" w:eastAsia="Times New Roman" w:hAnsi="Times New Roman" w:cs="Times New Roman"/>
+                <w:sz w:val="20"/>
+                <w:szCs w:val="20"/>
+              </w:rPr>
+            </w:pPr>
+          </w:p>
+        </w:tc>
+        <w:tc>
+          <w:tcPr>
+            <w:tcW w:w="0" w:type="auto"/>
+            <w:tcBorders>
+              <w:top w:val="single" w:sz="6" w:space="0" w:color="CCCCCC"/>
+              <w:left w:val="single" w:sz="6" w:space="0" w:color="CCCCCC"/>
+              <w:bottom w:val="single" w:sz="6" w:space="0" w:color="CCCCCC"/>
+              <w:right w:val="single" w:sz="6" w:space="0" w:color="CCCCCC"/>
+            </w:tcBorders>
+            <w:tcMar>
+              <w:top w:w="30" w:type="dxa"/>
+              <w:left w:w="45" w:type="dxa"/>
+              <w:bottom w:w="30" w:type="dxa"/>
+              <w:right w:w="45" w:type="dxa"/>
+            </w:tcMar>
+            <w:vAlign w:val="bottom"/>
+            <w:hideMark/>
+          </w:tcPr>
+          <w:p>
+            <w:pPr>
+              <w:spacing w:after="0" w:line="240" w:lineRule="auto"/>
+              <w:rPr>
+                <w:rFonts w:ascii="Times New Roman" w:eastAsia="Times New Roman" w:hAnsi="Times New Roman" w:cs="Times New Roman"/>
+                <w:sz w:val="20"/>
+                <w:szCs w:val="20"/>
+              </w:rPr>
+            </w:pPr>
+          </w:p>
+        </w:tc>
+        <w:tc>
+          <w:tcPr>
+            <w:tcW w:w="0" w:type="auto"/>
+            <w:tcBorders>
+              <w:top w:val="single" w:sz="6" w:space="0" w:color="CCCCCC"/>
+              <w:left w:val="single" w:sz="6" w:space="0" w:color="CCCCCC"/>
+              <w:bottom w:val="single" w:sz="6" w:space="0" w:color="CCCCCC"/>
+              <w:right w:val="single" w:sz="6" w:space="0" w:color="CCCCCC"/>
+            </w:tcBorders>
+            <w:tcMar>
+              <w:top w:w="30" w:type="dxa"/>
+              <w:left w:w="45" w:type="dxa"/>
+              <w:bottom w:w="30" w:type="dxa"/>
+              <w:right w:w="45" w:type="dxa"/>
+            </w:tcMar>
+            <w:vAlign w:val="bottom"/>
+            <w:hideMark/>
+          </w:tcPr>
+          <w:p>
+            <w:pPr>
+              <w:spacing w:after="0" w:line="240" w:lineRule="auto"/>
+              <w:rPr>
+                <w:rFonts w:ascii="Times New Roman" w:eastAsia="Times New Roman" w:hAnsi="Times New Roman" w:cs="Times New Roman"/>
+                <w:sz w:val="20"/>
+                <w:szCs w:val="20"/>
+              </w:rPr>
+            </w:pPr>
+          </w:p>
+        </w:tc>
+      </w:tr>
+      <w:tr>
+        <w:trPr>
+          <w:trHeight w:val="315"/>
+        </w:trPr>
+        <w:tc>
+          <w:tcPr>
+            <w:tcW w:w="0" w:type="auto"/>
+            <w:tcBorders>
+              <w:top w:val="single" w:sz="6" w:space="0" w:color="CCCCCC"/>
+              <w:left w:val="single" w:sz="6" w:space="0" w:color="CCCCCC"/>
+              <w:bottom w:val="single" w:sz="6" w:space="0" w:color="CCCCCC"/>
+              <w:right w:val="single" w:sz="6" w:space="0" w:color="CCCCCC"/>
+            </w:tcBorders>
+            <w:tcMar>
+              <w:top w:w="30" w:type="dxa"/>
+              <w:left w:w="45" w:type="dxa"/>
+              <w:bottom w:w="30" w:type="dxa"/>
+              <w:right w:w="45" w:type="dxa"/>
+            </w:tcMar>
+            <w:vAlign w:val="bottom"/>
+            <w:hideMark/>
+          </w:tcPr>
+          <w:p>
+            <w:pPr>
+              <w:spacing w:after="0" w:line="240" w:lineRule="auto"/>
+              <w:rPr>
+                <w:rFonts w:ascii="Arial" w:eastAsia="Times New Roman" w:hAnsi="Arial" w:cs="Arial"/>
+                <w:sz w:val="20"/>
+                <w:szCs w:val="20"/>
+                <w:lang w:val="en-US"/>
+              </w:rPr>
+            </w:pPr>
+            <w:r>
+              <w:rPr>
+                <w:rFonts w:ascii="Arial" w:eastAsia="Times New Roman" w:hAnsi="Arial" w:cs="Arial"/>
+                <w:sz w:val="20"/>
+                <w:szCs w:val="20"/>
+                <w:lang w:val="en-US"/>
+              </w:rPr>
+              <w:t>The gameplay was not repetitive.</w:t>
+            </w:r>
+          </w:p>
+        </w:tc>
+        <w:tc>
+          <w:tcPr>
+            <w:tcW w:w="0" w:type="auto"/>
+            <w:tcBorders>
+              <w:top w:val="single" w:sz="6" w:space="0" w:color="CCCCCC"/>
+              <w:left w:val="single" w:sz="6" w:space="0" w:color="CCCCCC"/>
+              <w:bottom w:val="single" w:sz="6" w:space="0" w:color="CCCCCC"/>
+              <w:right w:val="single" w:sz="6" w:space="0" w:color="CCCCCC"/>
+            </w:tcBorders>
+            <w:tcMar>
+              <w:top w:w="30" w:type="dxa"/>
+              <w:left w:w="45" w:type="dxa"/>
+              <w:bottom w:w="30" w:type="dxa"/>
+              <w:right w:w="45" w:type="dxa"/>
+            </w:tcMar>
+            <w:vAlign w:val="bottom"/>
+            <w:hideMark/>
+          </w:tcPr>
+          <w:p>
+            <w:pPr>
+              <w:spacing w:after="0" w:line="240" w:lineRule="auto"/>
+              <w:rPr>
+                <w:rFonts w:ascii="Arial" w:eastAsia="Times New Roman" w:hAnsi="Arial" w:cs="Arial"/>
+                <w:sz w:val="20"/>
+                <w:szCs w:val="20"/>
+              </w:rPr>
+            </w:pPr>
+            <w:proofErr w:type="gramStart"/>
+            <w:r>
+              <w:rPr>
+                <w:rFonts w:ascii="Arial" w:eastAsia="Times New Roman" w:hAnsi="Arial" w:cs="Arial"/>
+                <w:sz w:val="20"/>
+                <w:szCs w:val="20"/>
+              </w:rPr>
+              <w:t>x</w:t>
+            </w:r>
+            <w:proofErr w:type="gramEnd"/>
+          </w:p>
+        </w:tc>
+        <w:tc>
+          <w:tcPr>
+            <w:tcW w:w="0" w:type="auto"/>
+            <w:tcBorders>
+              <w:top w:val="single" w:sz="6" w:space="0" w:color="CCCCCC"/>
+              <w:left w:val="single" w:sz="6" w:space="0" w:color="CCCCCC"/>
+              <w:bottom w:val="single" w:sz="6" w:space="0" w:color="CCCCCC"/>
+              <w:right w:val="single" w:sz="6" w:space="0" w:color="CCCCCC"/>
+            </w:tcBorders>
+            <w:tcMar>
+              <w:top w:w="30" w:type="dxa"/>
+              <w:left w:w="45" w:type="dxa"/>
+              <w:bottom w:w="30" w:type="dxa"/>
+              <w:right w:w="45" w:type="dxa"/>
+            </w:tcMar>
+            <w:vAlign w:val="bottom"/>
+            <w:hideMark/>
+          </w:tcPr>
+          <w:p>
+            <w:pPr>
+              <w:spacing w:after="0" w:line="240" w:lineRule="auto"/>
+              <w:rPr>
+                <w:rFonts w:ascii="Arial" w:eastAsia="Times New Roman" w:hAnsi="Arial" w:cs="Arial"/>
+                <w:sz w:val="20"/>
+                <w:szCs w:val="20"/>
+              </w:rPr>
+            </w:pPr>
+          </w:p>
+        </w:tc>
+        <w:tc>
+          <w:tcPr>
+            <w:tcW w:w="0" w:type="auto"/>
+            <w:tcBorders>
+              <w:top w:val="single" w:sz="6" w:space="0" w:color="CCCCCC"/>
+              <w:left w:val="single" w:sz="6" w:space="0" w:color="CCCCCC"/>
+              <w:bottom w:val="single" w:sz="6" w:space="0" w:color="CCCCCC"/>
+              <w:right w:val="single" w:sz="6" w:space="0" w:color="CCCCCC"/>
+            </w:tcBorders>
+            <w:tcMar>
+              <w:top w:w="30" w:type="dxa"/>
+              <w:left w:w="45" w:type="dxa"/>
+              <w:bottom w:w="30" w:type="dxa"/>
+              <w:right w:w="45" w:type="dxa"/>
+            </w:tcMar>
+            <w:vAlign w:val="bottom"/>
+            <w:hideMark/>
+          </w:tcPr>
+          <w:p>
+            <w:pPr>
+              <w:spacing w:after="0" w:line="240" w:lineRule="auto"/>
+              <w:rPr>
+                <w:rFonts w:ascii="Arial" w:eastAsia="Times New Roman" w:hAnsi="Arial" w:cs="Arial"/>
+                <w:sz w:val="20"/>
+                <w:szCs w:val="20"/>
+              </w:rPr>
+            </w:pPr>
+          </w:p>
+        </w:tc>
+        <w:tc>
+          <w:tcPr>
+            <w:tcW w:w="0" w:type="auto"/>
+            <w:tcBorders>
+              <w:top w:val="single" w:sz="6" w:space="0" w:color="CCCCCC"/>
+              <w:left w:val="single" w:sz="6" w:space="0" w:color="CCCCCC"/>
+              <w:bottom w:val="single" w:sz="6" w:space="0" w:color="CCCCCC"/>
+              <w:right w:val="single" w:sz="6" w:space="0" w:color="CCCCCC"/>
+            </w:tcBorders>
+            <w:tcMar>
+              <w:top w:w="30" w:type="dxa"/>
+              <w:left w:w="45" w:type="dxa"/>
+              <w:bottom w:w="30" w:type="dxa"/>
+              <w:right w:w="45" w:type="dxa"/>
+            </w:tcMar>
+            <w:vAlign w:val="bottom"/>
+            <w:hideMark/>
+          </w:tcPr>
+          <w:p>
+            <w:pPr>
+              <w:spacing w:after="0" w:line="240" w:lineRule="auto"/>
+              <w:rPr>
+                <w:rFonts w:ascii="Times New Roman" w:eastAsia="Times New Roman" w:hAnsi="Times New Roman" w:cs="Times New Roman"/>
+                <w:sz w:val="20"/>
+                <w:szCs w:val="20"/>
+              </w:rPr>
+            </w:pPr>
+          </w:p>
+        </w:tc>
+        <w:tc>
+          <w:tcPr>
+            <w:tcW w:w="0" w:type="auto"/>
+            <w:tcBorders>
+              <w:top w:val="single" w:sz="6" w:space="0" w:color="CCCCCC"/>
+              <w:left w:val="single" w:sz="6" w:space="0" w:color="CCCCCC"/>
+              <w:bottom w:val="single" w:sz="6" w:space="0" w:color="CCCCCC"/>
+              <w:right w:val="single" w:sz="6" w:space="0" w:color="CCCCCC"/>
+            </w:tcBorders>
+            <w:tcMar>
+              <w:top w:w="30" w:type="dxa"/>
+              <w:left w:w="45" w:type="dxa"/>
+              <w:bottom w:w="30" w:type="dxa"/>
+              <w:right w:w="45" w:type="dxa"/>
+            </w:tcMar>
+            <w:vAlign w:val="bottom"/>
+            <w:hideMark/>
+          </w:tcPr>
+          <w:p>
+            <w:pPr>
+              <w:spacing w:after="0" w:line="240" w:lineRule="auto"/>
+              <w:rPr>
+                <w:rFonts w:ascii="Times New Roman" w:eastAsia="Times New Roman" w:hAnsi="Times New Roman" w:cs="Times New Roman"/>
+                <w:sz w:val="20"/>
+                <w:szCs w:val="20"/>
+              </w:rPr>
+            </w:pPr>
+          </w:p>
+        </w:tc>
+        <w:tc>
+          <w:tcPr>
+            <w:tcW w:w="0" w:type="auto"/>
+            <w:tcBorders>
+              <w:top w:val="single" w:sz="6" w:space="0" w:color="CCCCCC"/>
+              <w:left w:val="single" w:sz="6" w:space="0" w:color="CCCCCC"/>
+              <w:bottom w:val="single" w:sz="6" w:space="0" w:color="CCCCCC"/>
+              <w:right w:val="single" w:sz="6" w:space="0" w:color="CCCCCC"/>
+            </w:tcBorders>
+            <w:tcMar>
+              <w:top w:w="30" w:type="dxa"/>
+              <w:left w:w="45" w:type="dxa"/>
+              <w:bottom w:w="30" w:type="dxa"/>
+              <w:right w:w="45" w:type="dxa"/>
+            </w:tcMar>
+            <w:vAlign w:val="bottom"/>
+            <w:hideMark/>
+          </w:tcPr>
+          <w:p>
+            <w:pPr>
+              <w:spacing w:after="0" w:line="240" w:lineRule="auto"/>
+              <w:rPr>
+                <w:rFonts w:ascii="Times New Roman" w:eastAsia="Times New Roman" w:hAnsi="Times New Roman" w:cs="Times New Roman"/>
+                <w:sz w:val="20"/>
+                <w:szCs w:val="20"/>
+              </w:rPr>
+            </w:pPr>
+          </w:p>
+        </w:tc>
+        <w:tc>
+          <w:tcPr>
+            <w:tcW w:w="0" w:type="auto"/>
+            <w:tcBorders>
+              <w:top w:val="single" w:sz="6" w:space="0" w:color="CCCCCC"/>
+              <w:left w:val="single" w:sz="6" w:space="0" w:color="CCCCCC"/>
+              <w:bottom w:val="single" w:sz="6" w:space="0" w:color="CCCCCC"/>
+              <w:right w:val="single" w:sz="6" w:space="0" w:color="CCCCCC"/>
+            </w:tcBorders>
+            <w:tcMar>
+              <w:top w:w="30" w:type="dxa"/>
+              <w:left w:w="45" w:type="dxa"/>
+              <w:bottom w:w="30" w:type="dxa"/>
+              <w:right w:w="45" w:type="dxa"/>
+            </w:tcMar>
+            <w:vAlign w:val="bottom"/>
+            <w:hideMark/>
+          </w:tcPr>
+          <w:p>
+            <w:pPr>
+              <w:spacing w:after="0" w:line="240" w:lineRule="auto"/>
+              <w:rPr>
+                <w:rFonts w:ascii="Times New Roman" w:eastAsia="Times New Roman" w:hAnsi="Times New Roman" w:cs="Times New Roman"/>
+                <w:sz w:val="20"/>
+                <w:szCs w:val="20"/>
+              </w:rPr>
+            </w:pPr>
+          </w:p>
+        </w:tc>
+        <w:tc>
+          <w:tcPr>
+            <w:tcW w:w="0" w:type="auto"/>
+            <w:tcBorders>
+              <w:top w:val="single" w:sz="6" w:space="0" w:color="CCCCCC"/>
+              <w:left w:val="single" w:sz="6" w:space="0" w:color="CCCCCC"/>
+              <w:bottom w:val="single" w:sz="6" w:space="0" w:color="CCCCCC"/>
+              <w:right w:val="single" w:sz="6" w:space="0" w:color="CCCCCC"/>
+            </w:tcBorders>
+            <w:tcMar>
+              <w:top w:w="30" w:type="dxa"/>
+              <w:left w:w="45" w:type="dxa"/>
+              <w:bottom w:w="30" w:type="dxa"/>
+              <w:right w:w="45" w:type="dxa"/>
+            </w:tcMar>
+            <w:vAlign w:val="bottom"/>
+            <w:hideMark/>
+          </w:tcPr>
+          <w:p>
+            <w:pPr>
+              <w:spacing w:after="0" w:line="240" w:lineRule="auto"/>
+              <w:rPr>
+                <w:rFonts w:ascii="Times New Roman" w:eastAsia="Times New Roman" w:hAnsi="Times New Roman" w:cs="Times New Roman"/>
+                <w:sz w:val="20"/>
+                <w:szCs w:val="20"/>
+              </w:rPr>
+            </w:pPr>
+          </w:p>
+        </w:tc>
+      </w:tr>
+      <w:tr>
+        <w:trPr>
+          <w:trHeight w:val="315"/>
+        </w:trPr>
+        <w:tc>
+          <w:tcPr>
+            <w:tcW w:w="0" w:type="auto"/>
+            <w:tcBorders>
+              <w:top w:val="single" w:sz="6" w:space="0" w:color="CCCCCC"/>
+              <w:left w:val="single" w:sz="6" w:space="0" w:color="CCCCCC"/>
+              <w:bottom w:val="single" w:sz="6" w:space="0" w:color="CCCCCC"/>
+              <w:right w:val="single" w:sz="6" w:space="0" w:color="CCCCCC"/>
+            </w:tcBorders>
+            <w:tcMar>
+              <w:top w:w="30" w:type="dxa"/>
+              <w:left w:w="45" w:type="dxa"/>
+              <w:bottom w:w="30" w:type="dxa"/>
+              <w:right w:w="45" w:type="dxa"/>
+            </w:tcMar>
+            <w:vAlign w:val="bottom"/>
+            <w:hideMark/>
+          </w:tcPr>
+          <w:p>
+            <w:pPr>
+              <w:spacing w:after="0" w:line="240" w:lineRule="auto"/>
+              <w:rPr>
+                <w:rFonts w:ascii="Arial" w:eastAsia="Times New Roman" w:hAnsi="Arial" w:cs="Arial"/>
+                <w:sz w:val="20"/>
+                <w:szCs w:val="20"/>
+                <w:lang w:val="en-US"/>
+              </w:rPr>
+            </w:pPr>
+            <w:r>
+              <w:rPr>
+                <w:rFonts w:ascii="Arial" w:eastAsia="Times New Roman" w:hAnsi="Arial" w:cs="Arial"/>
+                <w:sz w:val="20"/>
+                <w:szCs w:val="20"/>
+                <w:lang w:val="en-US"/>
+              </w:rPr>
+              <w:br/>
+              <w:t>The feedback of your character felt good.</w:t>
+            </w:r>
+          </w:p>
+        </w:tc>
+        <w:tc>
+          <w:tcPr>
+            <w:tcW w:w="0" w:type="auto"/>
+            <w:tcBorders>
+              <w:top w:val="single" w:sz="6" w:space="0" w:color="CCCCCC"/>
+              <w:left w:val="single" w:sz="6" w:space="0" w:color="CCCCCC"/>
+              <w:bottom w:val="single" w:sz="6" w:space="0" w:color="CCCCCC"/>
+              <w:right w:val="single" w:sz="6" w:space="0" w:color="CCCCCC"/>
+            </w:tcBorders>
+            <w:tcMar>
+              <w:top w:w="30" w:type="dxa"/>
+              <w:left w:w="45" w:type="dxa"/>
+              <w:bottom w:w="30" w:type="dxa"/>
+              <w:right w:w="45" w:type="dxa"/>
+            </w:tcMar>
+            <w:vAlign w:val="bottom"/>
+            <w:hideMark/>
+          </w:tcPr>
+          <w:p>
+            <w:pPr>
+              <w:spacing w:after="0" w:line="240" w:lineRule="auto"/>
+              <w:rPr>
+                <w:rFonts w:ascii="Arial" w:eastAsia="Times New Roman" w:hAnsi="Arial" w:cs="Arial"/>
+                <w:sz w:val="20"/>
+                <w:szCs w:val="20"/>
+                <w:lang w:val="en-US"/>
+              </w:rPr>
+            </w:pPr>
+          </w:p>
+        </w:tc>
+        <w:tc>
+          <w:tcPr>
+            <w:tcW w:w="0" w:type="auto"/>
+            <w:tcBorders>
+              <w:top w:val="single" w:sz="6" w:space="0" w:color="CCCCCC"/>
+              <w:left w:val="single" w:sz="6" w:space="0" w:color="CCCCCC"/>
+              <w:bottom w:val="single" w:sz="6" w:space="0" w:color="CCCCCC"/>
+              <w:right w:val="single" w:sz="6" w:space="0" w:color="CCCCCC"/>
+            </w:tcBorders>
+            <w:tcMar>
+              <w:top w:w="30" w:type="dxa"/>
+              <w:left w:w="45" w:type="dxa"/>
+              <w:bottom w:w="30" w:type="dxa"/>
+              <w:right w:w="45" w:type="dxa"/>
+            </w:tcMar>
+            <w:vAlign w:val="bottom"/>
+            <w:hideMark/>
+          </w:tcPr>
+          <w:p>
+            <w:pPr>
+              <w:spacing w:after="0" w:line="240" w:lineRule="auto"/>
+              <w:rPr>
+                <w:rFonts w:ascii="Times New Roman" w:eastAsia="Times New Roman" w:hAnsi="Times New Roman" w:cs="Times New Roman"/>
+                <w:sz w:val="20"/>
+                <w:szCs w:val="20"/>
+                <w:lang w:val="en-US"/>
+              </w:rPr>
+            </w:pPr>
+          </w:p>
+        </w:tc>
+        <w:tc>
+          <w:tcPr>
+            <w:tcW w:w="0" w:type="auto"/>
+            <w:tcBorders>
+              <w:top w:val="single" w:sz="6" w:space="0" w:color="CCCCCC"/>
+              <w:left w:val="single" w:sz="6" w:space="0" w:color="CCCCCC"/>
+              <w:bottom w:val="single" w:sz="6" w:space="0" w:color="CCCCCC"/>
+              <w:right w:val="single" w:sz="6" w:space="0" w:color="CCCCCC"/>
+            </w:tcBorders>
+            <w:tcMar>
+              <w:top w:w="30" w:type="dxa"/>
+              <w:left w:w="45" w:type="dxa"/>
+              <w:bottom w:w="30" w:type="dxa"/>
+              <w:right w:w="45" w:type="dxa"/>
+            </w:tcMar>
+            <w:vAlign w:val="bottom"/>
+            <w:hideMark/>
+          </w:tcPr>
+          <w:p>
+            <w:pPr>
+              <w:spacing w:after="0" w:line="240" w:lineRule="auto"/>
+              <w:rPr>
+                <w:rFonts w:ascii="Times New Roman" w:eastAsia="Times New Roman" w:hAnsi="Times New Roman" w:cs="Times New Roman"/>
+                <w:sz w:val="20"/>
+                <w:szCs w:val="20"/>
+                <w:lang w:val="en-US"/>
+              </w:rPr>
+            </w:pPr>
+          </w:p>
+        </w:tc>
+        <w:tc>
+          <w:tcPr>
+            <w:tcW w:w="0" w:type="auto"/>
+            <w:tcBorders>
+              <w:top w:val="single" w:sz="6" w:space="0" w:color="CCCCCC"/>
+              <w:left w:val="single" w:sz="6" w:space="0" w:color="CCCCCC"/>
+              <w:bottom w:val="single" w:sz="6" w:space="0" w:color="CCCCCC"/>
+              <w:right w:val="single" w:sz="6" w:space="0" w:color="CCCCCC"/>
+            </w:tcBorders>
+            <w:tcMar>
+              <w:top w:w="30" w:type="dxa"/>
+              <w:left w:w="45" w:type="dxa"/>
+              <w:bottom w:w="30" w:type="dxa"/>
+              <w:right w:w="45" w:type="dxa"/>
+            </w:tcMar>
+            <w:vAlign w:val="bottom"/>
+            <w:hideMark/>
+          </w:tcPr>
+          <w:p>
+            <w:pPr>
+              <w:spacing w:after="0" w:line="240" w:lineRule="auto"/>
+              <w:rPr>
+                <w:rFonts w:ascii="Times New Roman" w:eastAsia="Times New Roman" w:hAnsi="Times New Roman" w:cs="Times New Roman"/>
+                <w:sz w:val="20"/>
+                <w:szCs w:val="20"/>
+                <w:lang w:val="en-US"/>
+              </w:rPr>
+            </w:pPr>
+          </w:p>
+        </w:tc>
+        <w:tc>
+          <w:tcPr>
+            <w:tcW w:w="0" w:type="auto"/>
+            <w:tcBorders>
+              <w:top w:val="single" w:sz="6" w:space="0" w:color="CCCCCC"/>
+              <w:left w:val="single" w:sz="6" w:space="0" w:color="CCCCCC"/>
+              <w:bottom w:val="single" w:sz="6" w:space="0" w:color="CCCCCC"/>
+              <w:right w:val="single" w:sz="6" w:space="0" w:color="CCCCCC"/>
+            </w:tcBorders>
+            <w:tcMar>
+              <w:top w:w="30" w:type="dxa"/>
+              <w:left w:w="45" w:type="dxa"/>
+              <w:bottom w:w="30" w:type="dxa"/>
+              <w:right w:w="45" w:type="dxa"/>
+            </w:tcMar>
+            <w:vAlign w:val="bottom"/>
+            <w:hideMark/>
+          </w:tcPr>
+          <w:p>
+            <w:pPr>
+              <w:spacing w:after="0" w:line="240" w:lineRule="auto"/>
+              <w:rPr>
+                <w:rFonts w:ascii="Arial" w:eastAsia="Times New Roman" w:hAnsi="Arial" w:cs="Arial"/>
+                <w:sz w:val="20"/>
+                <w:szCs w:val="20"/>
+              </w:rPr>
+            </w:pPr>
+            <w:proofErr w:type="gramStart"/>
+            <w:r>
+              <w:rPr>
+                <w:rFonts w:ascii="Arial" w:eastAsia="Times New Roman" w:hAnsi="Arial" w:cs="Arial"/>
+                <w:sz w:val="20"/>
+                <w:szCs w:val="20"/>
+              </w:rPr>
+              <w:t>x</w:t>
+            </w:r>
+            <w:proofErr w:type="gramEnd"/>
+          </w:p>
+        </w:tc>
+        <w:tc>
+          <w:tcPr>
+            <w:tcW w:w="0" w:type="auto"/>
+            <w:tcBorders>
+              <w:top w:val="single" w:sz="6" w:space="0" w:color="CCCCCC"/>
+              <w:left w:val="single" w:sz="6" w:space="0" w:color="CCCCCC"/>
+              <w:bottom w:val="single" w:sz="6" w:space="0" w:color="CCCCCC"/>
+              <w:right w:val="single" w:sz="6" w:space="0" w:color="CCCCCC"/>
+            </w:tcBorders>
+            <w:tcMar>
+              <w:top w:w="30" w:type="dxa"/>
+              <w:left w:w="45" w:type="dxa"/>
+              <w:bottom w:w="30" w:type="dxa"/>
+              <w:right w:w="45" w:type="dxa"/>
+            </w:tcMar>
+            <w:vAlign w:val="bottom"/>
+            <w:hideMark/>
+          </w:tcPr>
+          <w:p>
+            <w:pPr>
+              <w:spacing w:after="0" w:line="240" w:lineRule="auto"/>
+              <w:rPr>
+                <w:rFonts w:ascii="Arial" w:eastAsia="Times New Roman" w:hAnsi="Arial" w:cs="Arial"/>
+                <w:sz w:val="20"/>
+                <w:szCs w:val="20"/>
+              </w:rPr>
+            </w:pPr>
+          </w:p>
+        </w:tc>
+        <w:tc>
+          <w:tcPr>
+            <w:tcW w:w="0" w:type="auto"/>
+            <w:tcBorders>
+              <w:top w:val="single" w:sz="6" w:space="0" w:color="CCCCCC"/>
+              <w:left w:val="single" w:sz="6" w:space="0" w:color="CCCCCC"/>
+              <w:bottom w:val="single" w:sz="6" w:space="0" w:color="CCCCCC"/>
+              <w:right w:val="single" w:sz="6" w:space="0" w:color="CCCCCC"/>
+            </w:tcBorders>
+            <w:tcMar>
+              <w:top w:w="30" w:type="dxa"/>
+              <w:left w:w="45" w:type="dxa"/>
+              <w:bottom w:w="30" w:type="dxa"/>
+              <w:right w:w="45" w:type="dxa"/>
+            </w:tcMar>
+            <w:vAlign w:val="bottom"/>
+            <w:hideMark/>
+          </w:tcPr>
+          <w:p>
+            <w:pPr>
+              <w:spacing w:after="0" w:line="240" w:lineRule="auto"/>
+              <w:rPr>
+                <w:rFonts w:ascii="Times New Roman" w:eastAsia="Times New Roman" w:hAnsi="Times New Roman" w:cs="Times New Roman"/>
+                <w:sz w:val="20"/>
+                <w:szCs w:val="20"/>
+              </w:rPr>
+            </w:pPr>
+          </w:p>
+        </w:tc>
+        <w:tc>
+          <w:tcPr>
+            <w:tcW w:w="0" w:type="auto"/>
+            <w:tcBorders>
+              <w:top w:val="single" w:sz="6" w:space="0" w:color="CCCCCC"/>
+              <w:left w:val="single" w:sz="6" w:space="0" w:color="CCCCCC"/>
+              <w:bottom w:val="single" w:sz="6" w:space="0" w:color="CCCCCC"/>
+              <w:right w:val="single" w:sz="6" w:space="0" w:color="CCCCCC"/>
+            </w:tcBorders>
+            <w:tcMar>
+              <w:top w:w="30" w:type="dxa"/>
+              <w:left w:w="45" w:type="dxa"/>
+              <w:bottom w:w="30" w:type="dxa"/>
+              <w:right w:w="45" w:type="dxa"/>
+            </w:tcMar>
+            <w:vAlign w:val="bottom"/>
+            <w:hideMark/>
+          </w:tcPr>
+          <w:p>
+            <w:pPr>
+              <w:spacing w:after="0" w:line="240" w:lineRule="auto"/>
+              <w:rPr>
+                <w:rFonts w:ascii="Times New Roman" w:eastAsia="Times New Roman" w:hAnsi="Times New Roman" w:cs="Times New Roman"/>
+                <w:sz w:val="20"/>
+                <w:szCs w:val="20"/>
+              </w:rPr>
+            </w:pPr>
+          </w:p>
+        </w:tc>
+      </w:tr>
+      <w:tr>
+        <w:trPr>
+          <w:trHeight w:val="315"/>
+        </w:trPr>
+        <w:tc>
+          <w:tcPr>
+            <w:tcW w:w="0" w:type="auto"/>
+            <w:tcBorders>
+              <w:top w:val="single" w:sz="6" w:space="0" w:color="CCCCCC"/>
+              <w:left w:val="single" w:sz="6" w:space="0" w:color="CCCCCC"/>
+              <w:bottom w:val="single" w:sz="6" w:space="0" w:color="CCCCCC"/>
+              <w:right w:val="single" w:sz="6" w:space="0" w:color="CCCCCC"/>
+            </w:tcBorders>
+            <w:tcMar>
+              <w:top w:w="30" w:type="dxa"/>
+              <w:left w:w="45" w:type="dxa"/>
+              <w:bottom w:w="30" w:type="dxa"/>
+              <w:right w:w="45" w:type="dxa"/>
+            </w:tcMar>
+            <w:vAlign w:val="bottom"/>
+            <w:hideMark/>
+          </w:tcPr>
+          <w:p>
+            <w:pPr>
+              <w:spacing w:after="0" w:line="240" w:lineRule="auto"/>
+              <w:rPr>
+                <w:rFonts w:ascii="Arial" w:eastAsia="Times New Roman" w:hAnsi="Arial" w:cs="Arial"/>
+                <w:sz w:val="20"/>
+                <w:szCs w:val="20"/>
+                <w:lang w:val="en-US"/>
+              </w:rPr>
+            </w:pPr>
+            <w:r>
+              <w:rPr>
+                <w:rFonts w:ascii="Arial" w:eastAsia="Times New Roman" w:hAnsi="Arial" w:cs="Arial"/>
+                <w:sz w:val="20"/>
+                <w:szCs w:val="20"/>
+                <w:lang w:val="en-US"/>
+              </w:rPr>
+              <w:t xml:space="preserve">You felt that your </w:t>
+            </w:r>
+            <w:proofErr w:type="spellStart"/>
+            <w:r>
+              <w:rPr>
+                <w:rFonts w:ascii="Arial" w:eastAsia="Times New Roman" w:hAnsi="Arial" w:cs="Arial"/>
+                <w:sz w:val="20"/>
+                <w:szCs w:val="20"/>
+                <w:lang w:val="en-US"/>
+              </w:rPr>
+              <w:t>hardwork</w:t>
+            </w:r>
+            <w:proofErr w:type="spellEnd"/>
+            <w:r>
+              <w:rPr>
+                <w:rFonts w:ascii="Arial" w:eastAsia="Times New Roman" w:hAnsi="Arial" w:cs="Arial"/>
+                <w:sz w:val="20"/>
+                <w:szCs w:val="20"/>
+                <w:lang w:val="en-US"/>
+              </w:rPr>
+              <w:t xml:space="preserve"> was not conserved.</w:t>
+            </w:r>
+          </w:p>
+        </w:tc>
+        <w:tc>
+          <w:tcPr>
+            <w:tcW w:w="0" w:type="auto"/>
+            <w:tcBorders>
+              <w:top w:val="single" w:sz="6" w:space="0" w:color="CCCCCC"/>
+              <w:left w:val="single" w:sz="6" w:space="0" w:color="CCCCCC"/>
+              <w:bottom w:val="single" w:sz="6" w:space="0" w:color="CCCCCC"/>
+              <w:right w:val="single" w:sz="6" w:space="0" w:color="CCCCCC"/>
+            </w:tcBorders>
+            <w:tcMar>
+              <w:top w:w="30" w:type="dxa"/>
+              <w:left w:w="45" w:type="dxa"/>
+              <w:bottom w:w="30" w:type="dxa"/>
+              <w:right w:w="45" w:type="dxa"/>
+            </w:tcMar>
+            <w:vAlign w:val="bottom"/>
+            <w:hideMark/>
+          </w:tcPr>
+          <w:p>
+            <w:pPr>
+              <w:spacing w:after="0" w:line="240" w:lineRule="auto"/>
+              <w:rPr>
+                <w:rFonts w:ascii="Arial" w:eastAsia="Times New Roman" w:hAnsi="Arial" w:cs="Arial"/>
+                <w:sz w:val="20"/>
+                <w:szCs w:val="20"/>
+                <w:lang w:val="en-US"/>
+              </w:rPr>
+            </w:pPr>
+          </w:p>
+        </w:tc>
+        <w:tc>
+          <w:tcPr>
+            <w:tcW w:w="0" w:type="auto"/>
+            <w:tcBorders>
+              <w:top w:val="single" w:sz="6" w:space="0" w:color="CCCCCC"/>
+              <w:left w:val="single" w:sz="6" w:space="0" w:color="CCCCCC"/>
+              <w:bottom w:val="single" w:sz="6" w:space="0" w:color="CCCCCC"/>
+              <w:right w:val="single" w:sz="6" w:space="0" w:color="CCCCCC"/>
+            </w:tcBorders>
+            <w:tcMar>
+              <w:top w:w="30" w:type="dxa"/>
+              <w:left w:w="45" w:type="dxa"/>
+              <w:bottom w:w="30" w:type="dxa"/>
+              <w:right w:w="45" w:type="dxa"/>
+            </w:tcMar>
+            <w:vAlign w:val="bottom"/>
+            <w:hideMark/>
+          </w:tcPr>
+          <w:p>
+            <w:pPr>
+              <w:spacing w:after="0" w:line="240" w:lineRule="auto"/>
+              <w:rPr>
+                <w:rFonts w:ascii="Times New Roman" w:eastAsia="Times New Roman" w:hAnsi="Times New Roman" w:cs="Times New Roman"/>
+                <w:sz w:val="20"/>
+                <w:szCs w:val="20"/>
+                <w:lang w:val="en-US"/>
+              </w:rPr>
+            </w:pPr>
+          </w:p>
+        </w:tc>
+        <w:tc>
+          <w:tcPr>
+            <w:tcW w:w="0" w:type="auto"/>
+            <w:tcBorders>
+              <w:top w:val="single" w:sz="6" w:space="0" w:color="CCCCCC"/>
+              <w:left w:val="single" w:sz="6" w:space="0" w:color="CCCCCC"/>
+              <w:bottom w:val="single" w:sz="6" w:space="0" w:color="CCCCCC"/>
+              <w:right w:val="single" w:sz="6" w:space="0" w:color="CCCCCC"/>
+            </w:tcBorders>
+            <w:tcMar>
+              <w:top w:w="30" w:type="dxa"/>
+              <w:left w:w="45" w:type="dxa"/>
+              <w:bottom w:w="30" w:type="dxa"/>
+              <w:right w:w="45" w:type="dxa"/>
+            </w:tcMar>
+            <w:vAlign w:val="bottom"/>
+            <w:hideMark/>
+          </w:tcPr>
+          <w:p>
+            <w:pPr>
+              <w:spacing w:after="0" w:line="240" w:lineRule="auto"/>
+              <w:rPr>
+                <w:rFonts w:ascii="Times New Roman" w:eastAsia="Times New Roman" w:hAnsi="Times New Roman" w:cs="Times New Roman"/>
+                <w:sz w:val="20"/>
+                <w:szCs w:val="20"/>
+                <w:lang w:val="en-US"/>
+              </w:rPr>
+            </w:pPr>
+          </w:p>
+        </w:tc>
+        <w:tc>
+          <w:tcPr>
+            <w:tcW w:w="0" w:type="auto"/>
+            <w:tcBorders>
+              <w:top w:val="single" w:sz="6" w:space="0" w:color="CCCCCC"/>
+              <w:left w:val="single" w:sz="6" w:space="0" w:color="CCCCCC"/>
+              <w:bottom w:val="single" w:sz="6" w:space="0" w:color="CCCCCC"/>
+              <w:right w:val="single" w:sz="6" w:space="0" w:color="CCCCCC"/>
+            </w:tcBorders>
+            <w:tcMar>
+              <w:top w:w="30" w:type="dxa"/>
+              <w:left w:w="45" w:type="dxa"/>
+              <w:bottom w:w="30" w:type="dxa"/>
+              <w:right w:w="45" w:type="dxa"/>
+            </w:tcMar>
+            <w:vAlign w:val="bottom"/>
+            <w:hideMark/>
+          </w:tcPr>
+          <w:p>
+            <w:pPr>
+              <w:spacing w:after="0" w:line="240" w:lineRule="auto"/>
+              <w:rPr>
+                <w:rFonts w:ascii="Times New Roman" w:eastAsia="Times New Roman" w:hAnsi="Times New Roman" w:cs="Times New Roman"/>
+                <w:sz w:val="20"/>
+                <w:szCs w:val="20"/>
+                <w:lang w:val="en-US"/>
+              </w:rPr>
+            </w:pPr>
+          </w:p>
+        </w:tc>
+        <w:tc>
+          <w:tcPr>
+            <w:tcW w:w="0" w:type="auto"/>
+            <w:tcBorders>
+              <w:top w:val="single" w:sz="6" w:space="0" w:color="CCCCCC"/>
+              <w:left w:val="single" w:sz="6" w:space="0" w:color="CCCCCC"/>
+              <w:bottom w:val="single" w:sz="6" w:space="0" w:color="CCCCCC"/>
+              <w:right w:val="single" w:sz="6" w:space="0" w:color="CCCCCC"/>
+            </w:tcBorders>
+            <w:tcMar>
+              <w:top w:w="30" w:type="dxa"/>
+              <w:left w:w="45" w:type="dxa"/>
+              <w:bottom w:w="30" w:type="dxa"/>
+              <w:right w:w="45" w:type="dxa"/>
+            </w:tcMar>
+            <w:vAlign w:val="bottom"/>
+            <w:hideMark/>
+          </w:tcPr>
+          <w:p>
+            <w:pPr>
+              <w:spacing w:after="0" w:line="240" w:lineRule="auto"/>
+              <w:rPr>
+                <w:rFonts w:ascii="Times New Roman" w:eastAsia="Times New Roman" w:hAnsi="Times New Roman" w:cs="Times New Roman"/>
+                <w:sz w:val="20"/>
+                <w:szCs w:val="20"/>
+                <w:lang w:val="en-US"/>
+              </w:rPr>
+            </w:pPr>
+          </w:p>
+        </w:tc>
+        <w:tc>
+          <w:tcPr>
+            <w:tcW w:w="0" w:type="auto"/>
+            <w:tcBorders>
+              <w:top w:val="single" w:sz="6" w:space="0" w:color="CCCCCC"/>
+              <w:left w:val="single" w:sz="6" w:space="0" w:color="CCCCCC"/>
+              <w:bottom w:val="single" w:sz="6" w:space="0" w:color="CCCCCC"/>
+              <w:right w:val="single" w:sz="6" w:space="0" w:color="CCCCCC"/>
+            </w:tcBorders>
+            <w:tcMar>
+              <w:top w:w="30" w:type="dxa"/>
+              <w:left w:w="45" w:type="dxa"/>
+              <w:bottom w:w="30" w:type="dxa"/>
+              <w:right w:w="45" w:type="dxa"/>
+            </w:tcMar>
+            <w:vAlign w:val="bottom"/>
+            <w:hideMark/>
+          </w:tcPr>
+          <w:p>
+            <w:pPr>
+              <w:spacing w:after="0" w:line="240" w:lineRule="auto"/>
+              <w:rPr>
+                <w:rFonts w:ascii="Times New Roman" w:eastAsia="Times New Roman" w:hAnsi="Times New Roman" w:cs="Times New Roman"/>
+                <w:sz w:val="20"/>
+                <w:szCs w:val="20"/>
+                <w:lang w:val="en-US"/>
+              </w:rPr>
+            </w:pPr>
+          </w:p>
+        </w:tc>
+        <w:tc>
+          <w:tcPr>
+            <w:tcW w:w="0" w:type="auto"/>
+            <w:tcBorders>
+              <w:top w:val="single" w:sz="6" w:space="0" w:color="CCCCCC"/>
+              <w:left w:val="single" w:sz="6" w:space="0" w:color="CCCCCC"/>
+              <w:bottom w:val="single" w:sz="6" w:space="0" w:color="CCCCCC"/>
+              <w:right w:val="single" w:sz="6" w:space="0" w:color="CCCCCC"/>
+            </w:tcBorders>
+            <w:tcMar>
+              <w:top w:w="30" w:type="dxa"/>
+              <w:left w:w="45" w:type="dxa"/>
+              <w:bottom w:w="30" w:type="dxa"/>
+              <w:right w:w="45" w:type="dxa"/>
+            </w:tcMar>
+            <w:vAlign w:val="bottom"/>
+            <w:hideMark/>
+          </w:tcPr>
+          <w:p>
+            <w:pPr>
+              <w:spacing w:after="0" w:line="240" w:lineRule="auto"/>
+              <w:rPr>
+                <w:rFonts w:ascii="Times New Roman" w:eastAsia="Times New Roman" w:hAnsi="Times New Roman" w:cs="Times New Roman"/>
+                <w:sz w:val="20"/>
+                <w:szCs w:val="20"/>
+                <w:lang w:val="en-US"/>
+              </w:rPr>
+            </w:pPr>
+          </w:p>
+        </w:tc>
+        <w:tc>
+          <w:tcPr>
+            <w:tcW w:w="0" w:type="auto"/>
+            <w:tcBorders>
+              <w:top w:val="single" w:sz="6" w:space="0" w:color="CCCCCC"/>
+              <w:left w:val="single" w:sz="6" w:space="0" w:color="CCCCCC"/>
+              <w:bottom w:val="single" w:sz="6" w:space="0" w:color="CCCCCC"/>
+              <w:right w:val="single" w:sz="6" w:space="0" w:color="CCCCCC"/>
+            </w:tcBorders>
+            <w:tcMar>
+              <w:top w:w="30" w:type="dxa"/>
+              <w:left w:w="45" w:type="dxa"/>
+              <w:bottom w:w="30" w:type="dxa"/>
+              <w:right w:w="45" w:type="dxa"/>
+            </w:tcMar>
+            <w:vAlign w:val="bottom"/>
+            <w:hideMark/>
+          </w:tcPr>
+          <w:p>
+            <w:pPr>
+              <w:spacing w:after="0" w:line="240" w:lineRule="auto"/>
+              <w:rPr>
+                <w:rFonts w:ascii="Arial" w:eastAsia="Times New Roman" w:hAnsi="Arial" w:cs="Arial"/>
+                <w:sz w:val="20"/>
+                <w:szCs w:val="20"/>
+              </w:rPr>
+            </w:pPr>
+            <w:proofErr w:type="gramStart"/>
+            <w:r>
+              <w:rPr>
+                <w:rFonts w:ascii="Arial" w:eastAsia="Times New Roman" w:hAnsi="Arial" w:cs="Arial"/>
+                <w:sz w:val="20"/>
+                <w:szCs w:val="20"/>
+              </w:rPr>
+              <w:t>x</w:t>
+            </w:r>
+            <w:proofErr w:type="gramEnd"/>
+          </w:p>
+        </w:tc>
+      </w:tr>
+      <w:tr>
+        <w:trPr>
+          <w:trHeight w:val="315"/>
+        </w:trPr>
+        <w:tc>
+          <w:tcPr>
+            <w:tcW w:w="0" w:type="auto"/>
+            <w:tcBorders>
+              <w:top w:val="single" w:sz="6" w:space="0" w:color="CCCCCC"/>
+              <w:left w:val="single" w:sz="6" w:space="0" w:color="CCCCCC"/>
+              <w:bottom w:val="single" w:sz="6" w:space="0" w:color="CCCCCC"/>
+              <w:right w:val="single" w:sz="6" w:space="0" w:color="CCCCCC"/>
+            </w:tcBorders>
+            <w:tcMar>
+              <w:top w:w="30" w:type="dxa"/>
+              <w:left w:w="45" w:type="dxa"/>
+              <w:bottom w:w="30" w:type="dxa"/>
+              <w:right w:w="45" w:type="dxa"/>
+            </w:tcMar>
+            <w:vAlign w:val="bottom"/>
+            <w:hideMark/>
+          </w:tcPr>
+          <w:p>
+            <w:pPr>
+              <w:spacing w:after="0" w:line="240" w:lineRule="auto"/>
+              <w:rPr>
+                <w:rFonts w:ascii="Arial" w:eastAsia="Times New Roman" w:hAnsi="Arial" w:cs="Arial"/>
+                <w:sz w:val="20"/>
+                <w:szCs w:val="20"/>
+              </w:rPr>
+            </w:pPr>
+            <w:r>
+              <w:rPr>
+                <w:rFonts w:ascii="Arial" w:eastAsia="Times New Roman" w:hAnsi="Arial" w:cs="Arial"/>
+                <w:sz w:val="20"/>
+                <w:szCs w:val="20"/>
+              </w:rPr>
+              <w:t xml:space="preserve">The pace </w:t>
+            </w:r>
+            <w:proofErr w:type="spellStart"/>
+            <w:r>
+              <w:rPr>
+                <w:rFonts w:ascii="Arial" w:eastAsia="Times New Roman" w:hAnsi="Arial" w:cs="Arial"/>
+                <w:sz w:val="20"/>
+                <w:szCs w:val="20"/>
+              </w:rPr>
+              <w:t>is</w:t>
+            </w:r>
+            <w:proofErr w:type="spellEnd"/>
+            <w:r>
+              <w:rPr>
+                <w:rFonts w:ascii="Arial" w:eastAsia="Times New Roman" w:hAnsi="Arial" w:cs="Arial"/>
+                <w:sz w:val="20"/>
+                <w:szCs w:val="20"/>
+              </w:rPr>
+              <w:t xml:space="preserve"> slow.</w:t>
+            </w:r>
+          </w:p>
+        </w:tc>
+        <w:tc>
+          <w:tcPr>
+            <w:tcW w:w="0" w:type="auto"/>
+            <w:tcBorders>
+              <w:top w:val="single" w:sz="6" w:space="0" w:color="CCCCCC"/>
+              <w:left w:val="single" w:sz="6" w:space="0" w:color="CCCCCC"/>
+              <w:bottom w:val="single" w:sz="6" w:space="0" w:color="CCCCCC"/>
+              <w:right w:val="single" w:sz="6" w:space="0" w:color="CCCCCC"/>
+            </w:tcBorders>
+            <w:tcMar>
+              <w:top w:w="30" w:type="dxa"/>
+              <w:left w:w="45" w:type="dxa"/>
+              <w:bottom w:w="30" w:type="dxa"/>
+              <w:right w:w="45" w:type="dxa"/>
+            </w:tcMar>
+            <w:vAlign w:val="bottom"/>
+            <w:hideMark/>
+          </w:tcPr>
+          <w:p>
+            <w:pPr>
+              <w:spacing w:after="0" w:line="240" w:lineRule="auto"/>
+              <w:rPr>
+                <w:rFonts w:ascii="Arial" w:eastAsia="Times New Roman" w:hAnsi="Arial" w:cs="Arial"/>
+                <w:sz w:val="20"/>
+                <w:szCs w:val="20"/>
+              </w:rPr>
+            </w:pPr>
+          </w:p>
+        </w:tc>
+        <w:tc>
+          <w:tcPr>
+            <w:tcW w:w="0" w:type="auto"/>
+            <w:tcBorders>
+              <w:top w:val="single" w:sz="6" w:space="0" w:color="CCCCCC"/>
+              <w:left w:val="single" w:sz="6" w:space="0" w:color="CCCCCC"/>
+              <w:bottom w:val="single" w:sz="6" w:space="0" w:color="CCCCCC"/>
+              <w:right w:val="single" w:sz="6" w:space="0" w:color="CCCCCC"/>
+            </w:tcBorders>
+            <w:tcMar>
+              <w:top w:w="30" w:type="dxa"/>
+              <w:left w:w="45" w:type="dxa"/>
+              <w:bottom w:w="30" w:type="dxa"/>
+              <w:right w:w="45" w:type="dxa"/>
+            </w:tcMar>
+            <w:vAlign w:val="bottom"/>
+            <w:hideMark/>
+          </w:tcPr>
+          <w:p>
+            <w:pPr>
+              <w:spacing w:after="0" w:line="240" w:lineRule="auto"/>
+              <w:rPr>
+                <w:rFonts w:ascii="Times New Roman" w:eastAsia="Times New Roman" w:hAnsi="Times New Roman" w:cs="Times New Roman"/>
+                <w:sz w:val="20"/>
+                <w:szCs w:val="20"/>
+              </w:rPr>
+            </w:pPr>
+          </w:p>
+        </w:tc>
+        <w:tc>
+          <w:tcPr>
+            <w:tcW w:w="0" w:type="auto"/>
+            <w:tcBorders>
+              <w:top w:val="single" w:sz="6" w:space="0" w:color="CCCCCC"/>
+              <w:left w:val="single" w:sz="6" w:space="0" w:color="CCCCCC"/>
+              <w:bottom w:val="single" w:sz="6" w:space="0" w:color="CCCCCC"/>
+              <w:right w:val="single" w:sz="6" w:space="0" w:color="CCCCCC"/>
+            </w:tcBorders>
+            <w:tcMar>
+              <w:top w:w="30" w:type="dxa"/>
+              <w:left w:w="45" w:type="dxa"/>
+              <w:bottom w:w="30" w:type="dxa"/>
+              <w:right w:w="45" w:type="dxa"/>
+            </w:tcMar>
+            <w:vAlign w:val="bottom"/>
+            <w:hideMark/>
+          </w:tcPr>
+          <w:p>
+            <w:pPr>
+              <w:spacing w:after="0" w:line="240" w:lineRule="auto"/>
+              <w:rPr>
+                <w:rFonts w:ascii="Times New Roman" w:eastAsia="Times New Roman" w:hAnsi="Times New Roman" w:cs="Times New Roman"/>
+                <w:sz w:val="20"/>
+                <w:szCs w:val="20"/>
+              </w:rPr>
+            </w:pPr>
+          </w:p>
+        </w:tc>
+        <w:tc>
+          <w:tcPr>
+            <w:tcW w:w="0" w:type="auto"/>
+            <w:tcBorders>
+              <w:top w:val="single" w:sz="6" w:space="0" w:color="CCCCCC"/>
+              <w:left w:val="single" w:sz="6" w:space="0" w:color="CCCCCC"/>
+              <w:bottom w:val="single" w:sz="6" w:space="0" w:color="CCCCCC"/>
+              <w:right w:val="single" w:sz="6" w:space="0" w:color="CCCCCC"/>
+            </w:tcBorders>
+            <w:tcMar>
+              <w:top w:w="30" w:type="dxa"/>
+              <w:left w:w="45" w:type="dxa"/>
+              <w:bottom w:w="30" w:type="dxa"/>
+              <w:right w:w="45" w:type="dxa"/>
+            </w:tcMar>
+            <w:vAlign w:val="bottom"/>
+            <w:hideMark/>
+          </w:tcPr>
+          <w:p>
+            <w:pPr>
+              <w:spacing w:after="0" w:line="240" w:lineRule="auto"/>
+              <w:rPr>
+                <w:rFonts w:ascii="Times New Roman" w:eastAsia="Times New Roman" w:hAnsi="Times New Roman" w:cs="Times New Roman"/>
+                <w:sz w:val="20"/>
+                <w:szCs w:val="20"/>
+              </w:rPr>
+            </w:pPr>
+          </w:p>
+        </w:tc>
+        <w:tc>
+          <w:tcPr>
+            <w:tcW w:w="0" w:type="auto"/>
+            <w:tcBorders>
+              <w:top w:val="single" w:sz="6" w:space="0" w:color="CCCCCC"/>
+              <w:left w:val="single" w:sz="6" w:space="0" w:color="CCCCCC"/>
+              <w:bottom w:val="single" w:sz="6" w:space="0" w:color="CCCCCC"/>
+              <w:right w:val="single" w:sz="6" w:space="0" w:color="CCCCCC"/>
+            </w:tcBorders>
+            <w:tcMar>
+              <w:top w:w="30" w:type="dxa"/>
+              <w:left w:w="45" w:type="dxa"/>
+              <w:bottom w:w="30" w:type="dxa"/>
+              <w:right w:w="45" w:type="dxa"/>
+            </w:tcMar>
+            <w:vAlign w:val="bottom"/>
+            <w:hideMark/>
+          </w:tcPr>
+          <w:p>
+            <w:pPr>
+              <w:spacing w:after="0" w:line="240" w:lineRule="auto"/>
+              <w:rPr>
+                <w:rFonts w:ascii="Times New Roman" w:eastAsia="Times New Roman" w:hAnsi="Times New Roman" w:cs="Times New Roman"/>
+                <w:sz w:val="20"/>
+                <w:szCs w:val="20"/>
+              </w:rPr>
+            </w:pPr>
+          </w:p>
+        </w:tc>
+        <w:tc>
+          <w:tcPr>
+            <w:tcW w:w="0" w:type="auto"/>
+            <w:tcBorders>
+              <w:top w:val="single" w:sz="6" w:space="0" w:color="CCCCCC"/>
+              <w:left w:val="single" w:sz="6" w:space="0" w:color="CCCCCC"/>
+              <w:bottom w:val="single" w:sz="6" w:space="0" w:color="CCCCCC"/>
+              <w:right w:val="single" w:sz="6" w:space="0" w:color="CCCCCC"/>
+            </w:tcBorders>
+            <w:tcMar>
+              <w:top w:w="30" w:type="dxa"/>
+              <w:left w:w="45" w:type="dxa"/>
+              <w:bottom w:w="30" w:type="dxa"/>
+              <w:right w:w="45" w:type="dxa"/>
+            </w:tcMar>
+            <w:vAlign w:val="bottom"/>
+            <w:hideMark/>
+          </w:tcPr>
+          <w:p>
+            <w:pPr>
+              <w:spacing w:after="0" w:line="240" w:lineRule="auto"/>
+              <w:rPr>
+                <w:rFonts w:ascii="Arial" w:eastAsia="Times New Roman" w:hAnsi="Arial" w:cs="Arial"/>
+                <w:sz w:val="20"/>
+                <w:szCs w:val="20"/>
+              </w:rPr>
+            </w:pPr>
+            <w:proofErr w:type="gramStart"/>
+            <w:r>
+              <w:rPr>
+                <w:rFonts w:ascii="Arial" w:eastAsia="Times New Roman" w:hAnsi="Arial" w:cs="Arial"/>
+                <w:sz w:val="20"/>
+                <w:szCs w:val="20"/>
+              </w:rPr>
+              <w:t>x</w:t>
+            </w:r>
+            <w:proofErr w:type="gramEnd"/>
+          </w:p>
+        </w:tc>
+        <w:tc>
+          <w:tcPr>
+            <w:tcW w:w="0" w:type="auto"/>
+            <w:tcBorders>
+              <w:top w:val="single" w:sz="6" w:space="0" w:color="CCCCCC"/>
+              <w:left w:val="single" w:sz="6" w:space="0" w:color="CCCCCC"/>
+              <w:bottom w:val="single" w:sz="6" w:space="0" w:color="CCCCCC"/>
+              <w:right w:val="single" w:sz="6" w:space="0" w:color="CCCCCC"/>
+            </w:tcBorders>
+            <w:tcMar>
+              <w:top w:w="30" w:type="dxa"/>
+              <w:left w:w="45" w:type="dxa"/>
+              <w:bottom w:w="30" w:type="dxa"/>
+              <w:right w:w="45" w:type="dxa"/>
+            </w:tcMar>
+            <w:vAlign w:val="bottom"/>
+            <w:hideMark/>
+          </w:tcPr>
+          <w:p>
+            <w:pPr>
+              <w:spacing w:after="0" w:line="240" w:lineRule="auto"/>
+              <w:rPr>
+                <w:rFonts w:ascii="Arial" w:eastAsia="Times New Roman" w:hAnsi="Arial" w:cs="Arial"/>
+                <w:sz w:val="20"/>
+                <w:szCs w:val="20"/>
+              </w:rPr>
+            </w:pPr>
+          </w:p>
+        </w:tc>
+        <w:tc>
+          <w:tcPr>
+            <w:tcW w:w="0" w:type="auto"/>
+            <w:tcBorders>
+              <w:top w:val="single" w:sz="6" w:space="0" w:color="CCCCCC"/>
+              <w:left w:val="single" w:sz="6" w:space="0" w:color="CCCCCC"/>
+              <w:bottom w:val="single" w:sz="6" w:space="0" w:color="CCCCCC"/>
+              <w:right w:val="single" w:sz="6" w:space="0" w:color="CCCCCC"/>
+            </w:tcBorders>
+            <w:tcMar>
+              <w:top w:w="30" w:type="dxa"/>
+              <w:left w:w="45" w:type="dxa"/>
+              <w:bottom w:w="30" w:type="dxa"/>
+              <w:right w:w="45" w:type="dxa"/>
+            </w:tcMar>
+            <w:vAlign w:val="bottom"/>
+            <w:hideMark/>
+          </w:tcPr>
+          <w:p>
+            <w:pPr>
+              <w:spacing w:after="0" w:line="240" w:lineRule="auto"/>
+              <w:rPr>
+                <w:rFonts w:ascii="Times New Roman" w:eastAsia="Times New Roman" w:hAnsi="Times New Roman" w:cs="Times New Roman"/>
+                <w:sz w:val="20"/>
+                <w:szCs w:val="20"/>
+              </w:rPr>
+            </w:pPr>
+          </w:p>
+        </w:tc>
+      </w:tr>
+      <w:tr>
+        <w:trPr>
+          <w:trHeight w:val="315"/>
+        </w:trPr>
+        <w:tc>
+          <w:tcPr>
+            <w:tcW w:w="0" w:type="auto"/>
+            <w:tcBorders>
+              <w:top w:val="single" w:sz="6" w:space="0" w:color="CCCCCC"/>
+              <w:left w:val="single" w:sz="6" w:space="0" w:color="CCCCCC"/>
+              <w:bottom w:val="single" w:sz="6" w:space="0" w:color="CCCCCC"/>
+              <w:right w:val="single" w:sz="6" w:space="0" w:color="CCCCCC"/>
+            </w:tcBorders>
+            <w:tcMar>
+              <w:top w:w="30" w:type="dxa"/>
+              <w:left w:w="45" w:type="dxa"/>
+              <w:bottom w:w="30" w:type="dxa"/>
+              <w:right w:w="45" w:type="dxa"/>
+            </w:tcMar>
+            <w:vAlign w:val="bottom"/>
+            <w:hideMark/>
+          </w:tcPr>
+          <w:p>
+            <w:pPr>
+              <w:spacing w:after="0" w:line="240" w:lineRule="auto"/>
+              <w:rPr>
+                <w:rFonts w:ascii="Arial" w:eastAsia="Times New Roman" w:hAnsi="Arial" w:cs="Arial"/>
+                <w:sz w:val="20"/>
+                <w:szCs w:val="20"/>
+                <w:lang w:val="en-US"/>
+              </w:rPr>
+            </w:pPr>
+            <w:r>
+              <w:rPr>
+                <w:rFonts w:ascii="Arial" w:eastAsia="Times New Roman" w:hAnsi="Arial" w:cs="Arial"/>
+                <w:sz w:val="20"/>
+                <w:szCs w:val="20"/>
+                <w:lang w:val="en-US"/>
+              </w:rPr>
+              <w:t xml:space="preserve">The </w:t>
+            </w:r>
+            <w:proofErr w:type="gramStart"/>
+            <w:r>
+              <w:rPr>
+                <w:rFonts w:ascii="Arial" w:eastAsia="Times New Roman" w:hAnsi="Arial" w:cs="Arial"/>
+                <w:sz w:val="20"/>
+                <w:szCs w:val="20"/>
+                <w:lang w:val="en-US"/>
+              </w:rPr>
+              <w:t>first time</w:t>
+            </w:r>
+            <w:proofErr w:type="gramEnd"/>
+            <w:r>
+              <w:rPr>
+                <w:rFonts w:ascii="Arial" w:eastAsia="Times New Roman" w:hAnsi="Arial" w:cs="Arial"/>
+                <w:sz w:val="20"/>
+                <w:szCs w:val="20"/>
+                <w:lang w:val="en-US"/>
+              </w:rPr>
+              <w:t xml:space="preserve"> experience is encouraging.</w:t>
+            </w:r>
+          </w:p>
+        </w:tc>
+        <w:tc>
+          <w:tcPr>
+            <w:tcW w:w="0" w:type="auto"/>
+            <w:tcBorders>
+              <w:top w:val="single" w:sz="6" w:space="0" w:color="CCCCCC"/>
+              <w:left w:val="single" w:sz="6" w:space="0" w:color="CCCCCC"/>
+              <w:bottom w:val="single" w:sz="6" w:space="0" w:color="CCCCCC"/>
+              <w:right w:val="single" w:sz="6" w:space="0" w:color="CCCCCC"/>
+            </w:tcBorders>
+            <w:tcMar>
+              <w:top w:w="30" w:type="dxa"/>
+              <w:left w:w="45" w:type="dxa"/>
+              <w:bottom w:w="30" w:type="dxa"/>
+              <w:right w:w="45" w:type="dxa"/>
+            </w:tcMar>
+            <w:vAlign w:val="bottom"/>
+            <w:hideMark/>
+          </w:tcPr>
+          <w:p>
+            <w:pPr>
+              <w:spacing w:after="0" w:line="240" w:lineRule="auto"/>
+              <w:rPr>
+                <w:rFonts w:ascii="Arial" w:eastAsia="Times New Roman" w:hAnsi="Arial" w:cs="Arial"/>
+                <w:sz w:val="20"/>
+                <w:szCs w:val="20"/>
+                <w:lang w:val="en-US"/>
+              </w:rPr>
+            </w:pPr>
+          </w:p>
+        </w:tc>
+        <w:tc>
+          <w:tcPr>
+            <w:tcW w:w="0" w:type="auto"/>
+            <w:tcBorders>
+              <w:top w:val="single" w:sz="6" w:space="0" w:color="CCCCCC"/>
+              <w:left w:val="single" w:sz="6" w:space="0" w:color="CCCCCC"/>
+              <w:bottom w:val="single" w:sz="6" w:space="0" w:color="CCCCCC"/>
+              <w:right w:val="single" w:sz="6" w:space="0" w:color="CCCCCC"/>
+            </w:tcBorders>
+            <w:tcMar>
+              <w:top w:w="30" w:type="dxa"/>
+              <w:left w:w="45" w:type="dxa"/>
+              <w:bottom w:w="30" w:type="dxa"/>
+              <w:right w:w="45" w:type="dxa"/>
+            </w:tcMar>
+            <w:vAlign w:val="bottom"/>
+            <w:hideMark/>
+          </w:tcPr>
+          <w:p>
+            <w:pPr>
+              <w:spacing w:after="0" w:line="240" w:lineRule="auto"/>
+              <w:rPr>
+                <w:rFonts w:ascii="Times New Roman" w:eastAsia="Times New Roman" w:hAnsi="Times New Roman" w:cs="Times New Roman"/>
+                <w:sz w:val="20"/>
+                <w:szCs w:val="20"/>
+                <w:lang w:val="en-US"/>
+              </w:rPr>
+            </w:pPr>
+          </w:p>
+        </w:tc>
+        <w:tc>
+          <w:tcPr>
+            <w:tcW w:w="0" w:type="auto"/>
+            <w:tcBorders>
+              <w:top w:val="single" w:sz="6" w:space="0" w:color="CCCCCC"/>
+              <w:left w:val="single" w:sz="6" w:space="0" w:color="CCCCCC"/>
+              <w:bottom w:val="single" w:sz="6" w:space="0" w:color="CCCCCC"/>
+              <w:right w:val="single" w:sz="6" w:space="0" w:color="CCCCCC"/>
+            </w:tcBorders>
+            <w:tcMar>
+              <w:top w:w="30" w:type="dxa"/>
+              <w:left w:w="45" w:type="dxa"/>
+              <w:bottom w:w="30" w:type="dxa"/>
+              <w:right w:w="45" w:type="dxa"/>
+            </w:tcMar>
+            <w:vAlign w:val="bottom"/>
+            <w:hideMark/>
+          </w:tcPr>
+          <w:p>
+            <w:pPr>
+              <w:spacing w:after="0" w:line="240" w:lineRule="auto"/>
+              <w:rPr>
+                <w:rFonts w:ascii="Times New Roman" w:eastAsia="Times New Roman" w:hAnsi="Times New Roman" w:cs="Times New Roman"/>
+                <w:sz w:val="20"/>
+                <w:szCs w:val="20"/>
+                <w:lang w:val="en-US"/>
+              </w:rPr>
+            </w:pPr>
+          </w:p>
+        </w:tc>
+        <w:tc>
+          <w:tcPr>
+            <w:tcW w:w="0" w:type="auto"/>
+            <w:tcBorders>
+              <w:top w:val="single" w:sz="6" w:space="0" w:color="CCCCCC"/>
+              <w:left w:val="single" w:sz="6" w:space="0" w:color="CCCCCC"/>
+              <w:bottom w:val="single" w:sz="6" w:space="0" w:color="CCCCCC"/>
+              <w:right w:val="single" w:sz="6" w:space="0" w:color="CCCCCC"/>
+            </w:tcBorders>
+            <w:tcMar>
+              <w:top w:w="30" w:type="dxa"/>
+              <w:left w:w="45" w:type="dxa"/>
+              <w:bottom w:w="30" w:type="dxa"/>
+              <w:right w:w="45" w:type="dxa"/>
+            </w:tcMar>
+            <w:vAlign w:val="bottom"/>
+            <w:hideMark/>
+          </w:tcPr>
+          <w:p>
+            <w:pPr>
+              <w:spacing w:after="0" w:line="240" w:lineRule="auto"/>
+              <w:rPr>
+                <w:rFonts w:ascii="Times New Roman" w:eastAsia="Times New Roman" w:hAnsi="Times New Roman" w:cs="Times New Roman"/>
+                <w:sz w:val="20"/>
+                <w:szCs w:val="20"/>
+                <w:lang w:val="en-US"/>
+              </w:rPr>
+            </w:pPr>
+          </w:p>
+        </w:tc>
+        <w:tc>
+          <w:tcPr>
+            <w:tcW w:w="0" w:type="auto"/>
+            <w:tcBorders>
+              <w:top w:val="single" w:sz="6" w:space="0" w:color="CCCCCC"/>
+              <w:left w:val="single" w:sz="6" w:space="0" w:color="CCCCCC"/>
+              <w:bottom w:val="single" w:sz="6" w:space="0" w:color="CCCCCC"/>
+              <w:right w:val="single" w:sz="6" w:space="0" w:color="CCCCCC"/>
+            </w:tcBorders>
+            <w:tcMar>
+              <w:top w:w="30" w:type="dxa"/>
+              <w:left w:w="45" w:type="dxa"/>
+              <w:bottom w:w="30" w:type="dxa"/>
+              <w:right w:w="45" w:type="dxa"/>
+            </w:tcMar>
+            <w:vAlign w:val="bottom"/>
+            <w:hideMark/>
+          </w:tcPr>
+          <w:p>
+            <w:pPr>
+              <w:spacing w:after="0" w:line="240" w:lineRule="auto"/>
+              <w:rPr>
+                <w:rFonts w:ascii="Times New Roman" w:eastAsia="Times New Roman" w:hAnsi="Times New Roman" w:cs="Times New Roman"/>
+                <w:sz w:val="20"/>
+                <w:szCs w:val="20"/>
+                <w:lang w:val="en-US"/>
+              </w:rPr>
+            </w:pPr>
+          </w:p>
+        </w:tc>
+        <w:tc>
+          <w:tcPr>
+            <w:tcW w:w="0" w:type="auto"/>
+            <w:tcBorders>
+              <w:top w:val="single" w:sz="6" w:space="0" w:color="CCCCCC"/>
+              <w:left w:val="single" w:sz="6" w:space="0" w:color="CCCCCC"/>
+              <w:bottom w:val="single" w:sz="6" w:space="0" w:color="CCCCCC"/>
+              <w:right w:val="single" w:sz="6" w:space="0" w:color="CCCCCC"/>
+            </w:tcBorders>
+            <w:tcMar>
+              <w:top w:w="30" w:type="dxa"/>
+              <w:left w:w="45" w:type="dxa"/>
+              <w:bottom w:w="30" w:type="dxa"/>
+              <w:right w:w="45" w:type="dxa"/>
+            </w:tcMar>
+            <w:vAlign w:val="bottom"/>
+            <w:hideMark/>
+          </w:tcPr>
+          <w:p>
+            <w:pPr>
+              <w:spacing w:after="0" w:line="240" w:lineRule="auto"/>
+              <w:rPr>
+                <w:rFonts w:ascii="Times New Roman" w:eastAsia="Times New Roman" w:hAnsi="Times New Roman" w:cs="Times New Roman"/>
+                <w:sz w:val="20"/>
+                <w:szCs w:val="20"/>
+                <w:lang w:val="en-US"/>
+              </w:rPr>
+            </w:pPr>
+          </w:p>
+        </w:tc>
+        <w:tc>
+          <w:tcPr>
+            <w:tcW w:w="0" w:type="auto"/>
+            <w:tcBorders>
+              <w:top w:val="single" w:sz="6" w:space="0" w:color="CCCCCC"/>
+              <w:left w:val="single" w:sz="6" w:space="0" w:color="CCCCCC"/>
+              <w:bottom w:val="single" w:sz="6" w:space="0" w:color="CCCCCC"/>
+              <w:right w:val="single" w:sz="6" w:space="0" w:color="CCCCCC"/>
+            </w:tcBorders>
+            <w:tcMar>
+              <w:top w:w="30" w:type="dxa"/>
+              <w:left w:w="45" w:type="dxa"/>
+              <w:bottom w:w="30" w:type="dxa"/>
+              <w:right w:w="45" w:type="dxa"/>
+            </w:tcMar>
+            <w:vAlign w:val="bottom"/>
+            <w:hideMark/>
+          </w:tcPr>
+          <w:p>
+            <w:pPr>
+              <w:spacing w:after="0" w:line="240" w:lineRule="auto"/>
+              <w:rPr>
+                <w:rFonts w:ascii="Times New Roman" w:eastAsia="Times New Roman" w:hAnsi="Times New Roman" w:cs="Times New Roman"/>
+                <w:sz w:val="20"/>
+                <w:szCs w:val="20"/>
+                <w:lang w:val="en-US"/>
+              </w:rPr>
+            </w:pPr>
+          </w:p>
+        </w:tc>
+        <w:tc>
+          <w:tcPr>
+            <w:tcW w:w="0" w:type="auto"/>
+            <w:tcBorders>
+              <w:top w:val="single" w:sz="6" w:space="0" w:color="CCCCCC"/>
+              <w:left w:val="single" w:sz="6" w:space="0" w:color="CCCCCC"/>
+              <w:bottom w:val="single" w:sz="6" w:space="0" w:color="CCCCCC"/>
+              <w:right w:val="single" w:sz="6" w:space="0" w:color="CCCCCC"/>
+            </w:tcBorders>
+            <w:tcMar>
+              <w:top w:w="30" w:type="dxa"/>
+              <w:left w:w="45" w:type="dxa"/>
+              <w:bottom w:w="30" w:type="dxa"/>
+              <w:right w:w="45" w:type="dxa"/>
+            </w:tcMar>
+            <w:vAlign w:val="bottom"/>
+            <w:hideMark/>
+          </w:tcPr>
+          <w:p>
+            <w:pPr>
+              <w:spacing w:after="0" w:line="240" w:lineRule="auto"/>
+              <w:rPr>
+                <w:rFonts w:ascii="Arial" w:eastAsia="Times New Roman" w:hAnsi="Arial" w:cs="Arial"/>
+                <w:sz w:val="20"/>
+                <w:szCs w:val="20"/>
+              </w:rPr>
+            </w:pPr>
+            <w:proofErr w:type="gramStart"/>
+            <w:r>
+              <w:rPr>
+                <w:rFonts w:ascii="Arial" w:eastAsia="Times New Roman" w:hAnsi="Arial" w:cs="Arial"/>
+                <w:sz w:val="20"/>
+                <w:szCs w:val="20"/>
+              </w:rPr>
+              <w:t>x</w:t>
+            </w:r>
+            <w:proofErr w:type="gramEnd"/>
+          </w:p>
+        </w:tc>
+      </w:tr>
+    </w:tbl>
+    <w:p>
+      <w:pPr>
+        <w:rPr>
+          <w:lang w:val="en-US"/>
+        </w:rPr>
+      </w:pPr>
+    </w:p>
     <w:sectPr>
+      <w:headerReference w:type="default" r:id="rId6"/>
       <w:pgSz w:w="12240" w:h="15840"/>
       <w:pgMar w:top="1440" w:right="1440" w:bottom="1440" w:left="1440" w:header="708" w:footer="708" w:gutter="0"/>
       <w:cols w:space="708"/>
@@ -7242,6 +11144,76 @@
     </w:sectPr>
   </w:body>
 </w:document>
+</file>
+
+<file path=word/endnotes.xml><?xml version="1.0" encoding="utf-8"?>
+<w:endnotes xmlns:wpc="http://schemas.microsoft.com/office/word/2010/wordprocessingCanvas" xmlns:cx="http://schemas.microsoft.com/office/drawing/2014/chartex" xmlns:cx1="http://schemas.microsoft.com/office/drawing/2015/9/8/chartex" xmlns:cx2="http://schemas.microsoft.com/office/drawing/2015/10/21/chartex" xmlns:cx3="http://schemas.microsoft.com/office/drawing/2016/5/9/chartex" xmlns:cx4="http://schemas.microsoft.com/office/drawing/2016/5/10/chartex" xmlns:cx5="http://schemas.microsoft.com/office/drawing/2016/5/11/chartex" xmlns:cx6="http://schemas.microsoft.com/office/drawing/2016/5/12/chartex" xmlns:cx7="http://schemas.microsoft.com/office/drawing/2016/5/13/chartex" xmlns:cx8="http://schemas.microsoft.com/office/drawing/2016/5/14/chartex" xmlns:mc="http://schemas.openxmlformats.org/markup-compatibility/2006" xmlns:aink="http://schemas.microsoft.com/office/drawing/2016/ink" xmlns:am3d="http://schemas.microsoft.com/office/drawing/2017/model3d" xmlns:o="urn:schemas-microsoft-com:office:office" xmlns:r="http://schemas.openxmlformats.org/officeDocument/2006/relationships" xmlns:m="http://schemas.openxmlformats.org/officeDocument/2006/math" xmlns:v="urn:schemas-microsoft-com:vml" xmlns:wp14="http://schemas.microsoft.com/office/word/2010/wordprocessingDrawing" xmlns:wp="http://schemas.openxmlformats.org/drawingml/2006/wordprocessingDrawing" xmlns:w10="urn:schemas-microsoft-com:office:word" xmlns:w="http://schemas.openxmlformats.org/wordprocessingml/2006/main" xmlns:w14="http://schemas.microsoft.com/office/word/2010/wordml" xmlns:w15="http://schemas.microsoft.com/office/word/2012/wordml" xmlns:w16cid="http://schemas.microsoft.com/office/word/2016/wordml/cid" xmlns:w16se="http://schemas.microsoft.com/office/word/2015/wordml/symex" xmlns:wpg="http://schemas.microsoft.com/office/word/2010/wordprocessingGroup" xmlns:wpi="http://schemas.microsoft.com/office/word/2010/wordprocessingInk" xmlns:wne="http://schemas.microsoft.com/office/word/2006/wordml" xmlns:wps="http://schemas.microsoft.com/office/word/2010/wordprocessingShape" mc:Ignorable="w14 w15 w16se w16cid wp14">
+  <w:endnote w:type="separator" w:id="-1">
+    <w:p>
+      <w:pPr>
+        <w:spacing w:after="0" w:line="240" w:lineRule="auto"/>
+      </w:pPr>
+      <w:r>
+        <w:separator/>
+      </w:r>
+    </w:p>
+  </w:endnote>
+  <w:endnote w:type="continuationSeparator" w:id="0">
+    <w:p>
+      <w:pPr>
+        <w:spacing w:after="0" w:line="240" w:lineRule="auto"/>
+      </w:pPr>
+      <w:r>
+        <w:continuationSeparator/>
+      </w:r>
+    </w:p>
+  </w:endnote>
+</w:endnotes>
+</file>
+
+<file path=word/footnotes.xml><?xml version="1.0" encoding="utf-8"?>
+<w:footnotes xmlns:wpc="http://schemas.microsoft.com/office/word/2010/wordprocessingCanvas" xmlns:cx="http://schemas.microsoft.com/office/drawing/2014/chartex" xmlns:cx1="http://schemas.microsoft.com/office/drawing/2015/9/8/chartex" xmlns:cx2="http://schemas.microsoft.com/office/drawing/2015/10/21/chartex" xmlns:cx3="http://schemas.microsoft.com/office/drawing/2016/5/9/chartex" xmlns:cx4="http://schemas.microsoft.com/office/drawing/2016/5/10/chartex" xmlns:cx5="http://schemas.microsoft.com/office/drawing/2016/5/11/chartex" xmlns:cx6="http://schemas.microsoft.com/office/drawing/2016/5/12/chartex" xmlns:cx7="http://schemas.microsoft.com/office/drawing/2016/5/13/chartex" xmlns:cx8="http://schemas.microsoft.com/office/drawing/2016/5/14/chartex" xmlns:mc="http://schemas.openxmlformats.org/markup-compatibility/2006" xmlns:aink="http://schemas.microsoft.com/office/drawing/2016/ink" xmlns:am3d="http://schemas.microsoft.com/office/drawing/2017/model3d" xmlns:o="urn:schemas-microsoft-com:office:office" xmlns:r="http://schemas.openxmlformats.org/officeDocument/2006/relationships" xmlns:m="http://schemas.openxmlformats.org/officeDocument/2006/math" xmlns:v="urn:schemas-microsoft-com:vml" xmlns:wp14="http://schemas.microsoft.com/office/word/2010/wordprocessingDrawing" xmlns:wp="http://schemas.openxmlformats.org/drawingml/2006/wordprocessingDrawing" xmlns:w10="urn:schemas-microsoft-com:office:word" xmlns:w="http://schemas.openxmlformats.org/wordprocessingml/2006/main" xmlns:w14="http://schemas.microsoft.com/office/word/2010/wordml" xmlns:w15="http://schemas.microsoft.com/office/word/2012/wordml" xmlns:w16cid="http://schemas.microsoft.com/office/word/2016/wordml/cid" xmlns:w16se="http://schemas.microsoft.com/office/word/2015/wordml/symex" xmlns:wpg="http://schemas.microsoft.com/office/word/2010/wordprocessingGroup" xmlns:wpi="http://schemas.microsoft.com/office/word/2010/wordprocessingInk" xmlns:wne="http://schemas.microsoft.com/office/word/2006/wordml" xmlns:wps="http://schemas.microsoft.com/office/word/2010/wordprocessingShape" mc:Ignorable="w14 w15 w16se w16cid wp14">
+  <w:footnote w:type="separator" w:id="-1">
+    <w:p>
+      <w:pPr>
+        <w:spacing w:after="0" w:line="240" w:lineRule="auto"/>
+      </w:pPr>
+      <w:r>
+        <w:separator/>
+      </w:r>
+    </w:p>
+  </w:footnote>
+  <w:footnote w:type="continuationSeparator" w:id="0">
+    <w:p>
+      <w:pPr>
+        <w:spacing w:after="0" w:line="240" w:lineRule="auto"/>
+      </w:pPr>
+      <w:r>
+        <w:continuationSeparator/>
+      </w:r>
+    </w:p>
+  </w:footnote>
+</w:footnotes>
+</file>
+
+<file path=word/header1.xml><?xml version="1.0" encoding="utf-8"?>
+<w:hdr xmlns:wpc="http://schemas.microsoft.com/office/word/2010/wordprocessingCanvas" xmlns:cx="http://schemas.microsoft.com/office/drawing/2014/chartex" xmlns:cx1="http://schemas.microsoft.com/office/drawing/2015/9/8/chartex" xmlns:cx2="http://schemas.microsoft.com/office/drawing/2015/10/21/chartex" xmlns:cx3="http://schemas.microsoft.com/office/drawing/2016/5/9/chartex" xmlns:cx4="http://schemas.microsoft.com/office/drawing/2016/5/10/chartex" xmlns:cx5="http://schemas.microsoft.com/office/drawing/2016/5/11/chartex" xmlns:cx6="http://schemas.microsoft.com/office/drawing/2016/5/12/chartex" xmlns:cx7="http://schemas.microsoft.com/office/drawing/2016/5/13/chartex" xmlns:cx8="http://schemas.microsoft.com/office/drawing/2016/5/14/chartex" xmlns:mc="http://schemas.openxmlformats.org/markup-compatibility/2006" xmlns:aink="http://schemas.microsoft.com/office/drawing/2016/ink" xmlns:am3d="http://schemas.microsoft.com/office/drawing/2017/model3d" xmlns:o="urn:schemas-microsoft-com:office:office" xmlns:r="http://schemas.openxmlformats.org/officeDocument/2006/relationships" xmlns:m="http://schemas.openxmlformats.org/officeDocument/2006/math" xmlns:v="urn:schemas-microsoft-com:vml" xmlns:wp14="http://schemas.microsoft.com/office/word/2010/wordprocessingDrawing" xmlns:wp="http://schemas.openxmlformats.org/drawingml/2006/wordprocessingDrawing" xmlns:w10="urn:schemas-microsoft-com:office:word" xmlns:w="http://schemas.openxmlformats.org/wordprocessingml/2006/main" xmlns:w14="http://schemas.microsoft.com/office/word/2010/wordml" xmlns:w15="http://schemas.microsoft.com/office/word/2012/wordml" xmlns:w16cid="http://schemas.microsoft.com/office/word/2016/wordml/cid" xmlns:w16se="http://schemas.microsoft.com/office/word/2015/wordml/symex" xmlns:wpg="http://schemas.microsoft.com/office/word/2010/wordprocessingGroup" xmlns:wpi="http://schemas.microsoft.com/office/word/2010/wordprocessingInk" xmlns:wne="http://schemas.microsoft.com/office/word/2006/wordml" xmlns:wps="http://schemas.microsoft.com/office/word/2010/wordprocessingShape" mc:Ignorable="w14 w15 w16se w16cid wp14">
+  <w:p>
+    <w:pPr>
+      <w:pStyle w:val="En-tte"/>
+    </w:pPr>
+    <w:r>
+      <w:t>DOSSIER Projet Manette</w:t>
+    </w:r>
+    <w:r>
+      <w:tab/>
+    </w:r>
+    <w:r>
+      <w:tab/>
+      <w:t>FLORIANT Adrien NGUYEN Richard</w:t>
+    </w:r>
+  </w:p>
+</w:hdr>
 </file>
 
 <file path=word/styles.xml><?xml version="1.0" encoding="utf-8"?>
@@ -7367,6 +11339,7 @@
     <w:lsdException w:name="HTML Sample" w:semiHidden="1" w:unhideWhenUsed="1"/>
     <w:lsdException w:name="HTML Typewriter" w:semiHidden="1" w:unhideWhenUsed="1"/>
     <w:lsdException w:name="HTML Variable" w:semiHidden="1" w:unhideWhenUsed="1"/>
+    <w:lsdException w:name="Normal Table" w:semiHidden="1" w:unhideWhenUsed="1"/>
     <w:lsdException w:name="annotation subject" w:semiHidden="1" w:unhideWhenUsed="1"/>
     <w:lsdException w:name="No List" w:semiHidden="1" w:unhideWhenUsed="1"/>
     <w:lsdException w:name="Outline List 1" w:semiHidden="1" w:unhideWhenUsed="1"/>
@@ -7412,9 +11385,11 @@
     <w:lsdException w:name="Table Subtle 1" w:semiHidden="1" w:unhideWhenUsed="1"/>
     <w:lsdException w:name="Table Subtle 2" w:semiHidden="1" w:unhideWhenUsed="1"/>
     <w:lsdException w:name="Table Web 1" w:semiHidden="1" w:unhideWhenUsed="1"/>
+    <w:lsdException w:name="Table Web 2" w:semiHidden="1" w:unhideWhenUsed="1"/>
     <w:lsdException w:name="Table Web 3" w:semiHidden="1" w:unhideWhenUsed="1"/>
     <w:lsdException w:name="Balloon Text" w:semiHidden="1" w:unhideWhenUsed="1"/>
     <w:lsdException w:name="Table Grid" w:uiPriority="39"/>
+    <w:lsdException w:name="Table Theme" w:semiHidden="1" w:unhideWhenUsed="1"/>
     <w:lsdException w:name="Placeholder Text" w:semiHidden="1"/>
     <w:lsdException w:name="No Spacing" w:uiPriority="1" w:qFormat="1"/>
     <w:lsdException w:name="Light Shading" w:uiPriority="60"/>
@@ -7667,6 +11642,50 @@
     <w:uiPriority w:val="99"/>
     <w:semiHidden/>
     <w:unhideWhenUsed/>
+  </w:style>
+  <w:style w:type="paragraph" w:styleId="En-tte">
+    <w:name w:val="header"/>
+    <w:basedOn w:val="Normal"/>
+    <w:link w:val="En-tteCar"/>
+    <w:uiPriority w:val="99"/>
+    <w:unhideWhenUsed/>
+    <w:rsid w:val="00B77176"/>
+    <w:pPr>
+      <w:tabs>
+        <w:tab w:val="center" w:pos="4513"/>
+        <w:tab w:val="right" w:pos="9026"/>
+      </w:tabs>
+      <w:spacing w:after="0" w:line="240" w:lineRule="auto"/>
+    </w:pPr>
+  </w:style>
+  <w:style w:type="character" w:customStyle="1" w:styleId="En-tteCar">
+    <w:name w:val="En-tête Car"/>
+    <w:basedOn w:val="Policepardfaut"/>
+    <w:link w:val="En-tte"/>
+    <w:uiPriority w:val="99"/>
+    <w:rsid w:val="00B77176"/>
+  </w:style>
+  <w:style w:type="paragraph" w:styleId="Pieddepage">
+    <w:name w:val="footer"/>
+    <w:basedOn w:val="Normal"/>
+    <w:link w:val="PieddepageCar"/>
+    <w:uiPriority w:val="99"/>
+    <w:unhideWhenUsed/>
+    <w:rsid w:val="00B77176"/>
+    <w:pPr>
+      <w:tabs>
+        <w:tab w:val="center" w:pos="4513"/>
+        <w:tab w:val="right" w:pos="9026"/>
+      </w:tabs>
+      <w:spacing w:after="0" w:line="240" w:lineRule="auto"/>
+    </w:pPr>
+  </w:style>
+  <w:style w:type="character" w:customStyle="1" w:styleId="PieddepageCar">
+    <w:name w:val="Pied de page Car"/>
+    <w:basedOn w:val="Policepardfaut"/>
+    <w:link w:val="Pieddepage"/>
+    <w:uiPriority w:val="99"/>
+    <w:rsid w:val="00B77176"/>
   </w:style>
 </w:styles>
 </file>

</xml_diff>